<commit_message>
Update REM + MIXREM version 1.0 build 2018.08.20.
Update REM + MIXREM version 1.0 build 2018.08.20.
</commit_message>
<xml_diff>
--- a/2_design/MixtureRegressionModel/MixtureRegressionModel.docx
+++ b/2_design/MixtureRegressionModel/MixtureRegressionModel.docx
@@ -1883,6 +1883,7 @@
       <w:r>
         <w:t xml:space="preserve"> and </w:t>
       </w:r>
+      <w:proofErr w:type="spellStart"/>
       <w:r>
         <w:rPr>
           <w:i/>
@@ -1896,6 +1897,7 @@
         </w:rPr>
         <w:t>i</w:t>
       </w:r>
+      <w:proofErr w:type="spellEnd"/>
       <w:r>
         <w:t xml:space="preserve"> for each partial distribution </w:t>
       </w:r>
@@ -3652,1599 +3654,6 @@
       </m:oMathPara>
     </w:p>
     <w:p>
-      <w:pPr>
-        <w:spacing w:after="120"/>
-        <w:rPr>
-          <w:rFonts w:cs="Times New Roman"/>
-          <w:szCs w:val="24"/>
-        </w:rPr>
-      </w:pPr>
-      <m:oMathPara>
-        <m:oMath>
-          <m:m>
-            <m:mPr>
-              <m:mcs>
-                <m:mc>
-                  <m:mcPr>
-                    <m:count m:val="1"/>
-                    <m:mcJc m:val="left"/>
-                  </m:mcPr>
-                </m:mc>
-              </m:mcs>
-              <m:ctrlPr>
-                <w:rPr>
-                  <w:rFonts w:ascii="Cambria Math" w:hAnsi="Cambria Math" w:cs="Times New Roman"/>
-                  <w:i/>
-                  <w:szCs w:val="24"/>
-                </w:rPr>
-              </m:ctrlPr>
-            </m:mPr>
-            <m:mr>
-              <m:e>
-                <m:r>
-                  <w:rPr>
-                    <w:rFonts w:ascii="Cambria Math" w:hAnsi="Cambria Math" w:cs="Times New Roman"/>
-                    <w:szCs w:val="24"/>
-                  </w:rPr>
-                  <m:t>A=</m:t>
-                </m:r>
-                <m:d>
-                  <m:dPr>
-                    <m:ctrlPr>
-                      <w:rPr>
-                        <w:rFonts w:ascii="Cambria Math" w:hAnsi="Cambria Math" w:cs="Times New Roman"/>
-                        <w:i/>
-                        <w:szCs w:val="24"/>
-                      </w:rPr>
-                    </m:ctrlPr>
-                  </m:dPr>
-                  <m:e>
-                    <m:m>
-                      <m:mPr>
-                        <m:mcs>
-                          <m:mc>
-                            <m:mcPr>
-                              <m:count m:val="4"/>
-                              <m:mcJc m:val="center"/>
-                            </m:mcPr>
-                          </m:mc>
-                        </m:mcs>
-                        <m:ctrlPr>
-                          <w:rPr>
-                            <w:rFonts w:ascii="Cambria Math" w:hAnsi="Cambria Math" w:cs="Times New Roman"/>
-                            <w:i/>
-                            <w:szCs w:val="24"/>
-                          </w:rPr>
-                        </m:ctrlPr>
-                      </m:mPr>
-                      <m:mr>
-                        <m:e>
-                          <m:sSubSup>
-                            <m:sSubSupPr>
-                              <m:ctrlPr>
-                                <w:rPr>
-                                  <w:rFonts w:ascii="Cambria Math" w:hAnsi="Cambria Math" w:cs="Times New Roman"/>
-                                  <w:i/>
-                                  <w:szCs w:val="24"/>
-                                </w:rPr>
-                              </m:ctrlPr>
-                            </m:sSubSupPr>
-                            <m:e>
-                              <m:r>
-                                <w:rPr>
-                                  <w:rFonts w:ascii="Cambria Math" w:hAnsi="Cambria Math" w:cs="Times New Roman"/>
-                                  <w:szCs w:val="24"/>
-                                </w:rPr>
-                                <m:t>β</m:t>
-                              </m:r>
-                            </m:e>
-                            <m:sub>
-                              <m:r>
-                                <w:rPr>
-                                  <w:rFonts w:ascii="Cambria Math" w:hAnsi="Cambria Math" w:cs="Times New Roman"/>
-                                  <w:szCs w:val="24"/>
-                                </w:rPr>
-                                <m:t>k11</m:t>
-                              </m:r>
-                            </m:sub>
-                            <m:sup>
-                              <m:d>
-                                <m:dPr>
-                                  <m:ctrlPr>
-                                    <w:rPr>
-                                      <w:rFonts w:ascii="Cambria Math" w:hAnsi="Cambria Math" w:cs="Times New Roman"/>
-                                      <w:i/>
-                                      <w:szCs w:val="24"/>
-                                    </w:rPr>
-                                  </m:ctrlPr>
-                                </m:dPr>
-                                <m:e>
-                                  <m:r>
-                                    <w:rPr>
-                                      <w:rFonts w:ascii="Cambria Math" w:hAnsi="Cambria Math" w:cs="Times New Roman"/>
-                                      <w:szCs w:val="24"/>
-                                    </w:rPr>
-                                    <m:t>t</m:t>
-                                  </m:r>
-                                </m:e>
-                              </m:d>
-                            </m:sup>
-                          </m:sSubSup>
-                          <m:sSubSup>
-                            <m:sSubSupPr>
-                              <m:ctrlPr>
-                                <w:rPr>
-                                  <w:rFonts w:ascii="Cambria Math" w:hAnsi="Cambria Math" w:cs="Times New Roman"/>
-                                  <w:i/>
-                                  <w:szCs w:val="24"/>
-                                </w:rPr>
-                              </m:ctrlPr>
-                            </m:sSubSupPr>
-                            <m:e>
-                              <m:r>
-                                <w:rPr>
-                                  <w:rFonts w:ascii="Cambria Math" w:hAnsi="Cambria Math" w:cs="Times New Roman"/>
-                                  <w:szCs w:val="24"/>
-                                </w:rPr>
-                                <m:t>α</m:t>
-                              </m:r>
-                            </m:e>
-                            <m:sub>
-                              <m:r>
-                                <w:rPr>
-                                  <w:rFonts w:ascii="Cambria Math" w:hAnsi="Cambria Math" w:cs="Times New Roman"/>
-                                  <w:szCs w:val="24"/>
-                                </w:rPr>
-                                <m:t>k1</m:t>
-                              </m:r>
-                            </m:sub>
-                            <m:sup>
-                              <m:d>
-                                <m:dPr>
-                                  <m:ctrlPr>
-                                    <w:rPr>
-                                      <w:rFonts w:ascii="Cambria Math" w:hAnsi="Cambria Math" w:cs="Times New Roman"/>
-                                      <w:i/>
-                                      <w:szCs w:val="24"/>
-                                    </w:rPr>
-                                  </m:ctrlPr>
-                                </m:dPr>
-                                <m:e>
-                                  <m:r>
-                                    <w:rPr>
-                                      <w:rFonts w:ascii="Cambria Math" w:hAnsi="Cambria Math" w:cs="Times New Roman"/>
-                                      <w:szCs w:val="24"/>
-                                    </w:rPr>
-                                    <m:t>t</m:t>
-                                  </m:r>
-                                </m:e>
-                              </m:d>
-                            </m:sup>
-                          </m:sSubSup>
-                          <m:r>
-                            <w:rPr>
-                              <w:rFonts w:ascii="Cambria Math" w:hAnsi="Cambria Math" w:cs="Times New Roman"/>
-                              <w:szCs w:val="24"/>
-                            </w:rPr>
-                            <m:t>-1</m:t>
-                          </m:r>
-                        </m:e>
-                        <m:e>
-                          <m:sSubSup>
-                            <m:sSubSupPr>
-                              <m:ctrlPr>
-                                <w:rPr>
-                                  <w:rFonts w:ascii="Cambria Math" w:hAnsi="Cambria Math" w:cs="Times New Roman"/>
-                                  <w:i/>
-                                  <w:szCs w:val="24"/>
-                                </w:rPr>
-                              </m:ctrlPr>
-                            </m:sSubSupPr>
-                            <m:e>
-                              <m:r>
-                                <w:rPr>
-                                  <w:rFonts w:ascii="Cambria Math" w:hAnsi="Cambria Math" w:cs="Times New Roman"/>
-                                  <w:szCs w:val="24"/>
-                                </w:rPr>
-                                <m:t>β</m:t>
-                              </m:r>
-                            </m:e>
-                            <m:sub>
-                              <m:r>
-                                <w:rPr>
-                                  <w:rFonts w:ascii="Cambria Math" w:hAnsi="Cambria Math" w:cs="Times New Roman"/>
-                                  <w:szCs w:val="24"/>
-                                </w:rPr>
-                                <m:t>k11</m:t>
-                              </m:r>
-                            </m:sub>
-                            <m:sup>
-                              <m:d>
-                                <m:dPr>
-                                  <m:ctrlPr>
-                                    <w:rPr>
-                                      <w:rFonts w:ascii="Cambria Math" w:hAnsi="Cambria Math" w:cs="Times New Roman"/>
-                                      <w:i/>
-                                      <w:szCs w:val="24"/>
-                                    </w:rPr>
-                                  </m:ctrlPr>
-                                </m:dPr>
-                                <m:e>
-                                  <m:r>
-                                    <w:rPr>
-                                      <w:rFonts w:ascii="Cambria Math" w:hAnsi="Cambria Math" w:cs="Times New Roman"/>
-                                      <w:szCs w:val="24"/>
-                                    </w:rPr>
-                                    <m:t>t</m:t>
-                                  </m:r>
-                                </m:e>
-                              </m:d>
-                            </m:sup>
-                          </m:sSubSup>
-                          <m:sSubSup>
-                            <m:sSubSupPr>
-                              <m:ctrlPr>
-                                <w:rPr>
-                                  <w:rFonts w:ascii="Cambria Math" w:hAnsi="Cambria Math" w:cs="Times New Roman"/>
-                                  <w:i/>
-                                  <w:szCs w:val="24"/>
-                                </w:rPr>
-                              </m:ctrlPr>
-                            </m:sSubSupPr>
-                            <m:e>
-                              <m:r>
-                                <w:rPr>
-                                  <w:rFonts w:ascii="Cambria Math" w:hAnsi="Cambria Math" w:cs="Times New Roman"/>
-                                  <w:szCs w:val="24"/>
-                                </w:rPr>
-                                <m:t>α</m:t>
-                              </m:r>
-                            </m:e>
-                            <m:sub>
-                              <m:r>
-                                <w:rPr>
-                                  <w:rFonts w:ascii="Cambria Math" w:hAnsi="Cambria Math" w:cs="Times New Roman"/>
-                                  <w:szCs w:val="24"/>
-                                </w:rPr>
-                                <m:t>k2</m:t>
-                              </m:r>
-                            </m:sub>
-                            <m:sup>
-                              <m:d>
-                                <m:dPr>
-                                  <m:ctrlPr>
-                                    <w:rPr>
-                                      <w:rFonts w:ascii="Cambria Math" w:hAnsi="Cambria Math" w:cs="Times New Roman"/>
-                                      <w:i/>
-                                      <w:szCs w:val="24"/>
-                                    </w:rPr>
-                                  </m:ctrlPr>
-                                </m:dPr>
-                                <m:e>
-                                  <m:r>
-                                    <w:rPr>
-                                      <w:rFonts w:ascii="Cambria Math" w:hAnsi="Cambria Math" w:cs="Times New Roman"/>
-                                      <w:szCs w:val="24"/>
-                                    </w:rPr>
-                                    <m:t>t</m:t>
-                                  </m:r>
-                                </m:e>
-                              </m:d>
-                            </m:sup>
-                          </m:sSubSup>
-                        </m:e>
-                        <m:e>
-                          <m:r>
-                            <w:rPr>
-                              <w:rFonts w:ascii="Cambria Math" w:hAnsi="Cambria Math" w:cs="Times New Roman"/>
-                              <w:szCs w:val="24"/>
-                            </w:rPr>
-                            <m:t>⋯</m:t>
-                          </m:r>
-                        </m:e>
-                        <m:e>
-                          <m:sSubSup>
-                            <m:sSubSupPr>
-                              <m:ctrlPr>
-                                <w:rPr>
-                                  <w:rFonts w:ascii="Cambria Math" w:hAnsi="Cambria Math" w:cs="Times New Roman"/>
-                                  <w:i/>
-                                  <w:szCs w:val="24"/>
-                                </w:rPr>
-                              </m:ctrlPr>
-                            </m:sSubSupPr>
-                            <m:e>
-                              <m:r>
-                                <w:rPr>
-                                  <w:rFonts w:ascii="Cambria Math" w:hAnsi="Cambria Math" w:cs="Times New Roman"/>
-                                  <w:szCs w:val="24"/>
-                                </w:rPr>
-                                <m:t>β</m:t>
-                              </m:r>
-                            </m:e>
-                            <m:sub>
-                              <m:r>
-                                <w:rPr>
-                                  <w:rFonts w:ascii="Cambria Math" w:hAnsi="Cambria Math" w:cs="Times New Roman"/>
-                                  <w:szCs w:val="24"/>
-                                </w:rPr>
-                                <m:t>k11</m:t>
-                              </m:r>
-                            </m:sub>
-                            <m:sup>
-                              <m:d>
-                                <m:dPr>
-                                  <m:ctrlPr>
-                                    <w:rPr>
-                                      <w:rFonts w:ascii="Cambria Math" w:hAnsi="Cambria Math" w:cs="Times New Roman"/>
-                                      <w:i/>
-                                      <w:szCs w:val="24"/>
-                                    </w:rPr>
-                                  </m:ctrlPr>
-                                </m:dPr>
-                                <m:e>
-                                  <m:r>
-                                    <w:rPr>
-                                      <w:rFonts w:ascii="Cambria Math" w:hAnsi="Cambria Math" w:cs="Times New Roman"/>
-                                      <w:szCs w:val="24"/>
-                                    </w:rPr>
-                                    <m:t>t</m:t>
-                                  </m:r>
-                                </m:e>
-                              </m:d>
-                            </m:sup>
-                          </m:sSubSup>
-                          <m:sSubSup>
-                            <m:sSubSupPr>
-                              <m:ctrlPr>
-                                <w:rPr>
-                                  <w:rFonts w:ascii="Cambria Math" w:hAnsi="Cambria Math" w:cs="Times New Roman"/>
-                                  <w:i/>
-                                  <w:szCs w:val="24"/>
-                                </w:rPr>
-                              </m:ctrlPr>
-                            </m:sSubSupPr>
-                            <m:e>
-                              <m:r>
-                                <w:rPr>
-                                  <w:rFonts w:ascii="Cambria Math" w:hAnsi="Cambria Math" w:cs="Times New Roman"/>
-                                  <w:szCs w:val="24"/>
-                                </w:rPr>
-                                <m:t>α</m:t>
-                              </m:r>
-                            </m:e>
-                            <m:sub>
-                              <m:r>
-                                <w:rPr>
-                                  <w:rFonts w:ascii="Cambria Math" w:hAnsi="Cambria Math" w:cs="Times New Roman"/>
-                                  <w:szCs w:val="24"/>
-                                </w:rPr>
-                                <m:t>kp</m:t>
-                              </m:r>
-                            </m:sub>
-                            <m:sup>
-                              <m:d>
-                                <m:dPr>
-                                  <m:ctrlPr>
-                                    <w:rPr>
-                                      <w:rFonts w:ascii="Cambria Math" w:hAnsi="Cambria Math" w:cs="Times New Roman"/>
-                                      <w:i/>
-                                      <w:szCs w:val="24"/>
-                                    </w:rPr>
-                                  </m:ctrlPr>
-                                </m:dPr>
-                                <m:e>
-                                  <m:r>
-                                    <w:rPr>
-                                      <w:rFonts w:ascii="Cambria Math" w:hAnsi="Cambria Math" w:cs="Times New Roman"/>
-                                      <w:szCs w:val="24"/>
-                                    </w:rPr>
-                                    <m:t>t</m:t>
-                                  </m:r>
-                                </m:e>
-                              </m:d>
-                            </m:sup>
-                          </m:sSubSup>
-                          <m:ctrlPr>
-                            <w:rPr>
-                              <w:rFonts w:ascii="Cambria Math" w:eastAsia="Cambria Math" w:hAnsi="Cambria Math" w:cs="Times New Roman"/>
-                              <w:i/>
-                              <w:szCs w:val="24"/>
-                            </w:rPr>
-                          </m:ctrlPr>
-                        </m:e>
-                      </m:mr>
-                      <m:mr>
-                        <m:e>
-                          <m:sSubSup>
-                            <m:sSubSupPr>
-                              <m:ctrlPr>
-                                <w:rPr>
-                                  <w:rFonts w:ascii="Cambria Math" w:hAnsi="Cambria Math" w:cs="Times New Roman"/>
-                                  <w:i/>
-                                  <w:szCs w:val="24"/>
-                                </w:rPr>
-                              </m:ctrlPr>
-                            </m:sSubSupPr>
-                            <m:e>
-                              <m:r>
-                                <w:rPr>
-                                  <w:rFonts w:ascii="Cambria Math" w:hAnsi="Cambria Math" w:cs="Times New Roman"/>
-                                  <w:szCs w:val="24"/>
-                                </w:rPr>
-                                <m:t>β</m:t>
-                              </m:r>
-                            </m:e>
-                            <m:sub>
-                              <m:r>
-                                <w:rPr>
-                                  <w:rFonts w:ascii="Cambria Math" w:hAnsi="Cambria Math" w:cs="Times New Roman"/>
-                                  <w:szCs w:val="24"/>
-                                </w:rPr>
-                                <m:t>k21</m:t>
-                              </m:r>
-                            </m:sub>
-                            <m:sup>
-                              <m:d>
-                                <m:dPr>
-                                  <m:ctrlPr>
-                                    <w:rPr>
-                                      <w:rFonts w:ascii="Cambria Math" w:hAnsi="Cambria Math" w:cs="Times New Roman"/>
-                                      <w:i/>
-                                      <w:szCs w:val="24"/>
-                                    </w:rPr>
-                                  </m:ctrlPr>
-                                </m:dPr>
-                                <m:e>
-                                  <m:r>
-                                    <w:rPr>
-                                      <w:rFonts w:ascii="Cambria Math" w:hAnsi="Cambria Math" w:cs="Times New Roman"/>
-                                      <w:szCs w:val="24"/>
-                                    </w:rPr>
-                                    <m:t>t</m:t>
-                                  </m:r>
-                                </m:e>
-                              </m:d>
-                            </m:sup>
-                          </m:sSubSup>
-                          <m:sSubSup>
-                            <m:sSubSupPr>
-                              <m:ctrlPr>
-                                <w:rPr>
-                                  <w:rFonts w:ascii="Cambria Math" w:hAnsi="Cambria Math" w:cs="Times New Roman"/>
-                                  <w:i/>
-                                  <w:szCs w:val="24"/>
-                                </w:rPr>
-                              </m:ctrlPr>
-                            </m:sSubSupPr>
-                            <m:e>
-                              <m:r>
-                                <w:rPr>
-                                  <w:rFonts w:ascii="Cambria Math" w:hAnsi="Cambria Math" w:cs="Times New Roman"/>
-                                  <w:szCs w:val="24"/>
-                                </w:rPr>
-                                <m:t>α</m:t>
-                              </m:r>
-                            </m:e>
-                            <m:sub>
-                              <m:r>
-                                <w:rPr>
-                                  <w:rFonts w:ascii="Cambria Math" w:hAnsi="Cambria Math" w:cs="Times New Roman"/>
-                                  <w:szCs w:val="24"/>
-                                </w:rPr>
-                                <m:t>k1</m:t>
-                              </m:r>
-                            </m:sub>
-                            <m:sup>
-                              <m:d>
-                                <m:dPr>
-                                  <m:ctrlPr>
-                                    <w:rPr>
-                                      <w:rFonts w:ascii="Cambria Math" w:hAnsi="Cambria Math" w:cs="Times New Roman"/>
-                                      <w:i/>
-                                      <w:szCs w:val="24"/>
-                                    </w:rPr>
-                                  </m:ctrlPr>
-                                </m:dPr>
-                                <m:e>
-                                  <m:r>
-                                    <w:rPr>
-                                      <w:rFonts w:ascii="Cambria Math" w:hAnsi="Cambria Math" w:cs="Times New Roman"/>
-                                      <w:szCs w:val="24"/>
-                                    </w:rPr>
-                                    <m:t>t</m:t>
-                                  </m:r>
-                                </m:e>
-                              </m:d>
-                            </m:sup>
-                          </m:sSubSup>
-                        </m:e>
-                        <m:e>
-                          <m:sSubSup>
-                            <m:sSubSupPr>
-                              <m:ctrlPr>
-                                <w:rPr>
-                                  <w:rFonts w:ascii="Cambria Math" w:hAnsi="Cambria Math" w:cs="Times New Roman"/>
-                                  <w:i/>
-                                  <w:szCs w:val="24"/>
-                                </w:rPr>
-                              </m:ctrlPr>
-                            </m:sSubSupPr>
-                            <m:e>
-                              <m:r>
-                                <w:rPr>
-                                  <w:rFonts w:ascii="Cambria Math" w:hAnsi="Cambria Math" w:cs="Times New Roman"/>
-                                  <w:szCs w:val="24"/>
-                                </w:rPr>
-                                <m:t>β</m:t>
-                              </m:r>
-                            </m:e>
-                            <m:sub>
-                              <m:r>
-                                <w:rPr>
-                                  <w:rFonts w:ascii="Cambria Math" w:hAnsi="Cambria Math" w:cs="Times New Roman"/>
-                                  <w:szCs w:val="24"/>
-                                </w:rPr>
-                                <m:t>k21</m:t>
-                              </m:r>
-                            </m:sub>
-                            <m:sup>
-                              <m:d>
-                                <m:dPr>
-                                  <m:ctrlPr>
-                                    <w:rPr>
-                                      <w:rFonts w:ascii="Cambria Math" w:hAnsi="Cambria Math" w:cs="Times New Roman"/>
-                                      <w:i/>
-                                      <w:szCs w:val="24"/>
-                                    </w:rPr>
-                                  </m:ctrlPr>
-                                </m:dPr>
-                                <m:e>
-                                  <m:r>
-                                    <w:rPr>
-                                      <w:rFonts w:ascii="Cambria Math" w:hAnsi="Cambria Math" w:cs="Times New Roman"/>
-                                      <w:szCs w:val="24"/>
-                                    </w:rPr>
-                                    <m:t>t</m:t>
-                                  </m:r>
-                                </m:e>
-                              </m:d>
-                            </m:sup>
-                          </m:sSubSup>
-                          <m:sSubSup>
-                            <m:sSubSupPr>
-                              <m:ctrlPr>
-                                <w:rPr>
-                                  <w:rFonts w:ascii="Cambria Math" w:hAnsi="Cambria Math" w:cs="Times New Roman"/>
-                                  <w:i/>
-                                  <w:szCs w:val="24"/>
-                                </w:rPr>
-                              </m:ctrlPr>
-                            </m:sSubSupPr>
-                            <m:e>
-                              <m:r>
-                                <w:rPr>
-                                  <w:rFonts w:ascii="Cambria Math" w:hAnsi="Cambria Math" w:cs="Times New Roman"/>
-                                  <w:szCs w:val="24"/>
-                                </w:rPr>
-                                <m:t>α</m:t>
-                              </m:r>
-                            </m:e>
-                            <m:sub>
-                              <m:r>
-                                <w:rPr>
-                                  <w:rFonts w:ascii="Cambria Math" w:hAnsi="Cambria Math" w:cs="Times New Roman"/>
-                                  <w:szCs w:val="24"/>
-                                </w:rPr>
-                                <m:t>k2</m:t>
-                              </m:r>
-                            </m:sub>
-                            <m:sup>
-                              <m:d>
-                                <m:dPr>
-                                  <m:ctrlPr>
-                                    <w:rPr>
-                                      <w:rFonts w:ascii="Cambria Math" w:hAnsi="Cambria Math" w:cs="Times New Roman"/>
-                                      <w:i/>
-                                      <w:szCs w:val="24"/>
-                                    </w:rPr>
-                                  </m:ctrlPr>
-                                </m:dPr>
-                                <m:e>
-                                  <m:r>
-                                    <w:rPr>
-                                      <w:rFonts w:ascii="Cambria Math" w:hAnsi="Cambria Math" w:cs="Times New Roman"/>
-                                      <w:szCs w:val="24"/>
-                                    </w:rPr>
-                                    <m:t>t</m:t>
-                                  </m:r>
-                                </m:e>
-                              </m:d>
-                            </m:sup>
-                          </m:sSubSup>
-                          <m:r>
-                            <w:rPr>
-                              <w:rFonts w:ascii="Cambria Math" w:hAnsi="Cambria Math" w:cs="Times New Roman"/>
-                              <w:szCs w:val="24"/>
-                            </w:rPr>
-                            <m:t>-1</m:t>
-                          </m:r>
-                        </m:e>
-                        <m:e>
-                          <m:r>
-                            <w:rPr>
-                              <w:rFonts w:ascii="Cambria Math" w:hAnsi="Cambria Math" w:cs="Times New Roman"/>
-                              <w:szCs w:val="24"/>
-                            </w:rPr>
-                            <m:t>⋯</m:t>
-                          </m:r>
-                        </m:e>
-                        <m:e>
-                          <m:sSubSup>
-                            <m:sSubSupPr>
-                              <m:ctrlPr>
-                                <w:rPr>
-                                  <w:rFonts w:ascii="Cambria Math" w:hAnsi="Cambria Math" w:cs="Times New Roman"/>
-                                  <w:i/>
-                                  <w:szCs w:val="24"/>
-                                </w:rPr>
-                              </m:ctrlPr>
-                            </m:sSubSupPr>
-                            <m:e>
-                              <m:r>
-                                <w:rPr>
-                                  <w:rFonts w:ascii="Cambria Math" w:hAnsi="Cambria Math" w:cs="Times New Roman"/>
-                                  <w:szCs w:val="24"/>
-                                </w:rPr>
-                                <m:t>β</m:t>
-                              </m:r>
-                            </m:e>
-                            <m:sub>
-                              <m:r>
-                                <w:rPr>
-                                  <w:rFonts w:ascii="Cambria Math" w:hAnsi="Cambria Math" w:cs="Times New Roman"/>
-                                  <w:szCs w:val="24"/>
-                                </w:rPr>
-                                <m:t>k21</m:t>
-                              </m:r>
-                            </m:sub>
-                            <m:sup>
-                              <m:d>
-                                <m:dPr>
-                                  <m:ctrlPr>
-                                    <w:rPr>
-                                      <w:rFonts w:ascii="Cambria Math" w:hAnsi="Cambria Math" w:cs="Times New Roman"/>
-                                      <w:i/>
-                                      <w:szCs w:val="24"/>
-                                    </w:rPr>
-                                  </m:ctrlPr>
-                                </m:dPr>
-                                <m:e>
-                                  <m:r>
-                                    <w:rPr>
-                                      <w:rFonts w:ascii="Cambria Math" w:hAnsi="Cambria Math" w:cs="Times New Roman"/>
-                                      <w:szCs w:val="24"/>
-                                    </w:rPr>
-                                    <m:t>t</m:t>
-                                  </m:r>
-                                </m:e>
-                              </m:d>
-                            </m:sup>
-                          </m:sSubSup>
-                          <m:sSubSup>
-                            <m:sSubSupPr>
-                              <m:ctrlPr>
-                                <w:rPr>
-                                  <w:rFonts w:ascii="Cambria Math" w:hAnsi="Cambria Math" w:cs="Times New Roman"/>
-                                  <w:i/>
-                                  <w:szCs w:val="24"/>
-                                </w:rPr>
-                              </m:ctrlPr>
-                            </m:sSubSupPr>
-                            <m:e>
-                              <m:r>
-                                <w:rPr>
-                                  <w:rFonts w:ascii="Cambria Math" w:hAnsi="Cambria Math" w:cs="Times New Roman"/>
-                                  <w:szCs w:val="24"/>
-                                </w:rPr>
-                                <m:t>α</m:t>
-                              </m:r>
-                            </m:e>
-                            <m:sub>
-                              <m:r>
-                                <w:rPr>
-                                  <w:rFonts w:ascii="Cambria Math" w:hAnsi="Cambria Math" w:cs="Times New Roman"/>
-                                  <w:szCs w:val="24"/>
-                                </w:rPr>
-                                <m:t>kp</m:t>
-                              </m:r>
-                            </m:sub>
-                            <m:sup>
-                              <m:d>
-                                <m:dPr>
-                                  <m:ctrlPr>
-                                    <w:rPr>
-                                      <w:rFonts w:ascii="Cambria Math" w:hAnsi="Cambria Math" w:cs="Times New Roman"/>
-                                      <w:i/>
-                                      <w:szCs w:val="24"/>
-                                    </w:rPr>
-                                  </m:ctrlPr>
-                                </m:dPr>
-                                <m:e>
-                                  <m:r>
-                                    <w:rPr>
-                                      <w:rFonts w:ascii="Cambria Math" w:hAnsi="Cambria Math" w:cs="Times New Roman"/>
-                                      <w:szCs w:val="24"/>
-                                    </w:rPr>
-                                    <m:t>t</m:t>
-                                  </m:r>
-                                </m:e>
-                              </m:d>
-                            </m:sup>
-                          </m:sSubSup>
-                          <m:ctrlPr>
-                            <w:rPr>
-                              <w:rFonts w:ascii="Cambria Math" w:eastAsia="Cambria Math" w:hAnsi="Cambria Math" w:cs="Times New Roman"/>
-                              <w:i/>
-                              <w:szCs w:val="24"/>
-                            </w:rPr>
-                          </m:ctrlPr>
-                        </m:e>
-                      </m:mr>
-                      <m:mr>
-                        <m:e>
-                          <m:r>
-                            <w:rPr>
-                              <w:rFonts w:ascii="Cambria Math" w:eastAsia="Cambria Math" w:hAnsi="Cambria Math" w:cs="Times New Roman"/>
-                              <w:szCs w:val="24"/>
-                            </w:rPr>
-                            <m:t>⋮</m:t>
-                          </m:r>
-                        </m:e>
-                        <m:e>
-                          <m:r>
-                            <w:rPr>
-                              <w:rFonts w:ascii="Cambria Math" w:hAnsi="Cambria Math" w:cs="Times New Roman"/>
-                              <w:szCs w:val="24"/>
-                            </w:rPr>
-                            <m:t>⋮</m:t>
-                          </m:r>
-                        </m:e>
-                        <m:e>
-                          <m:r>
-                            <w:rPr>
-                              <w:rFonts w:ascii="Cambria Math" w:hAnsi="Cambria Math" w:cs="Times New Roman"/>
-                              <w:szCs w:val="24"/>
-                            </w:rPr>
-                            <m:t>⋱</m:t>
-                          </m:r>
-                          <m:ctrlPr>
-                            <w:rPr>
-                              <w:rFonts w:ascii="Cambria Math" w:eastAsia="Cambria Math" w:hAnsi="Cambria Math" w:cs="Times New Roman"/>
-                              <w:i/>
-                              <w:szCs w:val="24"/>
-                            </w:rPr>
-                          </m:ctrlPr>
-                        </m:e>
-                        <m:e>
-                          <m:r>
-                            <w:rPr>
-                              <w:rFonts w:ascii="Cambria Math" w:eastAsia="Cambria Math" w:hAnsi="Cambria Math" w:cs="Times New Roman"/>
-                              <w:szCs w:val="24"/>
-                            </w:rPr>
-                            <m:t>⋮</m:t>
-                          </m:r>
-                          <m:ctrlPr>
-                            <w:rPr>
-                              <w:rFonts w:ascii="Cambria Math" w:eastAsia="Cambria Math" w:hAnsi="Cambria Math" w:cs="Times New Roman"/>
-                              <w:i/>
-                              <w:szCs w:val="24"/>
-                            </w:rPr>
-                          </m:ctrlPr>
-                        </m:e>
-                      </m:mr>
-                      <m:mr>
-                        <m:e>
-                          <m:sSubSup>
-                            <m:sSubSupPr>
-                              <m:ctrlPr>
-                                <w:rPr>
-                                  <w:rFonts w:ascii="Cambria Math" w:hAnsi="Cambria Math" w:cs="Times New Roman"/>
-                                  <w:i/>
-                                  <w:szCs w:val="24"/>
-                                </w:rPr>
-                              </m:ctrlPr>
-                            </m:sSubSupPr>
-                            <m:e>
-                              <m:r>
-                                <w:rPr>
-                                  <w:rFonts w:ascii="Cambria Math" w:hAnsi="Cambria Math" w:cs="Times New Roman"/>
-                                  <w:szCs w:val="24"/>
-                                </w:rPr>
-                                <m:t>β</m:t>
-                              </m:r>
-                            </m:e>
-                            <m:sub>
-                              <m:r>
-                                <w:rPr>
-                                  <w:rFonts w:ascii="Cambria Math" w:hAnsi="Cambria Math" w:cs="Times New Roman"/>
-                                  <w:szCs w:val="24"/>
-                                </w:rPr>
-                                <m:t>kp1</m:t>
-                              </m:r>
-                            </m:sub>
-                            <m:sup>
-                              <m:d>
-                                <m:dPr>
-                                  <m:ctrlPr>
-                                    <w:rPr>
-                                      <w:rFonts w:ascii="Cambria Math" w:hAnsi="Cambria Math" w:cs="Times New Roman"/>
-                                      <w:i/>
-                                      <w:szCs w:val="24"/>
-                                    </w:rPr>
-                                  </m:ctrlPr>
-                                </m:dPr>
-                                <m:e>
-                                  <m:r>
-                                    <w:rPr>
-                                      <w:rFonts w:ascii="Cambria Math" w:hAnsi="Cambria Math" w:cs="Times New Roman"/>
-                                      <w:szCs w:val="24"/>
-                                    </w:rPr>
-                                    <m:t>t</m:t>
-                                  </m:r>
-                                </m:e>
-                              </m:d>
-                            </m:sup>
-                          </m:sSubSup>
-                          <m:sSubSup>
-                            <m:sSubSupPr>
-                              <m:ctrlPr>
-                                <w:rPr>
-                                  <w:rFonts w:ascii="Cambria Math" w:hAnsi="Cambria Math" w:cs="Times New Roman"/>
-                                  <w:i/>
-                                  <w:szCs w:val="24"/>
-                                </w:rPr>
-                              </m:ctrlPr>
-                            </m:sSubSupPr>
-                            <m:e>
-                              <m:r>
-                                <w:rPr>
-                                  <w:rFonts w:ascii="Cambria Math" w:hAnsi="Cambria Math" w:cs="Times New Roman"/>
-                                  <w:szCs w:val="24"/>
-                                </w:rPr>
-                                <m:t>α</m:t>
-                              </m:r>
-                            </m:e>
-                            <m:sub>
-                              <m:r>
-                                <w:rPr>
-                                  <w:rFonts w:ascii="Cambria Math" w:hAnsi="Cambria Math" w:cs="Times New Roman"/>
-                                  <w:szCs w:val="24"/>
-                                </w:rPr>
-                                <m:t>1</m:t>
-                              </m:r>
-                            </m:sub>
-                            <m:sup>
-                              <m:d>
-                                <m:dPr>
-                                  <m:ctrlPr>
-                                    <w:rPr>
-                                      <w:rFonts w:ascii="Cambria Math" w:hAnsi="Cambria Math" w:cs="Times New Roman"/>
-                                      <w:i/>
-                                      <w:szCs w:val="24"/>
-                                    </w:rPr>
-                                  </m:ctrlPr>
-                                </m:dPr>
-                                <m:e>
-                                  <m:r>
-                                    <w:rPr>
-                                      <w:rFonts w:ascii="Cambria Math" w:hAnsi="Cambria Math" w:cs="Times New Roman"/>
-                                      <w:szCs w:val="24"/>
-                                    </w:rPr>
-                                    <m:t>t</m:t>
-                                  </m:r>
-                                </m:e>
-                              </m:d>
-                            </m:sup>
-                          </m:sSubSup>
-                          <m:ctrlPr>
-                            <w:rPr>
-                              <w:rFonts w:ascii="Cambria Math" w:eastAsia="Cambria Math" w:hAnsi="Cambria Math" w:cs="Times New Roman"/>
-                              <w:i/>
-                              <w:szCs w:val="24"/>
-                            </w:rPr>
-                          </m:ctrlPr>
-                        </m:e>
-                        <m:e>
-                          <m:sSubSup>
-                            <m:sSubSupPr>
-                              <m:ctrlPr>
-                                <w:rPr>
-                                  <w:rFonts w:ascii="Cambria Math" w:hAnsi="Cambria Math" w:cs="Times New Roman"/>
-                                  <w:i/>
-                                  <w:szCs w:val="24"/>
-                                </w:rPr>
-                              </m:ctrlPr>
-                            </m:sSubSupPr>
-                            <m:e>
-                              <m:r>
-                                <w:rPr>
-                                  <w:rFonts w:ascii="Cambria Math" w:hAnsi="Cambria Math" w:cs="Times New Roman"/>
-                                  <w:szCs w:val="24"/>
-                                </w:rPr>
-                                <m:t>β</m:t>
-                              </m:r>
-                            </m:e>
-                            <m:sub>
-                              <m:r>
-                                <w:rPr>
-                                  <w:rFonts w:ascii="Cambria Math" w:hAnsi="Cambria Math" w:cs="Times New Roman"/>
-                                  <w:szCs w:val="24"/>
-                                </w:rPr>
-                                <m:t>kp1</m:t>
-                              </m:r>
-                            </m:sub>
-                            <m:sup>
-                              <m:d>
-                                <m:dPr>
-                                  <m:ctrlPr>
-                                    <w:rPr>
-                                      <w:rFonts w:ascii="Cambria Math" w:hAnsi="Cambria Math" w:cs="Times New Roman"/>
-                                      <w:i/>
-                                      <w:szCs w:val="24"/>
-                                    </w:rPr>
-                                  </m:ctrlPr>
-                                </m:dPr>
-                                <m:e>
-                                  <m:r>
-                                    <w:rPr>
-                                      <w:rFonts w:ascii="Cambria Math" w:hAnsi="Cambria Math" w:cs="Times New Roman"/>
-                                      <w:szCs w:val="24"/>
-                                    </w:rPr>
-                                    <m:t>t</m:t>
-                                  </m:r>
-                                </m:e>
-                              </m:d>
-                            </m:sup>
-                          </m:sSubSup>
-                          <m:sSubSup>
-                            <m:sSubSupPr>
-                              <m:ctrlPr>
-                                <w:rPr>
-                                  <w:rFonts w:ascii="Cambria Math" w:hAnsi="Cambria Math" w:cs="Times New Roman"/>
-                                  <w:i/>
-                                  <w:szCs w:val="24"/>
-                                </w:rPr>
-                              </m:ctrlPr>
-                            </m:sSubSupPr>
-                            <m:e>
-                              <m:r>
-                                <w:rPr>
-                                  <w:rFonts w:ascii="Cambria Math" w:hAnsi="Cambria Math" w:cs="Times New Roman"/>
-                                  <w:szCs w:val="24"/>
-                                </w:rPr>
-                                <m:t>α</m:t>
-                              </m:r>
-                            </m:e>
-                            <m:sub>
-                              <m:r>
-                                <w:rPr>
-                                  <w:rFonts w:ascii="Cambria Math" w:hAnsi="Cambria Math" w:cs="Times New Roman"/>
-                                  <w:szCs w:val="24"/>
-                                </w:rPr>
-                                <m:t>2</m:t>
-                              </m:r>
-                            </m:sub>
-                            <m:sup>
-                              <m:d>
-                                <m:dPr>
-                                  <m:ctrlPr>
-                                    <w:rPr>
-                                      <w:rFonts w:ascii="Cambria Math" w:hAnsi="Cambria Math" w:cs="Times New Roman"/>
-                                      <w:i/>
-                                      <w:szCs w:val="24"/>
-                                    </w:rPr>
-                                  </m:ctrlPr>
-                                </m:dPr>
-                                <m:e>
-                                  <m:r>
-                                    <w:rPr>
-                                      <w:rFonts w:ascii="Cambria Math" w:hAnsi="Cambria Math" w:cs="Times New Roman"/>
-                                      <w:szCs w:val="24"/>
-                                    </w:rPr>
-                                    <m:t>t</m:t>
-                                  </m:r>
-                                </m:e>
-                              </m:d>
-                            </m:sup>
-                          </m:sSubSup>
-                          <m:ctrlPr>
-                            <w:rPr>
-                              <w:rFonts w:ascii="Cambria Math" w:eastAsia="Cambria Math" w:hAnsi="Cambria Math" w:cs="Times New Roman"/>
-                              <w:i/>
-                              <w:szCs w:val="24"/>
-                            </w:rPr>
-                          </m:ctrlPr>
-                        </m:e>
-                        <m:e>
-                          <m:r>
-                            <w:rPr>
-                              <w:rFonts w:ascii="Cambria Math" w:eastAsia="Cambria Math" w:hAnsi="Cambria Math" w:cs="Times New Roman"/>
-                              <w:szCs w:val="24"/>
-                            </w:rPr>
-                            <m:t>⋯</m:t>
-                          </m:r>
-                          <m:ctrlPr>
-                            <w:rPr>
-                              <w:rFonts w:ascii="Cambria Math" w:eastAsia="Cambria Math" w:hAnsi="Cambria Math" w:cs="Times New Roman"/>
-                              <w:i/>
-                              <w:szCs w:val="24"/>
-                            </w:rPr>
-                          </m:ctrlPr>
-                        </m:e>
-                        <m:e>
-                          <m:sSubSup>
-                            <m:sSubSupPr>
-                              <m:ctrlPr>
-                                <w:rPr>
-                                  <w:rFonts w:ascii="Cambria Math" w:hAnsi="Cambria Math" w:cs="Times New Roman"/>
-                                  <w:i/>
-                                  <w:szCs w:val="24"/>
-                                </w:rPr>
-                              </m:ctrlPr>
-                            </m:sSubSupPr>
-                            <m:e>
-                              <m:r>
-                                <w:rPr>
-                                  <w:rFonts w:ascii="Cambria Math" w:hAnsi="Cambria Math" w:cs="Times New Roman"/>
-                                  <w:szCs w:val="24"/>
-                                </w:rPr>
-                                <m:t>β</m:t>
-                              </m:r>
-                            </m:e>
-                            <m:sub>
-                              <m:r>
-                                <w:rPr>
-                                  <w:rFonts w:ascii="Cambria Math" w:hAnsi="Cambria Math" w:cs="Times New Roman"/>
-                                  <w:szCs w:val="24"/>
-                                </w:rPr>
-                                <m:t>kp1</m:t>
-                              </m:r>
-                            </m:sub>
-                            <m:sup>
-                              <m:d>
-                                <m:dPr>
-                                  <m:ctrlPr>
-                                    <w:rPr>
-                                      <w:rFonts w:ascii="Cambria Math" w:hAnsi="Cambria Math" w:cs="Times New Roman"/>
-                                      <w:i/>
-                                      <w:szCs w:val="24"/>
-                                    </w:rPr>
-                                  </m:ctrlPr>
-                                </m:dPr>
-                                <m:e>
-                                  <m:r>
-                                    <w:rPr>
-                                      <w:rFonts w:ascii="Cambria Math" w:hAnsi="Cambria Math" w:cs="Times New Roman"/>
-                                      <w:szCs w:val="24"/>
-                                    </w:rPr>
-                                    <m:t>t</m:t>
-                                  </m:r>
-                                </m:e>
-                              </m:d>
-                            </m:sup>
-                          </m:sSubSup>
-                          <m:sSubSup>
-                            <m:sSubSupPr>
-                              <m:ctrlPr>
-                                <w:rPr>
-                                  <w:rFonts w:ascii="Cambria Math" w:hAnsi="Cambria Math" w:cs="Times New Roman"/>
-                                  <w:i/>
-                                  <w:szCs w:val="24"/>
-                                </w:rPr>
-                              </m:ctrlPr>
-                            </m:sSubSupPr>
-                            <m:e>
-                              <m:r>
-                                <w:rPr>
-                                  <w:rFonts w:ascii="Cambria Math" w:hAnsi="Cambria Math" w:cs="Times New Roman"/>
-                                  <w:szCs w:val="24"/>
-                                </w:rPr>
-                                <m:t>α</m:t>
-                              </m:r>
-                            </m:e>
-                            <m:sub>
-                              <m:r>
-                                <w:rPr>
-                                  <w:rFonts w:ascii="Cambria Math" w:hAnsi="Cambria Math" w:cs="Times New Roman"/>
-                                  <w:szCs w:val="24"/>
-                                </w:rPr>
-                                <m:t>kp</m:t>
-                              </m:r>
-                            </m:sub>
-                            <m:sup>
-                              <m:d>
-                                <m:dPr>
-                                  <m:ctrlPr>
-                                    <w:rPr>
-                                      <w:rFonts w:ascii="Cambria Math" w:hAnsi="Cambria Math" w:cs="Times New Roman"/>
-                                      <w:i/>
-                                      <w:szCs w:val="24"/>
-                                    </w:rPr>
-                                  </m:ctrlPr>
-                                </m:dPr>
-                                <m:e>
-                                  <m:r>
-                                    <w:rPr>
-                                      <w:rFonts w:ascii="Cambria Math" w:hAnsi="Cambria Math" w:cs="Times New Roman"/>
-                                      <w:szCs w:val="24"/>
-                                    </w:rPr>
-                                    <m:t>t</m:t>
-                                  </m:r>
-                                </m:e>
-                              </m:d>
-                            </m:sup>
-                          </m:sSubSup>
-                          <m:r>
-                            <w:rPr>
-                              <w:rFonts w:ascii="Cambria Math" w:hAnsi="Cambria Math" w:cs="Times New Roman"/>
-                              <w:szCs w:val="24"/>
-                            </w:rPr>
-                            <m:t>-1</m:t>
-                          </m:r>
-                        </m:e>
-                      </m:mr>
-                    </m:m>
-                  </m:e>
-                </m:d>
-              </m:e>
-            </m:mr>
-            <m:mr>
-              <m:e>
-                <m:r>
-                  <w:rPr>
-                    <w:rFonts w:ascii="Cambria Math" w:hAnsi="Cambria Math" w:cs="Times New Roman"/>
-                    <w:szCs w:val="24"/>
-                  </w:rPr>
-                  <m:t>b=</m:t>
-                </m:r>
-                <m:d>
-                  <m:dPr>
-                    <m:ctrlPr>
-                      <w:rPr>
-                        <w:rFonts w:ascii="Cambria Math" w:hAnsi="Cambria Math" w:cs="Times New Roman"/>
-                        <w:i/>
-                        <w:szCs w:val="24"/>
-                      </w:rPr>
-                    </m:ctrlPr>
-                  </m:dPr>
-                  <m:e>
-                    <m:m>
-                      <m:mPr>
-                        <m:mcs>
-                          <m:mc>
-                            <m:mcPr>
-                              <m:count m:val="1"/>
-                              <m:mcJc m:val="center"/>
-                            </m:mcPr>
-                          </m:mc>
-                        </m:mcs>
-                        <m:ctrlPr>
-                          <w:rPr>
-                            <w:rFonts w:ascii="Cambria Math" w:hAnsi="Cambria Math" w:cs="Times New Roman"/>
-                            <w:i/>
-                            <w:szCs w:val="24"/>
-                          </w:rPr>
-                        </m:ctrlPr>
-                      </m:mPr>
-                      <m:mr>
-                        <m:e>
-                          <m:r>
-                            <w:rPr>
-                              <w:rFonts w:ascii="Cambria Math" w:hAnsi="Cambria Math" w:cs="Times New Roman"/>
-                              <w:szCs w:val="24"/>
-                            </w:rPr>
-                            <m:t>-</m:t>
-                          </m:r>
-                          <m:sSubSup>
-                            <m:sSubSupPr>
-                              <m:ctrlPr>
-                                <w:rPr>
-                                  <w:rFonts w:ascii="Cambria Math" w:hAnsi="Cambria Math" w:cs="Times New Roman"/>
-                                  <w:i/>
-                                  <w:szCs w:val="24"/>
-                                </w:rPr>
-                              </m:ctrlPr>
-                            </m:sSubSupPr>
-                            <m:e>
-                              <m:r>
-                                <w:rPr>
-                                  <w:rFonts w:ascii="Cambria Math" w:hAnsi="Cambria Math" w:cs="Times New Roman"/>
-                                  <w:szCs w:val="24"/>
-                                </w:rPr>
-                                <m:t>β</m:t>
-                              </m:r>
-                            </m:e>
-                            <m:sub>
-                              <m:r>
-                                <w:rPr>
-                                  <w:rFonts w:ascii="Cambria Math" w:hAnsi="Cambria Math" w:cs="Times New Roman"/>
-                                  <w:szCs w:val="24"/>
-                                </w:rPr>
-                                <m:t>10</m:t>
-                              </m:r>
-                            </m:sub>
-                            <m:sup>
-                              <m:d>
-                                <m:dPr>
-                                  <m:ctrlPr>
-                                    <w:rPr>
-                                      <w:rFonts w:ascii="Cambria Math" w:hAnsi="Cambria Math" w:cs="Times New Roman"/>
-                                      <w:i/>
-                                      <w:szCs w:val="24"/>
-                                    </w:rPr>
-                                  </m:ctrlPr>
-                                </m:dPr>
-                                <m:e>
-                                  <m:r>
-                                    <w:rPr>
-                                      <w:rFonts w:ascii="Cambria Math" w:hAnsi="Cambria Math" w:cs="Times New Roman"/>
-                                      <w:szCs w:val="24"/>
-                                    </w:rPr>
-                                    <m:t>t</m:t>
-                                  </m:r>
-                                </m:e>
-                              </m:d>
-                            </m:sup>
-                          </m:sSubSup>
-                          <m:r>
-                            <w:rPr>
-                              <w:rFonts w:ascii="Cambria Math" w:hAnsi="Cambria Math" w:cs="Times New Roman"/>
-                              <w:szCs w:val="24"/>
-                            </w:rPr>
-                            <m:t>-</m:t>
-                          </m:r>
-                          <m:sSubSup>
-                            <m:sSubSupPr>
-                              <m:ctrlPr>
-                                <w:rPr>
-                                  <w:rFonts w:ascii="Cambria Math" w:hAnsi="Cambria Math" w:cs="Times New Roman"/>
-                                  <w:i/>
-                                  <w:szCs w:val="24"/>
-                                </w:rPr>
-                              </m:ctrlPr>
-                            </m:sSubSupPr>
-                            <m:e>
-                              <m:r>
-                                <w:rPr>
-                                  <w:rFonts w:ascii="Cambria Math" w:hAnsi="Cambria Math" w:cs="Times New Roman"/>
-                                  <w:szCs w:val="24"/>
-                                </w:rPr>
-                                <m:t>β</m:t>
-                              </m:r>
-                            </m:e>
-                            <m:sub>
-                              <m:r>
-                                <w:rPr>
-                                  <w:rFonts w:ascii="Cambria Math" w:hAnsi="Cambria Math" w:cs="Times New Roman"/>
-                                  <w:szCs w:val="24"/>
-                                </w:rPr>
-                                <m:t>11</m:t>
-                              </m:r>
-                            </m:sub>
-                            <m:sup>
-                              <m:d>
-                                <m:dPr>
-                                  <m:ctrlPr>
-                                    <w:rPr>
-                                      <w:rFonts w:ascii="Cambria Math" w:hAnsi="Cambria Math" w:cs="Times New Roman"/>
-                                      <w:i/>
-                                      <w:szCs w:val="24"/>
-                                    </w:rPr>
-                                  </m:ctrlPr>
-                                </m:dPr>
-                                <m:e>
-                                  <m:r>
-                                    <w:rPr>
-                                      <w:rFonts w:ascii="Cambria Math" w:hAnsi="Cambria Math" w:cs="Times New Roman"/>
-                                      <w:szCs w:val="24"/>
-                                    </w:rPr>
-                                    <m:t>t</m:t>
-                                  </m:r>
-                                </m:e>
-                              </m:d>
-                            </m:sup>
-                          </m:sSubSup>
-                          <m:r>
-                            <w:rPr>
-                              <w:rFonts w:ascii="Cambria Math" w:hAnsi="Cambria Math" w:cs="Times New Roman"/>
-                            </w:rPr>
-                            <m:t>C</m:t>
-                          </m:r>
-                        </m:e>
-                      </m:mr>
-                      <m:mr>
-                        <m:e>
-                          <m:r>
-                            <w:rPr>
-                              <w:rFonts w:ascii="Cambria Math" w:hAnsi="Cambria Math" w:cs="Times New Roman"/>
-                              <w:szCs w:val="24"/>
-                            </w:rPr>
-                            <m:t>-</m:t>
-                          </m:r>
-                          <m:sSubSup>
-                            <m:sSubSupPr>
-                              <m:ctrlPr>
-                                <w:rPr>
-                                  <w:rFonts w:ascii="Cambria Math" w:hAnsi="Cambria Math" w:cs="Times New Roman"/>
-                                  <w:i/>
-                                  <w:szCs w:val="24"/>
-                                </w:rPr>
-                              </m:ctrlPr>
-                            </m:sSubSupPr>
-                            <m:e>
-                              <m:r>
-                                <w:rPr>
-                                  <w:rFonts w:ascii="Cambria Math" w:hAnsi="Cambria Math" w:cs="Times New Roman"/>
-                                  <w:szCs w:val="24"/>
-                                </w:rPr>
-                                <m:t>β</m:t>
-                              </m:r>
-                            </m:e>
-                            <m:sub>
-                              <m:r>
-                                <w:rPr>
-                                  <w:rFonts w:ascii="Cambria Math" w:hAnsi="Cambria Math" w:cs="Times New Roman"/>
-                                  <w:szCs w:val="24"/>
-                                </w:rPr>
-                                <m:t>20</m:t>
-                              </m:r>
-                            </m:sub>
-                            <m:sup>
-                              <m:d>
-                                <m:dPr>
-                                  <m:ctrlPr>
-                                    <w:rPr>
-                                      <w:rFonts w:ascii="Cambria Math" w:hAnsi="Cambria Math" w:cs="Times New Roman"/>
-                                      <w:i/>
-                                      <w:szCs w:val="24"/>
-                                    </w:rPr>
-                                  </m:ctrlPr>
-                                </m:dPr>
-                                <m:e>
-                                  <m:r>
-                                    <w:rPr>
-                                      <w:rFonts w:ascii="Cambria Math" w:hAnsi="Cambria Math" w:cs="Times New Roman"/>
-                                      <w:szCs w:val="24"/>
-                                    </w:rPr>
-                                    <m:t>t</m:t>
-                                  </m:r>
-                                </m:e>
-                              </m:d>
-                            </m:sup>
-                          </m:sSubSup>
-                          <m:r>
-                            <w:rPr>
-                              <w:rFonts w:ascii="Cambria Math" w:hAnsi="Cambria Math" w:cs="Times New Roman"/>
-                              <w:szCs w:val="24"/>
-                            </w:rPr>
-                            <m:t>-</m:t>
-                          </m:r>
-                          <m:sSubSup>
-                            <m:sSubSupPr>
-                              <m:ctrlPr>
-                                <w:rPr>
-                                  <w:rFonts w:ascii="Cambria Math" w:hAnsi="Cambria Math" w:cs="Times New Roman"/>
-                                  <w:i/>
-                                  <w:szCs w:val="24"/>
-                                </w:rPr>
-                              </m:ctrlPr>
-                            </m:sSubSupPr>
-                            <m:e>
-                              <m:r>
-                                <w:rPr>
-                                  <w:rFonts w:ascii="Cambria Math" w:hAnsi="Cambria Math" w:cs="Times New Roman"/>
-                                  <w:szCs w:val="24"/>
-                                </w:rPr>
-                                <m:t>β</m:t>
-                              </m:r>
-                            </m:e>
-                            <m:sub>
-                              <m:r>
-                                <w:rPr>
-                                  <w:rFonts w:ascii="Cambria Math" w:hAnsi="Cambria Math" w:cs="Times New Roman"/>
-                                  <w:szCs w:val="24"/>
-                                </w:rPr>
-                                <m:t>21</m:t>
-                              </m:r>
-                            </m:sub>
-                            <m:sup>
-                              <m:d>
-                                <m:dPr>
-                                  <m:ctrlPr>
-                                    <w:rPr>
-                                      <w:rFonts w:ascii="Cambria Math" w:hAnsi="Cambria Math" w:cs="Times New Roman"/>
-                                      <w:i/>
-                                      <w:szCs w:val="24"/>
-                                    </w:rPr>
-                                  </m:ctrlPr>
-                                </m:dPr>
-                                <m:e>
-                                  <m:r>
-                                    <w:rPr>
-                                      <w:rFonts w:ascii="Cambria Math" w:hAnsi="Cambria Math" w:cs="Times New Roman"/>
-                                      <w:szCs w:val="24"/>
-                                    </w:rPr>
-                                    <m:t>t</m:t>
-                                  </m:r>
-                                </m:e>
-                              </m:d>
-                            </m:sup>
-                          </m:sSubSup>
-                          <m:r>
-                            <w:rPr>
-                              <w:rFonts w:ascii="Cambria Math" w:hAnsi="Cambria Math" w:cs="Times New Roman"/>
-                              <w:szCs w:val="24"/>
-                            </w:rPr>
-                            <m:t>C</m:t>
-                          </m:r>
-                        </m:e>
-                      </m:mr>
-                      <m:mr>
-                        <m:e>
-                          <m:r>
-                            <w:rPr>
-                              <w:rFonts w:ascii="Cambria Math" w:hAnsi="Cambria Math" w:cs="Times New Roman"/>
-                              <w:szCs w:val="24"/>
-                            </w:rPr>
-                            <m:t>⋮</m:t>
-                          </m:r>
-                          <m:ctrlPr>
-                            <w:rPr>
-                              <w:rFonts w:ascii="Cambria Math" w:eastAsia="Cambria Math" w:hAnsi="Cambria Math" w:cs="Times New Roman"/>
-                              <w:i/>
-                              <w:szCs w:val="24"/>
-                            </w:rPr>
-                          </m:ctrlPr>
-                        </m:e>
-                      </m:mr>
-                      <m:mr>
-                        <m:e>
-                          <m:r>
-                            <w:rPr>
-                              <w:rFonts w:ascii="Cambria Math" w:hAnsi="Cambria Math" w:cs="Times New Roman"/>
-                              <w:szCs w:val="24"/>
-                            </w:rPr>
-                            <m:t>-</m:t>
-                          </m:r>
-                          <m:sSubSup>
-                            <m:sSubSupPr>
-                              <m:ctrlPr>
-                                <w:rPr>
-                                  <w:rFonts w:ascii="Cambria Math" w:hAnsi="Cambria Math" w:cs="Times New Roman"/>
-                                  <w:i/>
-                                  <w:szCs w:val="24"/>
-                                </w:rPr>
-                              </m:ctrlPr>
-                            </m:sSubSupPr>
-                            <m:e>
-                              <m:r>
-                                <w:rPr>
-                                  <w:rFonts w:ascii="Cambria Math" w:hAnsi="Cambria Math" w:cs="Times New Roman"/>
-                                  <w:szCs w:val="24"/>
-                                </w:rPr>
-                                <m:t>β</m:t>
-                              </m:r>
-                            </m:e>
-                            <m:sub>
-                              <m:r>
-                                <w:rPr>
-                                  <w:rFonts w:ascii="Cambria Math" w:hAnsi="Cambria Math" w:cs="Times New Roman"/>
-                                  <w:szCs w:val="24"/>
-                                </w:rPr>
-                                <m:t>kp0</m:t>
-                              </m:r>
-                            </m:sub>
-                            <m:sup>
-                              <m:d>
-                                <m:dPr>
-                                  <m:ctrlPr>
-                                    <w:rPr>
-                                      <w:rFonts w:ascii="Cambria Math" w:hAnsi="Cambria Math" w:cs="Times New Roman"/>
-                                      <w:i/>
-                                      <w:szCs w:val="24"/>
-                                    </w:rPr>
-                                  </m:ctrlPr>
-                                </m:dPr>
-                                <m:e>
-                                  <m:r>
-                                    <w:rPr>
-                                      <w:rFonts w:ascii="Cambria Math" w:hAnsi="Cambria Math" w:cs="Times New Roman"/>
-                                      <w:szCs w:val="24"/>
-                                    </w:rPr>
-                                    <m:t>t</m:t>
-                                  </m:r>
-                                </m:e>
-                              </m:d>
-                            </m:sup>
-                          </m:sSubSup>
-                          <m:r>
-                            <w:rPr>
-                              <w:rFonts w:ascii="Cambria Math" w:hAnsi="Cambria Math" w:cs="Times New Roman"/>
-                              <w:szCs w:val="24"/>
-                            </w:rPr>
-                            <m:t>-</m:t>
-                          </m:r>
-                          <m:sSubSup>
-                            <m:sSubSupPr>
-                              <m:ctrlPr>
-                                <w:rPr>
-                                  <w:rFonts w:ascii="Cambria Math" w:hAnsi="Cambria Math" w:cs="Times New Roman"/>
-                                  <w:i/>
-                                  <w:szCs w:val="24"/>
-                                </w:rPr>
-                              </m:ctrlPr>
-                            </m:sSubSupPr>
-                            <m:e>
-                              <m:r>
-                                <w:rPr>
-                                  <w:rFonts w:ascii="Cambria Math" w:hAnsi="Cambria Math" w:cs="Times New Roman"/>
-                                  <w:szCs w:val="24"/>
-                                </w:rPr>
-                                <m:t>β</m:t>
-                              </m:r>
-                            </m:e>
-                            <m:sub>
-                              <m:r>
-                                <w:rPr>
-                                  <w:rFonts w:ascii="Cambria Math" w:hAnsi="Cambria Math" w:cs="Times New Roman"/>
-                                  <w:szCs w:val="24"/>
-                                </w:rPr>
-                                <m:t>kp1</m:t>
-                              </m:r>
-                            </m:sub>
-                            <m:sup>
-                              <m:d>
-                                <m:dPr>
-                                  <m:ctrlPr>
-                                    <w:rPr>
-                                      <w:rFonts w:ascii="Cambria Math" w:hAnsi="Cambria Math" w:cs="Times New Roman"/>
-                                      <w:i/>
-                                      <w:szCs w:val="24"/>
-                                    </w:rPr>
-                                  </m:ctrlPr>
-                                </m:dPr>
-                                <m:e>
-                                  <m:r>
-                                    <w:rPr>
-                                      <w:rFonts w:ascii="Cambria Math" w:hAnsi="Cambria Math" w:cs="Times New Roman"/>
-                                      <w:szCs w:val="24"/>
-                                    </w:rPr>
-                                    <m:t>t</m:t>
-                                  </m:r>
-                                </m:e>
-                              </m:d>
-                            </m:sup>
-                          </m:sSubSup>
-                          <m:r>
-                            <w:rPr>
-                              <w:rFonts w:ascii="Cambria Math" w:hAnsi="Cambria Math" w:cs="Times New Roman"/>
-                              <w:szCs w:val="24"/>
-                            </w:rPr>
-                            <m:t>C</m:t>
-                          </m:r>
-                        </m:e>
-                      </m:mr>
-                    </m:m>
-                  </m:e>
-                </m:d>
-              </m:e>
-            </m:mr>
-          </m:m>
-        </m:oMath>
-      </m:oMathPara>
-    </w:p>
-    <w:p>
       <w:r>
         <w:t xml:space="preserve">At the </w:t>
       </w:r>
@@ -5952,8 +4361,6 @@
                         </w:rPr>
                         <m:t>N</m:t>
                       </m:r>
-                      <w:bookmarkStart w:id="0" w:name="_GoBack"/>
-                      <w:bookmarkEnd w:id="0"/>
                     </m:sup>
                     <m:e>
                       <m:nary>
@@ -6408,13 +4815,7 @@
                                     <w:rPr>
                                       <w:rFonts w:ascii="Cambria Math" w:hAnsi="Cambria Math"/>
                                     </w:rPr>
-                                    <m:t>t</m:t>
-                                  </m:r>
-                                  <m:r>
-                                    <w:rPr>
-                                      <w:rFonts w:ascii="Cambria Math" w:hAnsi="Cambria Math"/>
-                                    </w:rPr>
-                                    <m:t>+1</m:t>
+                                    <m:t>t+1</m:t>
                                   </m:r>
                                 </m:e>
                               </m:d>
@@ -7018,6 +5419,7 @@
             <w:rPr>
               <w:rFonts w:ascii="Cambria Math" w:hAnsi="Cambria Math"/>
             </w:rPr>
+            <w:lastRenderedPageBreak/>
             <m:t>P</m:t>
           </m:r>
           <m:d>
@@ -7948,6 +6350,11 @@
           </m:d>
         </m:oMath>
       </m:oMathPara>
+    </w:p>
+    <w:p/>
+    <w:p>
+      <w:bookmarkStart w:id="0" w:name="_GoBack"/>
+      <w:bookmarkEnd w:id="0"/>
     </w:p>
     <w:p/>
     <w:sectPr>

</xml_diff>

<commit_message>
Update REM + SEMI-MIXREM version 1.0 build 2018.08.21.
Update REM + SEMI-MIXREM version 1.0 build 2018.08.21.
</commit_message>
<xml_diff>
--- a/2_design/MixtureRegressionModel/MixtureRegressionModel.docx
+++ b/2_design/MixtureRegressionModel/MixtureRegressionModel.docx
@@ -6,6 +6,9 @@
       <w:pPr>
         <w:jc w:val="center"/>
       </w:pPr>
+      <w:r>
+        <w:t>Semi-</w:t>
+      </w:r>
       <w:r>
         <w:t>Mixture Regression</w:t>
       </w:r>
@@ -1716,7 +1719,6 @@
       <w:r>
         <w:t xml:space="preserve"> is the prior probability that any </w:t>
       </w:r>
-      <w:proofErr w:type="spellStart"/>
       <w:r>
         <w:rPr>
           <w:i/>
@@ -1730,7 +1732,6 @@
         </w:rPr>
         <w:t>i</w:t>
       </w:r>
-      <w:proofErr w:type="spellEnd"/>
       <w:r>
         <w:t xml:space="preserve"> belongs to the </w:t>
       </w:r>
@@ -1765,15 +1766,7 @@
         <w:t>Y</w:t>
       </w:r>
       <w:r>
-        <w:t xml:space="preserve"> = 1, </w:t>
-      </w:r>
-      <w:proofErr w:type="gramStart"/>
-      <w:r>
-        <w:t>2,…</w:t>
-      </w:r>
-      <w:proofErr w:type="gramEnd"/>
-      <w:r>
-        <w:t xml:space="preserve">, </w:t>
+        <w:t xml:space="preserve"> = 1, 2,…, </w:t>
       </w:r>
       <w:r>
         <w:rPr>
@@ -1848,7 +1841,6 @@
       <w:r>
         <w:t xml:space="preserve">At the </w:t>
       </w:r>
-      <w:proofErr w:type="spellStart"/>
       <w:r>
         <w:rPr>
           <w:i/>
@@ -1861,11 +1853,9 @@
         </w:rPr>
         <w:t>th</w:t>
       </w:r>
-      <w:proofErr w:type="spellEnd"/>
       <w:r>
         <w:t xml:space="preserve"> iteration, the E-step aims to estimate missing values </w:t>
       </w:r>
-      <w:proofErr w:type="spellStart"/>
       <w:r>
         <w:rPr>
           <w:i/>
@@ -1879,11 +1869,9 @@
         </w:rPr>
         <w:t>ij</w:t>
       </w:r>
-      <w:proofErr w:type="spellEnd"/>
       <w:r>
         <w:t xml:space="preserve"> and </w:t>
       </w:r>
-      <w:proofErr w:type="spellStart"/>
       <w:r>
         <w:rPr>
           <w:i/>
@@ -1897,12 +1885,9 @@
         </w:rPr>
         <w:t>i</w:t>
       </w:r>
-      <w:proofErr w:type="spellEnd"/>
       <w:r>
         <w:t xml:space="preserve"> for each partial distribution </w:t>
       </w:r>
-      <w:proofErr w:type="spellStart"/>
-      <w:proofErr w:type="gramStart"/>
       <w:r>
         <w:rPr>
           <w:i/>
@@ -1916,12 +1901,9 @@
         </w:rPr>
         <w:t>k</w:t>
       </w:r>
-      <w:proofErr w:type="spellEnd"/>
       <w:r>
         <w:t>(</w:t>
       </w:r>
-      <w:proofErr w:type="spellStart"/>
-      <w:proofErr w:type="gramEnd"/>
       <w:r>
         <w:rPr>
           <w:i/>
@@ -1935,7 +1917,6 @@
         </w:rPr>
         <w:t>i</w:t>
       </w:r>
-      <w:proofErr w:type="spellEnd"/>
       <w:r>
         <w:t xml:space="preserve"> | </w:t>
       </w:r>
@@ -3657,7 +3638,6 @@
       <w:r>
         <w:t xml:space="preserve">At the </w:t>
       </w:r>
-      <w:proofErr w:type="spellStart"/>
       <w:r>
         <w:rPr>
           <w:i/>
@@ -3670,7 +3650,6 @@
         </w:rPr>
         <w:t>th</w:t>
       </w:r>
-      <w:proofErr w:type="spellEnd"/>
       <w:r>
         <w:t xml:space="preserve"> iteration, the M-step aims to estimate the next parameter </w:t>
       </w:r>
@@ -6353,8 +6332,3774 @@
     </w:p>
     <w:p/>
     <w:p>
-      <w:bookmarkStart w:id="0" w:name="_GoBack"/>
-      <w:bookmarkEnd w:id="0"/>
+      <w:r>
+        <w:t xml:space="preserve">In the E-step, </w:t>
+      </w:r>
+      <w:r>
+        <w:t xml:space="preserve">for each </w:t>
+      </w:r>
+      <w:r>
+        <w:rPr>
+          <w:i/>
+        </w:rPr>
+        <w:t>k</w:t>
+      </w:r>
+      <w:r>
+        <w:rPr>
+          <w:vertAlign w:val="superscript"/>
+        </w:rPr>
+        <w:t>th</w:t>
+      </w:r>
+      <w:r>
+        <w:t xml:space="preserve"> component, </w:t>
+      </w:r>
+      <w:r>
+        <w:t xml:space="preserve">it estimates missing values </w:t>
+      </w:r>
+      <w:r>
+        <w:rPr>
+          <w:i/>
+        </w:rPr>
+        <w:t>x</w:t>
+      </w:r>
+      <w:r>
+        <w:rPr>
+          <w:i/>
+          <w:vertAlign w:val="subscript"/>
+        </w:rPr>
+        <w:t>ij</w:t>
+      </w:r>
+      <w:r>
+        <w:t xml:space="preserve"> and </w:t>
+      </w:r>
+      <w:r>
+        <w:rPr>
+          <w:i/>
+        </w:rPr>
+        <w:t>z</w:t>
+      </w:r>
+      <w:r>
+        <w:rPr>
+          <w:i/>
+          <w:vertAlign w:val="subscript"/>
+        </w:rPr>
+        <w:t>i</w:t>
+      </w:r>
+      <w:r>
+        <w:t xml:space="preserve"> according to one-iteration balance process.</w:t>
+      </w:r>
+    </w:p>
+    <w:p>
+      <w:pPr>
+        <w:rPr>
+          <w:rFonts w:eastAsiaTheme="minorEastAsia"/>
+        </w:rPr>
+      </w:pPr>
+      <m:oMathPara>
+        <m:oMath>
+          <m:d>
+            <m:dPr>
+              <m:begChr m:val="{"/>
+              <m:endChr m:val=""/>
+              <m:ctrlPr>
+                <w:rPr>
+                  <w:rFonts w:ascii="Cambria Math" w:hAnsi="Cambria Math"/>
+                  <w:i/>
+                </w:rPr>
+              </m:ctrlPr>
+            </m:dPr>
+            <m:e>
+              <m:m>
+                <m:mPr>
+                  <m:mcs>
+                    <m:mc>
+                      <m:mcPr>
+                        <m:count m:val="1"/>
+                        <m:mcJc m:val="left"/>
+                      </m:mcPr>
+                    </m:mc>
+                  </m:mcs>
+                  <m:ctrlPr>
+                    <w:rPr>
+                      <w:rFonts w:ascii="Cambria Math" w:hAnsi="Cambria Math"/>
+                      <w:i/>
+                    </w:rPr>
+                  </m:ctrlPr>
+                </m:mPr>
+                <m:mr>
+                  <m:e>
+                    <m:sSub>
+                      <m:sSubPr>
+                        <m:ctrlPr>
+                          <w:rPr>
+                            <w:rFonts w:ascii="Cambria Math" w:hAnsi="Cambria Math" w:cs="Times New Roman"/>
+                            <w:i/>
+                            <w:szCs w:val="24"/>
+                          </w:rPr>
+                        </m:ctrlPr>
+                      </m:sSubPr>
+                      <m:e>
+                        <m:r>
+                          <w:rPr>
+                            <w:rFonts w:ascii="Cambria Math" w:hAnsi="Cambria Math" w:cs="Times New Roman"/>
+                            <w:szCs w:val="24"/>
+                          </w:rPr>
+                          <m:t>z</m:t>
+                        </m:r>
+                      </m:e>
+                      <m:sub>
+                        <m:r>
+                          <w:rPr>
+                            <w:rFonts w:ascii="Cambria Math" w:hAnsi="Cambria Math" w:cs="Times New Roman"/>
+                            <w:szCs w:val="24"/>
+                          </w:rPr>
+                          <m:t>i</m:t>
+                        </m:r>
+                      </m:sub>
+                    </m:sSub>
+                    <m:r>
+                      <w:rPr>
+                        <w:rFonts w:ascii="Cambria Math" w:hAnsi="Cambria Math" w:cs="Times New Roman"/>
+                        <w:szCs w:val="24"/>
+                      </w:rPr>
+                      <m:t>=</m:t>
+                    </m:r>
+                    <m:f>
+                      <m:fPr>
+                        <m:ctrlPr>
+                          <w:rPr>
+                            <w:rFonts w:ascii="Cambria Math" w:eastAsia="PMingLiU" w:hAnsi="Cambria Math" w:cs="Times New Roman"/>
+                            <w:i/>
+                            <w:szCs w:val="24"/>
+                            <w:lang w:eastAsia="zh-TW"/>
+                          </w:rPr>
+                        </m:ctrlPr>
+                      </m:fPr>
+                      <m:num>
+                        <m:nary>
+                          <m:naryPr>
+                            <m:chr m:val="∑"/>
+                            <m:limLoc m:val="undOvr"/>
+                            <m:supHide m:val="1"/>
+                            <m:ctrlPr>
+                              <w:rPr>
+                                <w:rFonts w:ascii="Cambria Math" w:eastAsia="PMingLiU" w:hAnsi="Cambria Math" w:cs="Times New Roman"/>
+                                <w:i/>
+                                <w:szCs w:val="24"/>
+                                <w:lang w:eastAsia="zh-TW"/>
+                              </w:rPr>
+                            </m:ctrlPr>
+                          </m:naryPr>
+                          <m:sub>
+                            <m:r>
+                              <w:rPr>
+                                <w:rFonts w:ascii="Cambria Math" w:hAnsi="Cambria Math" w:cs="Times New Roman"/>
+                                <w:szCs w:val="24"/>
+                              </w:rPr>
+                              <m:t>j∈</m:t>
+                            </m:r>
+                            <m:sSub>
+                              <m:sSubPr>
+                                <m:ctrlPr>
+                                  <w:rPr>
+                                    <w:rFonts w:ascii="Cambria Math" w:eastAsia="PMingLiU" w:hAnsi="Cambria Math" w:cs="Times New Roman"/>
+                                    <w:i/>
+                                    <w:szCs w:val="24"/>
+                                    <w:lang w:eastAsia="zh-TW"/>
+                                  </w:rPr>
+                                </m:ctrlPr>
+                              </m:sSubPr>
+                              <m:e>
+                                <m:r>
+                                  <w:rPr>
+                                    <w:rFonts w:ascii="Cambria Math" w:hAnsi="Cambria Math" w:cs="Times New Roman"/>
+                                    <w:szCs w:val="24"/>
+                                  </w:rPr>
+                                  <m:t>U</m:t>
+                                </m:r>
+                              </m:e>
+                              <m:sub>
+                                <m:r>
+                                  <w:rPr>
+                                    <w:rFonts w:ascii="Cambria Math" w:hAnsi="Cambria Math" w:cs="Times New Roman"/>
+                                    <w:szCs w:val="24"/>
+                                  </w:rPr>
+                                  <m:t>i</m:t>
+                                </m:r>
+                              </m:sub>
+                            </m:sSub>
+                          </m:sub>
+                          <m:sup/>
+                          <m:e>
+                            <m:sSubSup>
+                              <m:sSubSupPr>
+                                <m:ctrlPr>
+                                  <w:rPr>
+                                    <w:rFonts w:ascii="Cambria Math" w:hAnsi="Cambria Math" w:cs="Times New Roman"/>
+                                    <w:i/>
+                                    <w:szCs w:val="24"/>
+                                  </w:rPr>
+                                </m:ctrlPr>
+                              </m:sSubSupPr>
+                              <m:e>
+                                <m:r>
+                                  <w:rPr>
+                                    <w:rFonts w:ascii="Cambria Math" w:hAnsi="Cambria Math" w:cs="Times New Roman"/>
+                                    <w:szCs w:val="24"/>
+                                  </w:rPr>
+                                  <m:t>α</m:t>
+                                </m:r>
+                              </m:e>
+                              <m:sub>
+                                <m:r>
+                                  <w:rPr>
+                                    <w:rFonts w:ascii="Cambria Math" w:hAnsi="Cambria Math" w:cs="Times New Roman"/>
+                                    <w:szCs w:val="24"/>
+                                  </w:rPr>
+                                  <m:t>kj</m:t>
+                                </m:r>
+                              </m:sub>
+                              <m:sup>
+                                <m:d>
+                                  <m:dPr>
+                                    <m:ctrlPr>
+                                      <w:rPr>
+                                        <w:rFonts w:ascii="Cambria Math" w:hAnsi="Cambria Math" w:cs="Times New Roman"/>
+                                        <w:i/>
+                                        <w:szCs w:val="24"/>
+                                      </w:rPr>
+                                    </m:ctrlPr>
+                                  </m:dPr>
+                                  <m:e>
+                                    <m:r>
+                                      <w:rPr>
+                                        <w:rFonts w:ascii="Cambria Math" w:hAnsi="Cambria Math" w:cs="Times New Roman"/>
+                                        <w:szCs w:val="24"/>
+                                      </w:rPr>
+                                      <m:t>t</m:t>
+                                    </m:r>
+                                  </m:e>
+                                </m:d>
+                              </m:sup>
+                            </m:sSubSup>
+                            <m:sSubSup>
+                              <m:sSubSupPr>
+                                <m:ctrlPr>
+                                  <w:rPr>
+                                    <w:rFonts w:ascii="Cambria Math" w:hAnsi="Cambria Math" w:cs="Times New Roman"/>
+                                    <w:i/>
+                                    <w:szCs w:val="24"/>
+                                  </w:rPr>
+                                </m:ctrlPr>
+                              </m:sSubSupPr>
+                              <m:e>
+                                <m:r>
+                                  <w:rPr>
+                                    <w:rFonts w:ascii="Cambria Math" w:hAnsi="Cambria Math" w:cs="Times New Roman"/>
+                                    <w:szCs w:val="24"/>
+                                  </w:rPr>
+                                  <m:t>β</m:t>
+                                </m:r>
+                              </m:e>
+                              <m:sub>
+                                <m:r>
+                                  <w:rPr>
+                                    <w:rFonts w:ascii="Cambria Math" w:hAnsi="Cambria Math" w:cs="Times New Roman"/>
+                                    <w:szCs w:val="24"/>
+                                  </w:rPr>
+                                  <m:t>kj0</m:t>
+                                </m:r>
+                              </m:sub>
+                              <m:sup>
+                                <m:d>
+                                  <m:dPr>
+                                    <m:ctrlPr>
+                                      <w:rPr>
+                                        <w:rFonts w:ascii="Cambria Math" w:hAnsi="Cambria Math" w:cs="Times New Roman"/>
+                                        <w:i/>
+                                        <w:szCs w:val="24"/>
+                                      </w:rPr>
+                                    </m:ctrlPr>
+                                  </m:dPr>
+                                  <m:e>
+                                    <m:r>
+                                      <w:rPr>
+                                        <w:rFonts w:ascii="Cambria Math" w:hAnsi="Cambria Math" w:cs="Times New Roman"/>
+                                        <w:szCs w:val="24"/>
+                                      </w:rPr>
+                                      <m:t>t</m:t>
+                                    </m:r>
+                                  </m:e>
+                                </m:d>
+                              </m:sup>
+                            </m:sSubSup>
+                          </m:e>
+                        </m:nary>
+                        <m:r>
+                          <w:rPr>
+                            <w:rFonts w:ascii="Cambria Math" w:eastAsia="PMingLiU" w:hAnsi="Cambria Math" w:cs="Times New Roman"/>
+                            <w:szCs w:val="24"/>
+                            <w:lang w:eastAsia="zh-TW"/>
+                          </w:rPr>
+                          <m:t>+</m:t>
+                        </m:r>
+                        <m:nary>
+                          <m:naryPr>
+                            <m:chr m:val="∑"/>
+                            <m:limLoc m:val="undOvr"/>
+                            <m:supHide m:val="1"/>
+                            <m:ctrlPr>
+                              <w:rPr>
+                                <w:rFonts w:ascii="Cambria Math" w:eastAsia="PMingLiU" w:hAnsi="Cambria Math" w:cs="Times New Roman"/>
+                                <w:i/>
+                                <w:szCs w:val="24"/>
+                                <w:lang w:eastAsia="zh-TW"/>
+                              </w:rPr>
+                            </m:ctrlPr>
+                          </m:naryPr>
+                          <m:sub>
+                            <m:r>
+                              <w:rPr>
+                                <w:rFonts w:ascii="Cambria Math" w:hAnsi="Cambria Math" w:cs="Times New Roman"/>
+                                <w:szCs w:val="24"/>
+                              </w:rPr>
+                              <m:t>j∉</m:t>
+                            </m:r>
+                            <m:sSub>
+                              <m:sSubPr>
+                                <m:ctrlPr>
+                                  <w:rPr>
+                                    <w:rFonts w:ascii="Cambria Math" w:eastAsia="PMingLiU" w:hAnsi="Cambria Math" w:cs="Times New Roman"/>
+                                    <w:i/>
+                                    <w:szCs w:val="24"/>
+                                    <w:lang w:eastAsia="zh-TW"/>
+                                  </w:rPr>
+                                </m:ctrlPr>
+                              </m:sSubPr>
+                              <m:e>
+                                <m:r>
+                                  <w:rPr>
+                                    <w:rFonts w:ascii="Cambria Math" w:hAnsi="Cambria Math" w:cs="Times New Roman"/>
+                                    <w:szCs w:val="24"/>
+                                  </w:rPr>
+                                  <m:t>U</m:t>
+                                </m:r>
+                              </m:e>
+                              <m:sub>
+                                <m:r>
+                                  <w:rPr>
+                                    <w:rFonts w:ascii="Cambria Math" w:hAnsi="Cambria Math" w:cs="Times New Roman"/>
+                                    <w:szCs w:val="24"/>
+                                  </w:rPr>
+                                  <m:t>i</m:t>
+                                </m:r>
+                              </m:sub>
+                            </m:sSub>
+                          </m:sub>
+                          <m:sup/>
+                          <m:e>
+                            <m:sSubSup>
+                              <m:sSubSupPr>
+                                <m:ctrlPr>
+                                  <w:rPr>
+                                    <w:rFonts w:ascii="Cambria Math" w:hAnsi="Cambria Math" w:cs="Times New Roman"/>
+                                    <w:i/>
+                                    <w:szCs w:val="24"/>
+                                  </w:rPr>
+                                </m:ctrlPr>
+                              </m:sSubSupPr>
+                              <m:e>
+                                <m:r>
+                                  <w:rPr>
+                                    <w:rFonts w:ascii="Cambria Math" w:hAnsi="Cambria Math" w:cs="Times New Roman"/>
+                                    <w:szCs w:val="24"/>
+                                  </w:rPr>
+                                  <m:t>α</m:t>
+                                </m:r>
+                              </m:e>
+                              <m:sub>
+                                <m:r>
+                                  <w:rPr>
+                                    <w:rFonts w:ascii="Cambria Math" w:hAnsi="Cambria Math" w:cs="Times New Roman"/>
+                                    <w:szCs w:val="24"/>
+                                  </w:rPr>
+                                  <m:t>kj</m:t>
+                                </m:r>
+                              </m:sub>
+                              <m:sup>
+                                <m:d>
+                                  <m:dPr>
+                                    <m:ctrlPr>
+                                      <w:rPr>
+                                        <w:rFonts w:ascii="Cambria Math" w:hAnsi="Cambria Math" w:cs="Times New Roman"/>
+                                        <w:i/>
+                                        <w:szCs w:val="24"/>
+                                      </w:rPr>
+                                    </m:ctrlPr>
+                                  </m:dPr>
+                                  <m:e>
+                                    <m:r>
+                                      <w:rPr>
+                                        <w:rFonts w:ascii="Cambria Math" w:hAnsi="Cambria Math" w:cs="Times New Roman"/>
+                                        <w:szCs w:val="24"/>
+                                      </w:rPr>
+                                      <m:t>t</m:t>
+                                    </m:r>
+                                  </m:e>
+                                </m:d>
+                              </m:sup>
+                            </m:sSubSup>
+                            <m:sSub>
+                              <m:sSubPr>
+                                <m:ctrlPr>
+                                  <w:rPr>
+                                    <w:rFonts w:ascii="Cambria Math" w:eastAsia="PMingLiU" w:hAnsi="Cambria Math" w:cs="Times New Roman"/>
+                                    <w:i/>
+                                    <w:szCs w:val="24"/>
+                                    <w:lang w:eastAsia="zh-TW"/>
+                                  </w:rPr>
+                                </m:ctrlPr>
+                              </m:sSubPr>
+                              <m:e>
+                                <m:r>
+                                  <w:rPr>
+                                    <w:rFonts w:ascii="Cambria Math" w:hAnsi="Cambria Math" w:cs="Times New Roman"/>
+                                    <w:szCs w:val="24"/>
+                                  </w:rPr>
+                                  <m:t>x</m:t>
+                                </m:r>
+                              </m:e>
+                              <m:sub>
+                                <m:r>
+                                  <w:rPr>
+                                    <w:rFonts w:ascii="Cambria Math" w:hAnsi="Cambria Math" w:cs="Times New Roman"/>
+                                    <w:szCs w:val="24"/>
+                                  </w:rPr>
+                                  <m:t>ij</m:t>
+                                </m:r>
+                              </m:sub>
+                            </m:sSub>
+                          </m:e>
+                        </m:nary>
+                      </m:num>
+                      <m:den>
+                        <m:r>
+                          <w:rPr>
+                            <w:rFonts w:ascii="Cambria Math" w:eastAsia="PMingLiU" w:hAnsi="Cambria Math" w:cs="Times New Roman"/>
+                            <w:szCs w:val="24"/>
+                            <w:lang w:eastAsia="zh-TW"/>
+                          </w:rPr>
+                          <m:t>1-</m:t>
+                        </m:r>
+                        <m:nary>
+                          <m:naryPr>
+                            <m:chr m:val="∑"/>
+                            <m:limLoc m:val="undOvr"/>
+                            <m:supHide m:val="1"/>
+                            <m:ctrlPr>
+                              <w:rPr>
+                                <w:rFonts w:ascii="Cambria Math" w:eastAsia="PMingLiU" w:hAnsi="Cambria Math" w:cs="Times New Roman"/>
+                                <w:i/>
+                                <w:szCs w:val="24"/>
+                                <w:lang w:eastAsia="zh-TW"/>
+                              </w:rPr>
+                            </m:ctrlPr>
+                          </m:naryPr>
+                          <m:sub>
+                            <m:r>
+                              <w:rPr>
+                                <w:rFonts w:ascii="Cambria Math" w:hAnsi="Cambria Math" w:cs="Times New Roman"/>
+                                <w:szCs w:val="24"/>
+                              </w:rPr>
+                              <m:t>j∈</m:t>
+                            </m:r>
+                            <m:sSub>
+                              <m:sSubPr>
+                                <m:ctrlPr>
+                                  <w:rPr>
+                                    <w:rFonts w:ascii="Cambria Math" w:eastAsia="PMingLiU" w:hAnsi="Cambria Math" w:cs="Times New Roman"/>
+                                    <w:i/>
+                                    <w:szCs w:val="24"/>
+                                    <w:lang w:eastAsia="zh-TW"/>
+                                  </w:rPr>
+                                </m:ctrlPr>
+                              </m:sSubPr>
+                              <m:e>
+                                <m:r>
+                                  <w:rPr>
+                                    <w:rFonts w:ascii="Cambria Math" w:hAnsi="Cambria Math" w:cs="Times New Roman"/>
+                                    <w:szCs w:val="24"/>
+                                  </w:rPr>
+                                  <m:t>U</m:t>
+                                </m:r>
+                              </m:e>
+                              <m:sub>
+                                <m:r>
+                                  <w:rPr>
+                                    <w:rFonts w:ascii="Cambria Math" w:hAnsi="Cambria Math" w:cs="Times New Roman"/>
+                                    <w:szCs w:val="24"/>
+                                  </w:rPr>
+                                  <m:t>i</m:t>
+                                </m:r>
+                              </m:sub>
+                            </m:sSub>
+                          </m:sub>
+                          <m:sup/>
+                          <m:e>
+                            <m:sSubSup>
+                              <m:sSubSupPr>
+                                <m:ctrlPr>
+                                  <w:rPr>
+                                    <w:rFonts w:ascii="Cambria Math" w:hAnsi="Cambria Math" w:cs="Times New Roman"/>
+                                    <w:i/>
+                                    <w:szCs w:val="24"/>
+                                  </w:rPr>
+                                </m:ctrlPr>
+                              </m:sSubSupPr>
+                              <m:e>
+                                <m:r>
+                                  <w:rPr>
+                                    <w:rFonts w:ascii="Cambria Math" w:hAnsi="Cambria Math" w:cs="Times New Roman"/>
+                                    <w:szCs w:val="24"/>
+                                  </w:rPr>
+                                  <m:t>α</m:t>
+                                </m:r>
+                              </m:e>
+                              <m:sub>
+                                <m:r>
+                                  <w:rPr>
+                                    <w:rFonts w:ascii="Cambria Math" w:hAnsi="Cambria Math" w:cs="Times New Roman"/>
+                                    <w:szCs w:val="24"/>
+                                  </w:rPr>
+                                  <m:t>kj</m:t>
+                                </m:r>
+                              </m:sub>
+                              <m:sup>
+                                <m:d>
+                                  <m:dPr>
+                                    <m:ctrlPr>
+                                      <w:rPr>
+                                        <w:rFonts w:ascii="Cambria Math" w:hAnsi="Cambria Math" w:cs="Times New Roman"/>
+                                        <w:i/>
+                                        <w:szCs w:val="24"/>
+                                      </w:rPr>
+                                    </m:ctrlPr>
+                                  </m:dPr>
+                                  <m:e>
+                                    <m:r>
+                                      <w:rPr>
+                                        <w:rFonts w:ascii="Cambria Math" w:hAnsi="Cambria Math" w:cs="Times New Roman"/>
+                                        <w:szCs w:val="24"/>
+                                      </w:rPr>
+                                      <m:t>t</m:t>
+                                    </m:r>
+                                  </m:e>
+                                </m:d>
+                              </m:sup>
+                            </m:sSubSup>
+                            <m:sSubSup>
+                              <m:sSubSupPr>
+                                <m:ctrlPr>
+                                  <w:rPr>
+                                    <w:rFonts w:ascii="Cambria Math" w:hAnsi="Cambria Math" w:cs="Times New Roman"/>
+                                    <w:i/>
+                                    <w:szCs w:val="24"/>
+                                  </w:rPr>
+                                </m:ctrlPr>
+                              </m:sSubSupPr>
+                              <m:e>
+                                <m:r>
+                                  <w:rPr>
+                                    <w:rFonts w:ascii="Cambria Math" w:hAnsi="Cambria Math" w:cs="Times New Roman"/>
+                                    <w:szCs w:val="24"/>
+                                  </w:rPr>
+                                  <m:t>β</m:t>
+                                </m:r>
+                              </m:e>
+                              <m:sub>
+                                <m:r>
+                                  <w:rPr>
+                                    <w:rFonts w:ascii="Cambria Math" w:hAnsi="Cambria Math" w:cs="Times New Roman"/>
+                                    <w:szCs w:val="24"/>
+                                  </w:rPr>
+                                  <m:t>kj1</m:t>
+                                </m:r>
+                              </m:sub>
+                              <m:sup>
+                                <m:d>
+                                  <m:dPr>
+                                    <m:ctrlPr>
+                                      <w:rPr>
+                                        <w:rFonts w:ascii="Cambria Math" w:hAnsi="Cambria Math" w:cs="Times New Roman"/>
+                                        <w:i/>
+                                        <w:szCs w:val="24"/>
+                                      </w:rPr>
+                                    </m:ctrlPr>
+                                  </m:dPr>
+                                  <m:e>
+                                    <m:r>
+                                      <w:rPr>
+                                        <w:rFonts w:ascii="Cambria Math" w:hAnsi="Cambria Math" w:cs="Times New Roman"/>
+                                        <w:szCs w:val="24"/>
+                                      </w:rPr>
+                                      <m:t>t</m:t>
+                                    </m:r>
+                                  </m:e>
+                                </m:d>
+                              </m:sup>
+                            </m:sSubSup>
+                          </m:e>
+                        </m:nary>
+                      </m:den>
+                    </m:f>
+                  </m:e>
+                </m:mr>
+                <m:mr>
+                  <m:e>
+                    <m:sSub>
+                      <m:sSubPr>
+                        <m:ctrlPr>
+                          <w:rPr>
+                            <w:rFonts w:ascii="Cambria Math" w:hAnsi="Cambria Math" w:cs="Times New Roman"/>
+                            <w:szCs w:val="24"/>
+                          </w:rPr>
+                        </m:ctrlPr>
+                      </m:sSubPr>
+                      <m:e>
+                        <m:r>
+                          <w:rPr>
+                            <w:rFonts w:ascii="Cambria Math" w:hAnsi="Cambria Math" w:cs="Times New Roman"/>
+                            <w:szCs w:val="24"/>
+                          </w:rPr>
+                          <m:t>x</m:t>
+                        </m:r>
+                      </m:e>
+                      <m:sub>
+                        <m:r>
+                          <w:rPr>
+                            <w:rFonts w:ascii="Cambria Math" w:hAnsi="Cambria Math" w:cs="Times New Roman"/>
+                            <w:szCs w:val="24"/>
+                          </w:rPr>
+                          <m:t>ij</m:t>
+                        </m:r>
+                      </m:sub>
+                    </m:sSub>
+                    <m:r>
+                      <m:rPr>
+                        <m:sty m:val="p"/>
+                      </m:rPr>
+                      <w:rPr>
+                        <w:rFonts w:ascii="Cambria Math" w:hAnsi="Cambria Math" w:cs="Times New Roman"/>
+                        <w:szCs w:val="24"/>
+                      </w:rPr>
+                      <m:t>=</m:t>
+                    </m:r>
+                    <m:sSubSup>
+                      <m:sSubSupPr>
+                        <m:ctrlPr>
+                          <w:rPr>
+                            <w:rFonts w:ascii="Cambria Math" w:hAnsi="Cambria Math" w:cs="Times New Roman"/>
+                            <w:szCs w:val="24"/>
+                          </w:rPr>
+                        </m:ctrlPr>
+                      </m:sSubSupPr>
+                      <m:e>
+                        <m:r>
+                          <w:rPr>
+                            <w:rFonts w:ascii="Cambria Math" w:hAnsi="Cambria Math" w:cs="Times New Roman"/>
+                            <w:szCs w:val="24"/>
+                          </w:rPr>
+                          <m:t>β</m:t>
+                        </m:r>
+                      </m:e>
+                      <m:sub>
+                        <m:r>
+                          <w:rPr>
+                            <w:rFonts w:ascii="Cambria Math" w:hAnsi="Cambria Math" w:cs="Times New Roman"/>
+                            <w:szCs w:val="24"/>
+                          </w:rPr>
+                          <m:t>kj</m:t>
+                        </m:r>
+                        <m:r>
+                          <m:rPr>
+                            <m:sty m:val="p"/>
+                          </m:rPr>
+                          <w:rPr>
+                            <w:rFonts w:ascii="Cambria Math" w:hAnsi="Cambria Math" w:cs="Times New Roman"/>
+                            <w:szCs w:val="24"/>
+                          </w:rPr>
+                          <m:t>0</m:t>
+                        </m:r>
+                      </m:sub>
+                      <m:sup>
+                        <m:d>
+                          <m:dPr>
+                            <m:ctrlPr>
+                              <w:rPr>
+                                <w:rFonts w:ascii="Cambria Math" w:hAnsi="Cambria Math" w:cs="Times New Roman"/>
+                                <w:szCs w:val="24"/>
+                              </w:rPr>
+                            </m:ctrlPr>
+                          </m:dPr>
+                          <m:e>
+                            <m:r>
+                              <w:rPr>
+                                <w:rFonts w:ascii="Cambria Math" w:hAnsi="Cambria Math" w:cs="Times New Roman"/>
+                                <w:szCs w:val="24"/>
+                              </w:rPr>
+                              <m:t>t</m:t>
+                            </m:r>
+                          </m:e>
+                        </m:d>
+                      </m:sup>
+                    </m:sSubSup>
+                    <m:r>
+                      <m:rPr>
+                        <m:sty m:val="p"/>
+                      </m:rPr>
+                      <w:rPr>
+                        <w:rFonts w:ascii="Cambria Math" w:hAnsi="Cambria Math" w:cs="Times New Roman"/>
+                        <w:szCs w:val="24"/>
+                      </w:rPr>
+                      <m:t>+</m:t>
+                    </m:r>
+                    <m:sSubSup>
+                      <m:sSubSupPr>
+                        <m:ctrlPr>
+                          <w:rPr>
+                            <w:rFonts w:ascii="Cambria Math" w:hAnsi="Cambria Math" w:cs="Times New Roman"/>
+                            <w:szCs w:val="24"/>
+                          </w:rPr>
+                        </m:ctrlPr>
+                      </m:sSubSupPr>
+                      <m:e>
+                        <m:r>
+                          <w:rPr>
+                            <w:rFonts w:ascii="Cambria Math" w:hAnsi="Cambria Math" w:cs="Times New Roman"/>
+                            <w:szCs w:val="24"/>
+                          </w:rPr>
+                          <m:t>β</m:t>
+                        </m:r>
+                      </m:e>
+                      <m:sub>
+                        <m:r>
+                          <w:rPr>
+                            <w:rFonts w:ascii="Cambria Math" w:hAnsi="Cambria Math" w:cs="Times New Roman"/>
+                            <w:szCs w:val="24"/>
+                          </w:rPr>
+                          <m:t>kj</m:t>
+                        </m:r>
+                        <m:r>
+                          <m:rPr>
+                            <m:sty m:val="p"/>
+                          </m:rPr>
+                          <w:rPr>
+                            <w:rFonts w:ascii="Cambria Math" w:hAnsi="Cambria Math" w:cs="Times New Roman"/>
+                            <w:szCs w:val="24"/>
+                          </w:rPr>
+                          <m:t>1</m:t>
+                        </m:r>
+                      </m:sub>
+                      <m:sup>
+                        <m:d>
+                          <m:dPr>
+                            <m:ctrlPr>
+                              <w:rPr>
+                                <w:rFonts w:ascii="Cambria Math" w:hAnsi="Cambria Math" w:cs="Times New Roman"/>
+                                <w:szCs w:val="24"/>
+                              </w:rPr>
+                            </m:ctrlPr>
+                          </m:dPr>
+                          <m:e>
+                            <m:r>
+                              <w:rPr>
+                                <w:rFonts w:ascii="Cambria Math" w:hAnsi="Cambria Math" w:cs="Times New Roman"/>
+                                <w:szCs w:val="24"/>
+                              </w:rPr>
+                              <m:t>t</m:t>
+                            </m:r>
+                          </m:e>
+                        </m:d>
+                      </m:sup>
+                    </m:sSubSup>
+                    <m:sSub>
+                      <m:sSubPr>
+                        <m:ctrlPr>
+                          <w:rPr>
+                            <w:rFonts w:ascii="Cambria Math" w:hAnsi="Cambria Math" w:cs="Times New Roman"/>
+                            <w:szCs w:val="24"/>
+                          </w:rPr>
+                        </m:ctrlPr>
+                      </m:sSubPr>
+                      <m:e>
+                        <m:r>
+                          <w:rPr>
+                            <w:rFonts w:ascii="Cambria Math" w:hAnsi="Cambria Math" w:cs="Times New Roman"/>
+                            <w:szCs w:val="24"/>
+                          </w:rPr>
+                          <m:t>z</m:t>
+                        </m:r>
+                      </m:e>
+                      <m:sub>
+                        <m:r>
+                          <w:rPr>
+                            <w:rFonts w:ascii="Cambria Math" w:hAnsi="Cambria Math" w:cs="Times New Roman"/>
+                            <w:szCs w:val="24"/>
+                          </w:rPr>
+                          <m:t>i</m:t>
+                        </m:r>
+                      </m:sub>
+                    </m:sSub>
+                  </m:e>
+                </m:mr>
+              </m:m>
+            </m:e>
+          </m:d>
+        </m:oMath>
+      </m:oMathPara>
+    </w:p>
+    <w:p>
+      <w:r>
+        <w:t xml:space="preserve">In the M-step, </w:t>
+      </w:r>
+      <w:r>
+        <w:t xml:space="preserve">for each </w:t>
+      </w:r>
+      <w:r>
+        <w:rPr>
+          <w:i/>
+        </w:rPr>
+        <w:t>k</w:t>
+      </w:r>
+      <w:r>
+        <w:rPr>
+          <w:vertAlign w:val="superscript"/>
+        </w:rPr>
+        <w:t>th</w:t>
+      </w:r>
+      <w:r>
+        <w:t xml:space="preserve"> component, </w:t>
+      </w:r>
+      <w:r>
+        <w:t>we have:</w:t>
+      </w:r>
+    </w:p>
+    <w:p>
+      <w:pPr>
+        <w:rPr>
+          <w:rFonts w:eastAsiaTheme="minorEastAsia"/>
+        </w:rPr>
+      </w:pPr>
+      <m:oMathPara>
+        <m:oMath>
+          <m:sSubSup>
+            <m:sSubSupPr>
+              <m:ctrlPr>
+                <w:rPr>
+                  <w:rFonts w:ascii="Cambria Math" w:hAnsi="Cambria Math"/>
+                  <w:i/>
+                </w:rPr>
+              </m:ctrlPr>
+            </m:sSubSupPr>
+            <m:e>
+              <m:r>
+                <w:rPr>
+                  <w:rFonts w:ascii="Cambria Math" w:hAnsi="Cambria Math"/>
+                </w:rPr>
+                <m:t>c</m:t>
+              </m:r>
+            </m:e>
+            <m:sub>
+              <m:r>
+                <w:rPr>
+                  <w:rFonts w:ascii="Cambria Math" w:hAnsi="Cambria Math"/>
+                </w:rPr>
+                <m:t>k</m:t>
+              </m:r>
+            </m:sub>
+            <m:sup>
+              <m:d>
+                <m:dPr>
+                  <m:ctrlPr>
+                    <w:rPr>
+                      <w:rFonts w:ascii="Cambria Math" w:hAnsi="Cambria Math"/>
+                      <w:i/>
+                    </w:rPr>
+                  </m:ctrlPr>
+                </m:dPr>
+                <m:e>
+                  <m:r>
+                    <w:rPr>
+                      <w:rFonts w:ascii="Cambria Math" w:hAnsi="Cambria Math"/>
+                    </w:rPr>
+                    <m:t>t+1</m:t>
+                  </m:r>
+                </m:e>
+              </m:d>
+            </m:sup>
+          </m:sSubSup>
+          <m:r>
+            <w:rPr>
+              <w:rFonts w:ascii="Cambria Math" w:hAnsi="Cambria Math"/>
+            </w:rPr>
+            <m:t>=</m:t>
+          </m:r>
+          <m:f>
+            <m:fPr>
+              <m:ctrlPr>
+                <w:rPr>
+                  <w:rFonts w:ascii="Cambria Math" w:hAnsi="Cambria Math"/>
+                  <w:i/>
+                </w:rPr>
+              </m:ctrlPr>
+            </m:fPr>
+            <m:num>
+              <m:r>
+                <w:rPr>
+                  <w:rFonts w:ascii="Cambria Math" w:hAnsi="Cambria Math"/>
+                </w:rPr>
+                <m:t>1</m:t>
+              </m:r>
+            </m:num>
+            <m:den>
+              <m:r>
+                <w:rPr>
+                  <w:rFonts w:ascii="Cambria Math" w:hAnsi="Cambria Math"/>
+                </w:rPr>
+                <m:t>N</m:t>
+              </m:r>
+            </m:den>
+          </m:f>
+          <m:nary>
+            <m:naryPr>
+              <m:chr m:val="∑"/>
+              <m:limLoc m:val="undOvr"/>
+              <m:ctrlPr>
+                <w:rPr>
+                  <w:rFonts w:ascii="Cambria Math" w:hAnsi="Cambria Math"/>
+                  <w:i/>
+                </w:rPr>
+              </m:ctrlPr>
+            </m:naryPr>
+            <m:sub>
+              <m:r>
+                <w:rPr>
+                  <w:rFonts w:ascii="Cambria Math" w:hAnsi="Cambria Math"/>
+                </w:rPr>
+                <m:t>i=1</m:t>
+              </m:r>
+            </m:sub>
+            <m:sup>
+              <m:r>
+                <w:rPr>
+                  <w:rFonts w:ascii="Cambria Math" w:hAnsi="Cambria Math"/>
+                </w:rPr>
+                <m:t>N</m:t>
+              </m:r>
+            </m:sup>
+            <m:e>
+              <m:r>
+                <w:rPr>
+                  <w:rFonts w:ascii="Cambria Math" w:hAnsi="Cambria Math"/>
+                </w:rPr>
+                <m:t>P</m:t>
+              </m:r>
+              <m:d>
+                <m:dPr>
+                  <m:ctrlPr>
+                    <w:rPr>
+                      <w:rFonts w:ascii="Cambria Math" w:hAnsi="Cambria Math"/>
+                      <w:i/>
+                    </w:rPr>
+                  </m:ctrlPr>
+                </m:dPr>
+                <m:e>
+                  <m:r>
+                    <w:rPr>
+                      <w:rFonts w:ascii="Cambria Math" w:hAnsi="Cambria Math"/>
+                    </w:rPr>
+                    <m:t>Y=k</m:t>
+                  </m:r>
+                </m:e>
+                <m:e>
+                  <m:sSub>
+                    <m:sSubPr>
+                      <m:ctrlPr>
+                        <w:rPr>
+                          <w:rFonts w:ascii="Cambria Math" w:hAnsi="Cambria Math"/>
+                          <w:i/>
+                        </w:rPr>
+                      </m:ctrlPr>
+                    </m:sSubPr>
+                    <m:e>
+                      <m:r>
+                        <w:rPr>
+                          <w:rFonts w:ascii="Cambria Math" w:hAnsi="Cambria Math"/>
+                        </w:rPr>
+                        <m:t>z</m:t>
+                      </m:r>
+                    </m:e>
+                    <m:sub>
+                      <m:r>
+                        <w:rPr>
+                          <w:rFonts w:ascii="Cambria Math" w:hAnsi="Cambria Math"/>
+                        </w:rPr>
+                        <m:t>i</m:t>
+                      </m:r>
+                    </m:sub>
+                  </m:sSub>
+                  <m:r>
+                    <w:rPr>
+                      <w:rFonts w:ascii="Cambria Math" w:hAnsi="Cambria Math"/>
+                    </w:rPr>
+                    <m:t>,</m:t>
+                  </m:r>
+                  <m:sSup>
+                    <m:sSupPr>
+                      <m:ctrlPr>
+                        <w:rPr>
+                          <w:rFonts w:ascii="Cambria Math" w:hAnsi="Cambria Math"/>
+                          <w:i/>
+                        </w:rPr>
+                      </m:ctrlPr>
+                    </m:sSupPr>
+                    <m:e>
+                      <m:r>
+                        <m:rPr>
+                          <m:sty m:val="p"/>
+                        </m:rPr>
+                        <w:rPr>
+                          <w:rFonts w:ascii="Cambria Math" w:hAnsi="Cambria Math"/>
+                        </w:rPr>
+                        <m:t>Θ</m:t>
+                      </m:r>
+                    </m:e>
+                    <m:sup>
+                      <m:d>
+                        <m:dPr>
+                          <m:ctrlPr>
+                            <w:rPr>
+                              <w:rFonts w:ascii="Cambria Math" w:hAnsi="Cambria Math"/>
+                              <w:i/>
+                            </w:rPr>
+                          </m:ctrlPr>
+                        </m:dPr>
+                        <m:e>
+                          <m:r>
+                            <w:rPr>
+                              <w:rFonts w:ascii="Cambria Math" w:hAnsi="Cambria Math"/>
+                            </w:rPr>
+                            <m:t>t</m:t>
+                          </m:r>
+                        </m:e>
+                      </m:d>
+                    </m:sup>
+                  </m:sSup>
+                </m:e>
+              </m:d>
+            </m:e>
+          </m:nary>
+        </m:oMath>
+      </m:oMathPara>
+    </w:p>
+    <w:p>
+      <w:pPr>
+        <w:rPr>
+          <w:rFonts w:eastAsiaTheme="minorEastAsia"/>
+        </w:rPr>
+      </w:pPr>
+      <m:oMathPara>
+        <m:oMath>
+          <m:sSubSup>
+            <m:sSubSupPr>
+              <m:ctrlPr>
+                <w:rPr>
+                  <w:rFonts w:ascii="Cambria Math" w:hAnsi="Cambria Math"/>
+                  <w:i/>
+                </w:rPr>
+              </m:ctrlPr>
+            </m:sSubSupPr>
+            <m:e>
+              <m:r>
+                <w:rPr>
+                  <w:rFonts w:ascii="Cambria Math" w:hAnsi="Cambria Math"/>
+                </w:rPr>
+                <m:t>μ</m:t>
+              </m:r>
+            </m:e>
+            <m:sub>
+              <m:r>
+                <w:rPr>
+                  <w:rFonts w:ascii="Cambria Math" w:hAnsi="Cambria Math"/>
+                </w:rPr>
+                <m:t>k</m:t>
+              </m:r>
+            </m:sub>
+            <m:sup>
+              <m:d>
+                <m:dPr>
+                  <m:ctrlPr>
+                    <w:rPr>
+                      <w:rFonts w:ascii="Cambria Math" w:hAnsi="Cambria Math"/>
+                      <w:i/>
+                    </w:rPr>
+                  </m:ctrlPr>
+                </m:dPr>
+                <m:e>
+                  <m:r>
+                    <w:rPr>
+                      <w:rFonts w:ascii="Cambria Math" w:hAnsi="Cambria Math"/>
+                    </w:rPr>
+                    <m:t>t+1</m:t>
+                  </m:r>
+                </m:e>
+              </m:d>
+            </m:sup>
+          </m:sSubSup>
+          <m:r>
+            <w:rPr>
+              <w:rFonts w:ascii="Cambria Math" w:hAnsi="Cambria Math"/>
+            </w:rPr>
+            <m:t>=</m:t>
+          </m:r>
+          <m:f>
+            <m:fPr>
+              <m:ctrlPr>
+                <w:rPr>
+                  <w:rFonts w:ascii="Cambria Math" w:hAnsi="Cambria Math"/>
+                  <w:i/>
+                </w:rPr>
+              </m:ctrlPr>
+            </m:fPr>
+            <m:num>
+              <m:nary>
+                <m:naryPr>
+                  <m:chr m:val="∑"/>
+                  <m:limLoc m:val="undOvr"/>
+                  <m:ctrlPr>
+                    <w:rPr>
+                      <w:rFonts w:ascii="Cambria Math" w:hAnsi="Cambria Math"/>
+                      <w:i/>
+                    </w:rPr>
+                  </m:ctrlPr>
+                </m:naryPr>
+                <m:sub>
+                  <m:r>
+                    <w:rPr>
+                      <w:rFonts w:ascii="Cambria Math" w:hAnsi="Cambria Math"/>
+                    </w:rPr>
+                    <m:t>i=1</m:t>
+                  </m:r>
+                </m:sub>
+                <m:sup>
+                  <m:r>
+                    <w:rPr>
+                      <w:rFonts w:ascii="Cambria Math" w:hAnsi="Cambria Math"/>
+                    </w:rPr>
+                    <m:t>N</m:t>
+                  </m:r>
+                </m:sup>
+                <m:e>
+                  <m:r>
+                    <w:rPr>
+                      <w:rFonts w:ascii="Cambria Math" w:hAnsi="Cambria Math"/>
+                    </w:rPr>
+                    <m:t>P</m:t>
+                  </m:r>
+                  <m:d>
+                    <m:dPr>
+                      <m:ctrlPr>
+                        <w:rPr>
+                          <w:rFonts w:ascii="Cambria Math" w:hAnsi="Cambria Math"/>
+                          <w:i/>
+                        </w:rPr>
+                      </m:ctrlPr>
+                    </m:dPr>
+                    <m:e>
+                      <m:r>
+                        <w:rPr>
+                          <w:rFonts w:ascii="Cambria Math" w:hAnsi="Cambria Math"/>
+                        </w:rPr>
+                        <m:t>Y=k</m:t>
+                      </m:r>
+                    </m:e>
+                    <m:e>
+                      <m:sSub>
+                        <m:sSubPr>
+                          <m:ctrlPr>
+                            <w:rPr>
+                              <w:rFonts w:ascii="Cambria Math" w:hAnsi="Cambria Math"/>
+                              <w:i/>
+                            </w:rPr>
+                          </m:ctrlPr>
+                        </m:sSubPr>
+                        <m:e>
+                          <m:r>
+                            <w:rPr>
+                              <w:rFonts w:ascii="Cambria Math" w:hAnsi="Cambria Math"/>
+                            </w:rPr>
+                            <m:t>z</m:t>
+                          </m:r>
+                        </m:e>
+                        <m:sub>
+                          <m:r>
+                            <w:rPr>
+                              <w:rFonts w:ascii="Cambria Math" w:hAnsi="Cambria Math"/>
+                            </w:rPr>
+                            <m:t>i</m:t>
+                          </m:r>
+                        </m:sub>
+                      </m:sSub>
+                      <m:r>
+                        <w:rPr>
+                          <w:rFonts w:ascii="Cambria Math" w:hAnsi="Cambria Math"/>
+                        </w:rPr>
+                        <m:t>,</m:t>
+                      </m:r>
+                      <m:sSup>
+                        <m:sSupPr>
+                          <m:ctrlPr>
+                            <w:rPr>
+                              <w:rFonts w:ascii="Cambria Math" w:hAnsi="Cambria Math"/>
+                              <w:i/>
+                            </w:rPr>
+                          </m:ctrlPr>
+                        </m:sSupPr>
+                        <m:e>
+                          <m:r>
+                            <m:rPr>
+                              <m:sty m:val="p"/>
+                            </m:rPr>
+                            <w:rPr>
+                              <w:rFonts w:ascii="Cambria Math" w:hAnsi="Cambria Math"/>
+                            </w:rPr>
+                            <m:t>Θ</m:t>
+                          </m:r>
+                        </m:e>
+                        <m:sup>
+                          <m:d>
+                            <m:dPr>
+                              <m:ctrlPr>
+                                <w:rPr>
+                                  <w:rFonts w:ascii="Cambria Math" w:hAnsi="Cambria Math"/>
+                                  <w:i/>
+                                </w:rPr>
+                              </m:ctrlPr>
+                            </m:dPr>
+                            <m:e>
+                              <m:r>
+                                <w:rPr>
+                                  <w:rFonts w:ascii="Cambria Math" w:hAnsi="Cambria Math"/>
+                                </w:rPr>
+                                <m:t>t</m:t>
+                              </m:r>
+                            </m:e>
+                          </m:d>
+                        </m:sup>
+                      </m:sSup>
+                    </m:e>
+                  </m:d>
+                  <m:sSub>
+                    <m:sSubPr>
+                      <m:ctrlPr>
+                        <w:rPr>
+                          <w:rFonts w:ascii="Cambria Math" w:hAnsi="Cambria Math"/>
+                          <w:i/>
+                        </w:rPr>
+                      </m:ctrlPr>
+                    </m:sSubPr>
+                    <m:e>
+                      <m:r>
+                        <w:rPr>
+                          <w:rFonts w:ascii="Cambria Math" w:hAnsi="Cambria Math"/>
+                        </w:rPr>
+                        <m:t>z</m:t>
+                      </m:r>
+                    </m:e>
+                    <m:sub>
+                      <m:r>
+                        <w:rPr>
+                          <w:rFonts w:ascii="Cambria Math" w:hAnsi="Cambria Math"/>
+                        </w:rPr>
+                        <m:t>i</m:t>
+                      </m:r>
+                    </m:sub>
+                  </m:sSub>
+                </m:e>
+              </m:nary>
+            </m:num>
+            <m:den>
+              <m:nary>
+                <m:naryPr>
+                  <m:chr m:val="∑"/>
+                  <m:limLoc m:val="undOvr"/>
+                  <m:ctrlPr>
+                    <w:rPr>
+                      <w:rFonts w:ascii="Cambria Math" w:hAnsi="Cambria Math"/>
+                      <w:i/>
+                    </w:rPr>
+                  </m:ctrlPr>
+                </m:naryPr>
+                <m:sub>
+                  <m:r>
+                    <w:rPr>
+                      <w:rFonts w:ascii="Cambria Math" w:hAnsi="Cambria Math"/>
+                    </w:rPr>
+                    <m:t>i=1</m:t>
+                  </m:r>
+                </m:sub>
+                <m:sup>
+                  <m:r>
+                    <w:rPr>
+                      <w:rFonts w:ascii="Cambria Math" w:hAnsi="Cambria Math"/>
+                    </w:rPr>
+                    <m:t>N</m:t>
+                  </m:r>
+                </m:sup>
+                <m:e>
+                  <m:r>
+                    <w:rPr>
+                      <w:rFonts w:ascii="Cambria Math" w:hAnsi="Cambria Math"/>
+                    </w:rPr>
+                    <m:t>P</m:t>
+                  </m:r>
+                  <m:d>
+                    <m:dPr>
+                      <m:ctrlPr>
+                        <w:rPr>
+                          <w:rFonts w:ascii="Cambria Math" w:hAnsi="Cambria Math"/>
+                          <w:i/>
+                        </w:rPr>
+                      </m:ctrlPr>
+                    </m:dPr>
+                    <m:e>
+                      <m:r>
+                        <w:rPr>
+                          <w:rFonts w:ascii="Cambria Math" w:hAnsi="Cambria Math"/>
+                        </w:rPr>
+                        <m:t>Y=k</m:t>
+                      </m:r>
+                    </m:e>
+                    <m:e>
+                      <m:sSub>
+                        <m:sSubPr>
+                          <m:ctrlPr>
+                            <w:rPr>
+                              <w:rFonts w:ascii="Cambria Math" w:hAnsi="Cambria Math"/>
+                              <w:i/>
+                            </w:rPr>
+                          </m:ctrlPr>
+                        </m:sSubPr>
+                        <m:e>
+                          <m:r>
+                            <w:rPr>
+                              <w:rFonts w:ascii="Cambria Math" w:hAnsi="Cambria Math"/>
+                            </w:rPr>
+                            <m:t>z</m:t>
+                          </m:r>
+                        </m:e>
+                        <m:sub>
+                          <m:r>
+                            <w:rPr>
+                              <w:rFonts w:ascii="Cambria Math" w:hAnsi="Cambria Math"/>
+                            </w:rPr>
+                            <m:t>i</m:t>
+                          </m:r>
+                        </m:sub>
+                      </m:sSub>
+                      <m:r>
+                        <w:rPr>
+                          <w:rFonts w:ascii="Cambria Math" w:hAnsi="Cambria Math"/>
+                        </w:rPr>
+                        <m:t>,</m:t>
+                      </m:r>
+                      <m:sSup>
+                        <m:sSupPr>
+                          <m:ctrlPr>
+                            <w:rPr>
+                              <w:rFonts w:ascii="Cambria Math" w:hAnsi="Cambria Math"/>
+                              <w:i/>
+                            </w:rPr>
+                          </m:ctrlPr>
+                        </m:sSupPr>
+                        <m:e>
+                          <m:r>
+                            <m:rPr>
+                              <m:sty m:val="p"/>
+                            </m:rPr>
+                            <w:rPr>
+                              <w:rFonts w:ascii="Cambria Math" w:hAnsi="Cambria Math"/>
+                            </w:rPr>
+                            <m:t>Θ</m:t>
+                          </m:r>
+                        </m:e>
+                        <m:sup>
+                          <m:d>
+                            <m:dPr>
+                              <m:ctrlPr>
+                                <w:rPr>
+                                  <w:rFonts w:ascii="Cambria Math" w:hAnsi="Cambria Math"/>
+                                  <w:i/>
+                                </w:rPr>
+                              </m:ctrlPr>
+                            </m:dPr>
+                            <m:e>
+                              <m:r>
+                                <w:rPr>
+                                  <w:rFonts w:ascii="Cambria Math" w:hAnsi="Cambria Math"/>
+                                </w:rPr>
+                                <m:t>t</m:t>
+                              </m:r>
+                            </m:e>
+                          </m:d>
+                        </m:sup>
+                      </m:sSup>
+                    </m:e>
+                  </m:d>
+                </m:e>
+              </m:nary>
+            </m:den>
+          </m:f>
+        </m:oMath>
+      </m:oMathPara>
+    </w:p>
+    <w:p>
+      <w:pPr>
+        <w:rPr>
+          <w:rFonts w:eastAsiaTheme="minorEastAsia"/>
+        </w:rPr>
+      </w:pPr>
+      <m:oMathPara>
+        <m:oMath>
+          <m:sSup>
+            <m:sSupPr>
+              <m:ctrlPr>
+                <w:rPr>
+                  <w:rFonts w:ascii="Cambria Math" w:hAnsi="Cambria Math"/>
+                  <w:i/>
+                </w:rPr>
+              </m:ctrlPr>
+            </m:sSupPr>
+            <m:e>
+              <m:d>
+                <m:dPr>
+                  <m:ctrlPr>
+                    <w:rPr>
+                      <w:rFonts w:ascii="Cambria Math" w:hAnsi="Cambria Math"/>
+                      <w:i/>
+                    </w:rPr>
+                  </m:ctrlPr>
+                </m:dPr>
+                <m:e>
+                  <m:sSubSup>
+                    <m:sSubSupPr>
+                      <m:ctrlPr>
+                        <w:rPr>
+                          <w:rFonts w:ascii="Cambria Math" w:hAnsi="Cambria Math"/>
+                          <w:i/>
+                        </w:rPr>
+                      </m:ctrlPr>
+                    </m:sSubSupPr>
+                    <m:e>
+                      <m:r>
+                        <w:rPr>
+                          <w:rFonts w:ascii="Cambria Math" w:hAnsi="Cambria Math"/>
+                        </w:rPr>
+                        <m:t>σ</m:t>
+                      </m:r>
+                    </m:e>
+                    <m:sub>
+                      <m:r>
+                        <w:rPr>
+                          <w:rFonts w:ascii="Cambria Math" w:hAnsi="Cambria Math"/>
+                        </w:rPr>
+                        <m:t>k</m:t>
+                      </m:r>
+                    </m:sub>
+                    <m:sup>
+                      <m:r>
+                        <w:rPr>
+                          <w:rFonts w:ascii="Cambria Math" w:hAnsi="Cambria Math"/>
+                        </w:rPr>
+                        <m:t>2</m:t>
+                      </m:r>
+                    </m:sup>
+                  </m:sSubSup>
+                </m:e>
+              </m:d>
+            </m:e>
+            <m:sup>
+              <m:d>
+                <m:dPr>
+                  <m:ctrlPr>
+                    <w:rPr>
+                      <w:rFonts w:ascii="Cambria Math" w:hAnsi="Cambria Math"/>
+                      <w:i/>
+                    </w:rPr>
+                  </m:ctrlPr>
+                </m:dPr>
+                <m:e>
+                  <m:r>
+                    <w:rPr>
+                      <w:rFonts w:ascii="Cambria Math" w:hAnsi="Cambria Math"/>
+                    </w:rPr>
+                    <m:t>t+1</m:t>
+                  </m:r>
+                </m:e>
+              </m:d>
+            </m:sup>
+          </m:sSup>
+          <m:r>
+            <w:rPr>
+              <w:rFonts w:ascii="Cambria Math" w:hAnsi="Cambria Math"/>
+            </w:rPr>
+            <m:t>=</m:t>
+          </m:r>
+          <m:f>
+            <m:fPr>
+              <m:ctrlPr>
+                <w:rPr>
+                  <w:rFonts w:ascii="Cambria Math" w:hAnsi="Cambria Math"/>
+                  <w:i/>
+                </w:rPr>
+              </m:ctrlPr>
+            </m:fPr>
+            <m:num>
+              <m:nary>
+                <m:naryPr>
+                  <m:chr m:val="∑"/>
+                  <m:limLoc m:val="undOvr"/>
+                  <m:ctrlPr>
+                    <w:rPr>
+                      <w:rFonts w:ascii="Cambria Math" w:hAnsi="Cambria Math"/>
+                      <w:i/>
+                    </w:rPr>
+                  </m:ctrlPr>
+                </m:naryPr>
+                <m:sub>
+                  <m:r>
+                    <w:rPr>
+                      <w:rFonts w:ascii="Cambria Math" w:hAnsi="Cambria Math"/>
+                    </w:rPr>
+                    <m:t>i=1</m:t>
+                  </m:r>
+                </m:sub>
+                <m:sup>
+                  <m:r>
+                    <w:rPr>
+                      <w:rFonts w:ascii="Cambria Math" w:hAnsi="Cambria Math"/>
+                    </w:rPr>
+                    <m:t>N</m:t>
+                  </m:r>
+                </m:sup>
+                <m:e>
+                  <m:r>
+                    <w:rPr>
+                      <w:rFonts w:ascii="Cambria Math" w:hAnsi="Cambria Math"/>
+                    </w:rPr>
+                    <m:t>P</m:t>
+                  </m:r>
+                  <m:d>
+                    <m:dPr>
+                      <m:ctrlPr>
+                        <w:rPr>
+                          <w:rFonts w:ascii="Cambria Math" w:hAnsi="Cambria Math"/>
+                          <w:i/>
+                        </w:rPr>
+                      </m:ctrlPr>
+                    </m:dPr>
+                    <m:e>
+                      <m:r>
+                        <w:rPr>
+                          <w:rFonts w:ascii="Cambria Math" w:hAnsi="Cambria Math"/>
+                        </w:rPr>
+                        <m:t>Y=k</m:t>
+                      </m:r>
+                    </m:e>
+                    <m:e>
+                      <m:sSub>
+                        <m:sSubPr>
+                          <m:ctrlPr>
+                            <w:rPr>
+                              <w:rFonts w:ascii="Cambria Math" w:hAnsi="Cambria Math"/>
+                              <w:i/>
+                            </w:rPr>
+                          </m:ctrlPr>
+                        </m:sSubPr>
+                        <m:e>
+                          <m:r>
+                            <w:rPr>
+                              <w:rFonts w:ascii="Cambria Math" w:hAnsi="Cambria Math"/>
+                            </w:rPr>
+                            <m:t>z</m:t>
+                          </m:r>
+                        </m:e>
+                        <m:sub>
+                          <m:r>
+                            <w:rPr>
+                              <w:rFonts w:ascii="Cambria Math" w:hAnsi="Cambria Math"/>
+                            </w:rPr>
+                            <m:t>i</m:t>
+                          </m:r>
+                        </m:sub>
+                      </m:sSub>
+                      <m:r>
+                        <w:rPr>
+                          <w:rFonts w:ascii="Cambria Math" w:hAnsi="Cambria Math"/>
+                        </w:rPr>
+                        <m:t>,</m:t>
+                      </m:r>
+                      <m:sSup>
+                        <m:sSupPr>
+                          <m:ctrlPr>
+                            <w:rPr>
+                              <w:rFonts w:ascii="Cambria Math" w:hAnsi="Cambria Math"/>
+                              <w:i/>
+                            </w:rPr>
+                          </m:ctrlPr>
+                        </m:sSupPr>
+                        <m:e>
+                          <m:r>
+                            <m:rPr>
+                              <m:sty m:val="p"/>
+                            </m:rPr>
+                            <w:rPr>
+                              <w:rFonts w:ascii="Cambria Math" w:hAnsi="Cambria Math"/>
+                            </w:rPr>
+                            <m:t>Θ</m:t>
+                          </m:r>
+                        </m:e>
+                        <m:sup>
+                          <m:d>
+                            <m:dPr>
+                              <m:ctrlPr>
+                                <w:rPr>
+                                  <w:rFonts w:ascii="Cambria Math" w:hAnsi="Cambria Math"/>
+                                  <w:i/>
+                                </w:rPr>
+                              </m:ctrlPr>
+                            </m:dPr>
+                            <m:e>
+                              <m:r>
+                                <w:rPr>
+                                  <w:rFonts w:ascii="Cambria Math" w:hAnsi="Cambria Math"/>
+                                </w:rPr>
+                                <m:t>t</m:t>
+                              </m:r>
+                            </m:e>
+                          </m:d>
+                        </m:sup>
+                      </m:sSup>
+                    </m:e>
+                  </m:d>
+                  <m:sSup>
+                    <m:sSupPr>
+                      <m:ctrlPr>
+                        <w:rPr>
+                          <w:rFonts w:ascii="Cambria Math" w:hAnsi="Cambria Math"/>
+                          <w:i/>
+                        </w:rPr>
+                      </m:ctrlPr>
+                    </m:sSupPr>
+                    <m:e>
+                      <m:d>
+                        <m:dPr>
+                          <m:ctrlPr>
+                            <w:rPr>
+                              <w:rFonts w:ascii="Cambria Math" w:hAnsi="Cambria Math"/>
+                              <w:i/>
+                            </w:rPr>
+                          </m:ctrlPr>
+                        </m:dPr>
+                        <m:e>
+                          <m:sSub>
+                            <m:sSubPr>
+                              <m:ctrlPr>
+                                <w:rPr>
+                                  <w:rFonts w:ascii="Cambria Math" w:hAnsi="Cambria Math"/>
+                                  <w:i/>
+                                </w:rPr>
+                              </m:ctrlPr>
+                            </m:sSubPr>
+                            <m:e>
+                              <m:r>
+                                <w:rPr>
+                                  <w:rFonts w:ascii="Cambria Math" w:hAnsi="Cambria Math"/>
+                                </w:rPr>
+                                <m:t>z</m:t>
+                              </m:r>
+                            </m:e>
+                            <m:sub>
+                              <m:r>
+                                <w:rPr>
+                                  <w:rFonts w:ascii="Cambria Math" w:hAnsi="Cambria Math"/>
+                                </w:rPr>
+                                <m:t>i</m:t>
+                              </m:r>
+                            </m:sub>
+                          </m:sSub>
+                          <m:r>
+                            <w:rPr>
+                              <w:rFonts w:ascii="Cambria Math" w:hAnsi="Cambria Math"/>
+                            </w:rPr>
+                            <m:t>-</m:t>
+                          </m:r>
+                          <m:sSubSup>
+                            <m:sSubSupPr>
+                              <m:ctrlPr>
+                                <w:rPr>
+                                  <w:rFonts w:ascii="Cambria Math" w:hAnsi="Cambria Math"/>
+                                  <w:i/>
+                                </w:rPr>
+                              </m:ctrlPr>
+                            </m:sSubSupPr>
+                            <m:e>
+                              <m:r>
+                                <w:rPr>
+                                  <w:rFonts w:ascii="Cambria Math" w:hAnsi="Cambria Math"/>
+                                </w:rPr>
+                                <m:t>μ</m:t>
+                              </m:r>
+                            </m:e>
+                            <m:sub>
+                              <m:r>
+                                <w:rPr>
+                                  <w:rFonts w:ascii="Cambria Math" w:hAnsi="Cambria Math"/>
+                                </w:rPr>
+                                <m:t>k</m:t>
+                              </m:r>
+                            </m:sub>
+                            <m:sup>
+                              <m:d>
+                                <m:dPr>
+                                  <m:ctrlPr>
+                                    <w:rPr>
+                                      <w:rFonts w:ascii="Cambria Math" w:hAnsi="Cambria Math"/>
+                                      <w:i/>
+                                    </w:rPr>
+                                  </m:ctrlPr>
+                                </m:dPr>
+                                <m:e>
+                                  <m:r>
+                                    <w:rPr>
+                                      <w:rFonts w:ascii="Cambria Math" w:hAnsi="Cambria Math"/>
+                                    </w:rPr>
+                                    <m:t>t+1</m:t>
+                                  </m:r>
+                                </m:e>
+                              </m:d>
+                            </m:sup>
+                          </m:sSubSup>
+                        </m:e>
+                      </m:d>
+                    </m:e>
+                    <m:sup>
+                      <m:r>
+                        <w:rPr>
+                          <w:rFonts w:ascii="Cambria Math" w:hAnsi="Cambria Math"/>
+                        </w:rPr>
+                        <m:t>2</m:t>
+                      </m:r>
+                    </m:sup>
+                  </m:sSup>
+                </m:e>
+              </m:nary>
+            </m:num>
+            <m:den>
+              <m:nary>
+                <m:naryPr>
+                  <m:chr m:val="∑"/>
+                  <m:limLoc m:val="undOvr"/>
+                  <m:ctrlPr>
+                    <w:rPr>
+                      <w:rFonts w:ascii="Cambria Math" w:hAnsi="Cambria Math"/>
+                      <w:i/>
+                    </w:rPr>
+                  </m:ctrlPr>
+                </m:naryPr>
+                <m:sub>
+                  <m:r>
+                    <w:rPr>
+                      <w:rFonts w:ascii="Cambria Math" w:hAnsi="Cambria Math"/>
+                    </w:rPr>
+                    <m:t>i=1</m:t>
+                  </m:r>
+                </m:sub>
+                <m:sup>
+                  <m:r>
+                    <w:rPr>
+                      <w:rFonts w:ascii="Cambria Math" w:hAnsi="Cambria Math"/>
+                    </w:rPr>
+                    <m:t>N</m:t>
+                  </m:r>
+                </m:sup>
+                <m:e>
+                  <m:r>
+                    <w:rPr>
+                      <w:rFonts w:ascii="Cambria Math" w:hAnsi="Cambria Math"/>
+                    </w:rPr>
+                    <m:t>P</m:t>
+                  </m:r>
+                  <m:d>
+                    <m:dPr>
+                      <m:ctrlPr>
+                        <w:rPr>
+                          <w:rFonts w:ascii="Cambria Math" w:hAnsi="Cambria Math"/>
+                          <w:i/>
+                        </w:rPr>
+                      </m:ctrlPr>
+                    </m:dPr>
+                    <m:e>
+                      <m:r>
+                        <w:rPr>
+                          <w:rFonts w:ascii="Cambria Math" w:hAnsi="Cambria Math"/>
+                        </w:rPr>
+                        <m:t>Y=k</m:t>
+                      </m:r>
+                    </m:e>
+                    <m:e>
+                      <m:sSub>
+                        <m:sSubPr>
+                          <m:ctrlPr>
+                            <w:rPr>
+                              <w:rFonts w:ascii="Cambria Math" w:hAnsi="Cambria Math"/>
+                              <w:i/>
+                            </w:rPr>
+                          </m:ctrlPr>
+                        </m:sSubPr>
+                        <m:e>
+                          <m:r>
+                            <w:rPr>
+                              <w:rFonts w:ascii="Cambria Math" w:hAnsi="Cambria Math"/>
+                            </w:rPr>
+                            <m:t>z</m:t>
+                          </m:r>
+                        </m:e>
+                        <m:sub>
+                          <m:r>
+                            <w:rPr>
+                              <w:rFonts w:ascii="Cambria Math" w:hAnsi="Cambria Math"/>
+                            </w:rPr>
+                            <m:t>i</m:t>
+                          </m:r>
+                        </m:sub>
+                      </m:sSub>
+                      <m:r>
+                        <w:rPr>
+                          <w:rFonts w:ascii="Cambria Math" w:hAnsi="Cambria Math"/>
+                        </w:rPr>
+                        <m:t>,</m:t>
+                      </m:r>
+                      <m:sSup>
+                        <m:sSupPr>
+                          <m:ctrlPr>
+                            <w:rPr>
+                              <w:rFonts w:ascii="Cambria Math" w:hAnsi="Cambria Math"/>
+                              <w:i/>
+                            </w:rPr>
+                          </m:ctrlPr>
+                        </m:sSupPr>
+                        <m:e>
+                          <m:r>
+                            <m:rPr>
+                              <m:sty m:val="p"/>
+                            </m:rPr>
+                            <w:rPr>
+                              <w:rFonts w:ascii="Cambria Math" w:hAnsi="Cambria Math"/>
+                            </w:rPr>
+                            <m:t>Θ</m:t>
+                          </m:r>
+                        </m:e>
+                        <m:sup>
+                          <m:d>
+                            <m:dPr>
+                              <m:ctrlPr>
+                                <w:rPr>
+                                  <w:rFonts w:ascii="Cambria Math" w:hAnsi="Cambria Math"/>
+                                  <w:i/>
+                                </w:rPr>
+                              </m:ctrlPr>
+                            </m:dPr>
+                            <m:e>
+                              <m:r>
+                                <w:rPr>
+                                  <w:rFonts w:ascii="Cambria Math" w:hAnsi="Cambria Math"/>
+                                </w:rPr>
+                                <m:t>t</m:t>
+                              </m:r>
+                            </m:e>
+                          </m:d>
+                        </m:sup>
+                      </m:sSup>
+                    </m:e>
+                  </m:d>
+                </m:e>
+              </m:nary>
+            </m:den>
+          </m:f>
+        </m:oMath>
+      </m:oMathPara>
+    </w:p>
+    <w:p>
+      <w:pPr>
+        <w:rPr>
+          <w:rFonts w:eastAsiaTheme="minorEastAsia"/>
+        </w:rPr>
+      </w:pPr>
+    </w:p>
+    <w:p>
+      <w:pPr>
+        <w:rPr>
+          <w:rFonts w:eastAsiaTheme="minorEastAsia"/>
+          <w:szCs w:val="24"/>
+        </w:rPr>
+      </w:pPr>
+      <m:oMathPara>
+        <m:oMath>
+          <m:d>
+            <m:dPr>
+              <m:begChr m:val="{"/>
+              <m:endChr m:val=""/>
+              <m:ctrlPr>
+                <w:rPr>
+                  <w:rFonts w:ascii="Cambria Math" w:hAnsi="Cambria Math" w:cs="Times New Roman"/>
+                  <w:i/>
+                  <w:szCs w:val="24"/>
+                </w:rPr>
+              </m:ctrlPr>
+            </m:dPr>
+            <m:e>
+              <m:m>
+                <m:mPr>
+                  <m:mcs>
+                    <m:mc>
+                      <m:mcPr>
+                        <m:count m:val="1"/>
+                        <m:mcJc m:val="left"/>
+                      </m:mcPr>
+                    </m:mc>
+                  </m:mcs>
+                  <m:ctrlPr>
+                    <w:rPr>
+                      <w:rFonts w:ascii="Cambria Math" w:hAnsi="Cambria Math" w:cs="Times New Roman"/>
+                      <w:i/>
+                      <w:szCs w:val="24"/>
+                    </w:rPr>
+                  </m:ctrlPr>
+                </m:mPr>
+                <m:mr>
+                  <m:e>
+                    <m:sSubSup>
+                      <m:sSubSupPr>
+                        <m:ctrlPr>
+                          <w:rPr>
+                            <w:rFonts w:ascii="Cambria Math" w:hAnsi="Cambria Math" w:cs="Times New Roman"/>
+                            <w:i/>
+                            <w:szCs w:val="24"/>
+                          </w:rPr>
+                        </m:ctrlPr>
+                      </m:sSubSupPr>
+                      <m:e>
+                        <m:r>
+                          <w:rPr>
+                            <w:rFonts w:ascii="Cambria Math" w:hAnsi="Cambria Math" w:cs="Times New Roman"/>
+                            <w:szCs w:val="24"/>
+                          </w:rPr>
+                          <m:t>α</m:t>
+                        </m:r>
+                      </m:e>
+                      <m:sub>
+                        <m:r>
+                          <w:rPr>
+                            <w:rFonts w:ascii="Cambria Math" w:hAnsi="Cambria Math" w:cs="Times New Roman"/>
+                            <w:szCs w:val="24"/>
+                          </w:rPr>
+                          <m:t>k</m:t>
+                        </m:r>
+                      </m:sub>
+                      <m:sup>
+                        <m:d>
+                          <m:dPr>
+                            <m:ctrlPr>
+                              <w:rPr>
+                                <w:rFonts w:ascii="Cambria Math" w:hAnsi="Cambria Math" w:cs="Times New Roman"/>
+                                <w:i/>
+                                <w:szCs w:val="24"/>
+                              </w:rPr>
+                            </m:ctrlPr>
+                          </m:dPr>
+                          <m:e>
+                            <m:r>
+                              <w:rPr>
+                                <w:rFonts w:ascii="Cambria Math" w:hAnsi="Cambria Math" w:cs="Times New Roman"/>
+                                <w:szCs w:val="24"/>
+                              </w:rPr>
+                              <m:t>t+1</m:t>
+                            </m:r>
+                          </m:e>
+                        </m:d>
+                      </m:sup>
+                    </m:sSubSup>
+                    <m:r>
+                      <w:rPr>
+                        <w:rFonts w:ascii="Cambria Math" w:hAnsi="Cambria Math" w:cs="Times New Roman"/>
+                        <w:szCs w:val="24"/>
+                      </w:rPr>
+                      <m:t>=</m:t>
+                    </m:r>
+                    <m:func>
+                      <m:funcPr>
+                        <m:ctrlPr>
+                          <w:rPr>
+                            <w:rFonts w:ascii="Cambria Math" w:hAnsi="Cambria Math" w:cs="Times New Roman"/>
+                            <w:i/>
+                            <w:szCs w:val="24"/>
+                          </w:rPr>
+                        </m:ctrlPr>
+                      </m:funcPr>
+                      <m:fName>
+                        <m:limLow>
+                          <m:limLowPr>
+                            <m:ctrlPr>
+                              <w:rPr>
+                                <w:rFonts w:ascii="Cambria Math" w:hAnsi="Cambria Math" w:cs="Times New Roman"/>
+                                <w:i/>
+                                <w:szCs w:val="24"/>
+                              </w:rPr>
+                            </m:ctrlPr>
+                          </m:limLowPr>
+                          <m:e>
+                            <m:r>
+                              <m:rPr>
+                                <m:sty m:val="p"/>
+                              </m:rPr>
+                              <w:rPr>
+                                <w:rFonts w:ascii="Cambria Math" w:hAnsi="Cambria Math" w:cs="Times New Roman"/>
+                                <w:szCs w:val="24"/>
+                              </w:rPr>
+                              <m:t>arg</m:t>
+                            </m:r>
+                            <m:r>
+                              <m:rPr>
+                                <m:sty m:val="p"/>
+                              </m:rPr>
+                              <w:rPr>
+                                <w:rFonts w:ascii="Cambria Math" w:hAnsi="Cambria Math" w:cs="Times New Roman"/>
+                                <w:szCs w:val="24"/>
+                              </w:rPr>
+                              <m:t>max</m:t>
+                            </m:r>
+                          </m:e>
+                          <m:lim>
+                            <m:sSub>
+                              <m:sSubPr>
+                                <m:ctrlPr>
+                                  <w:rPr>
+                                    <w:rFonts w:ascii="Cambria Math" w:hAnsi="Cambria Math" w:cs="Times New Roman"/>
+                                    <w:i/>
+                                    <w:szCs w:val="24"/>
+                                  </w:rPr>
+                                </m:ctrlPr>
+                              </m:sSubPr>
+                              <m:e>
+                                <m:r>
+                                  <w:rPr>
+                                    <w:rFonts w:ascii="Cambria Math" w:hAnsi="Cambria Math" w:cs="Times New Roman"/>
+                                    <w:szCs w:val="24"/>
+                                  </w:rPr>
+                                  <m:t>α</m:t>
+                                </m:r>
+                              </m:e>
+                              <m:sub>
+                                <m:r>
+                                  <w:rPr>
+                                    <w:rFonts w:ascii="Cambria Math" w:hAnsi="Cambria Math" w:cs="Times New Roman"/>
+                                    <w:szCs w:val="24"/>
+                                  </w:rPr>
+                                  <m:t>k</m:t>
+                                </m:r>
+                              </m:sub>
+                            </m:sSub>
+                          </m:lim>
+                        </m:limLow>
+                      </m:fName>
+                      <m:e>
+                        <m:nary>
+                          <m:naryPr>
+                            <m:chr m:val="∑"/>
+                            <m:limLoc m:val="undOvr"/>
+                            <m:ctrlPr>
+                              <w:rPr>
+                                <w:rFonts w:ascii="Cambria Math" w:hAnsi="Cambria Math" w:cs="Times New Roman"/>
+                                <w:i/>
+                                <w:szCs w:val="24"/>
+                              </w:rPr>
+                            </m:ctrlPr>
+                          </m:naryPr>
+                          <m:sub>
+                            <m:r>
+                              <w:rPr>
+                                <w:rFonts w:ascii="Cambria Math" w:hAnsi="Cambria Math" w:cs="Times New Roman"/>
+                                <w:szCs w:val="24"/>
+                              </w:rPr>
+                              <m:t>i=1</m:t>
+                            </m:r>
+                          </m:sub>
+                          <m:sup>
+                            <m:r>
+                              <w:rPr>
+                                <w:rFonts w:ascii="Cambria Math" w:hAnsi="Cambria Math" w:cs="Times New Roman"/>
+                                <w:szCs w:val="24"/>
+                              </w:rPr>
+                              <m:t>N</m:t>
+                            </m:r>
+                          </m:sup>
+                          <m:e>
+                            <m:sSup>
+                              <m:sSupPr>
+                                <m:ctrlPr>
+                                  <w:rPr>
+                                    <w:rFonts w:ascii="Cambria Math" w:hAnsi="Cambria Math" w:cs="Times New Roman"/>
+                                    <w:i/>
+                                    <w:szCs w:val="24"/>
+                                  </w:rPr>
+                                </m:ctrlPr>
+                              </m:sSupPr>
+                              <m:e>
+                                <m:d>
+                                  <m:dPr>
+                                    <m:ctrlPr>
+                                      <w:rPr>
+                                        <w:rFonts w:ascii="Cambria Math" w:hAnsi="Cambria Math" w:cs="Times New Roman"/>
+                                        <w:i/>
+                                        <w:szCs w:val="24"/>
+                                      </w:rPr>
+                                    </m:ctrlPr>
+                                  </m:dPr>
+                                  <m:e>
+                                    <m:sSub>
+                                      <m:sSubPr>
+                                        <m:ctrlPr>
+                                          <w:rPr>
+                                            <w:rFonts w:ascii="Cambria Math" w:hAnsi="Cambria Math"/>
+                                            <w:i/>
+                                          </w:rPr>
+                                        </m:ctrlPr>
+                                      </m:sSubPr>
+                                      <m:e>
+                                        <m:r>
+                                          <w:rPr>
+                                            <w:rFonts w:ascii="Cambria Math" w:hAnsi="Cambria Math"/>
+                                          </w:rPr>
+                                          <m:t>z</m:t>
+                                        </m:r>
+                                      </m:e>
+                                      <m:sub>
+                                        <m:r>
+                                          <w:rPr>
+                                            <w:rFonts w:ascii="Cambria Math" w:hAnsi="Cambria Math"/>
+                                          </w:rPr>
+                                          <m:t>i</m:t>
+                                        </m:r>
+                                      </m:sub>
+                                    </m:sSub>
+                                    <m:r>
+                                      <w:rPr>
+                                        <w:rFonts w:ascii="Cambria Math" w:hAnsi="Cambria Math"/>
+                                      </w:rPr>
+                                      <m:t>-</m:t>
+                                    </m:r>
+                                    <m:sSubSup>
+                                      <m:sSubSupPr>
+                                        <m:ctrlPr>
+                                          <w:rPr>
+                                            <w:rFonts w:ascii="Cambria Math" w:hAnsi="Cambria Math" w:cs="Times New Roman"/>
+                                            <w:i/>
+                                            <w:szCs w:val="24"/>
+                                          </w:rPr>
+                                        </m:ctrlPr>
+                                      </m:sSubSupPr>
+                                      <m:e>
+                                        <m:r>
+                                          <w:rPr>
+                                            <w:rFonts w:ascii="Cambria Math" w:hAnsi="Cambria Math" w:cs="Times New Roman"/>
+                                            <w:szCs w:val="24"/>
+                                          </w:rPr>
+                                          <m:t>α</m:t>
+                                        </m:r>
+                                      </m:e>
+                                      <m:sub>
+                                        <m:r>
+                                          <w:rPr>
+                                            <w:rFonts w:ascii="Cambria Math" w:hAnsi="Cambria Math" w:cs="Times New Roman"/>
+                                            <w:szCs w:val="24"/>
+                                          </w:rPr>
+                                          <m:t>k</m:t>
+                                        </m:r>
+                                      </m:sub>
+                                      <m:sup>
+                                        <m:r>
+                                          <w:rPr>
+                                            <w:rFonts w:ascii="Cambria Math" w:hAnsi="Cambria Math" w:cs="Times New Roman"/>
+                                            <w:szCs w:val="24"/>
+                                          </w:rPr>
+                                          <m:t>T</m:t>
+                                        </m:r>
+                                      </m:sup>
+                                    </m:sSubSup>
+                                    <m:sSub>
+                                      <m:sSubPr>
+                                        <m:ctrlPr>
+                                          <w:rPr>
+                                            <w:rFonts w:ascii="Cambria Math" w:hAnsi="Cambria Math" w:cs="Times New Roman"/>
+                                            <w:i/>
+                                            <w:szCs w:val="24"/>
+                                          </w:rPr>
+                                        </m:ctrlPr>
+                                      </m:sSubPr>
+                                      <m:e>
+                                        <m:r>
+                                          <w:rPr>
+                                            <w:rFonts w:ascii="Cambria Math" w:hAnsi="Cambria Math" w:cs="Times New Roman"/>
+                                            <w:szCs w:val="24"/>
+                                          </w:rPr>
+                                          <m:t>X</m:t>
+                                        </m:r>
+                                      </m:e>
+                                      <m:sub>
+                                        <m:r>
+                                          <w:rPr>
+                                            <w:rFonts w:ascii="Cambria Math" w:hAnsi="Cambria Math" w:cs="Times New Roman"/>
+                                            <w:szCs w:val="24"/>
+                                          </w:rPr>
+                                          <m:t>i</m:t>
+                                        </m:r>
+                                      </m:sub>
+                                    </m:sSub>
+                                  </m:e>
+                                </m:d>
+                              </m:e>
+                              <m:sup>
+                                <m:r>
+                                  <w:rPr>
+                                    <w:rFonts w:ascii="Cambria Math" w:hAnsi="Cambria Math" w:cs="Times New Roman"/>
+                                    <w:szCs w:val="24"/>
+                                  </w:rPr>
+                                  <m:t>2</m:t>
+                                </m:r>
+                              </m:sup>
+                            </m:sSup>
+                          </m:e>
+                        </m:nary>
+                      </m:e>
+                    </m:func>
+                  </m:e>
+                </m:mr>
+                <m:mr>
+                  <m:e>
+                    <m:r>
+                      <m:rPr>
+                        <m:sty m:val="p"/>
+                      </m:rPr>
+                      <w:rPr>
+                        <w:rFonts w:ascii="Cambria Math" w:hAnsi="Cambria Math" w:cs="Times New Roman"/>
+                        <w:szCs w:val="24"/>
+                      </w:rPr>
+                      <m:t>with subject to</m:t>
+                    </m:r>
+                    <m:r>
+                      <m:rPr>
+                        <m:sty m:val="p"/>
+                      </m:rPr>
+                      <w:rPr>
+                        <w:rFonts w:ascii="Cambria Math" w:hAnsi="Cambria Math" w:cs="Times New Roman"/>
+                        <w:szCs w:val="24"/>
+                      </w:rPr>
+                      <m:t>:</m:t>
+                    </m:r>
+                    <m:r>
+                      <w:rPr>
+                        <w:rFonts w:ascii="Cambria Math" w:hAnsi="Cambria Math" w:cs="Times New Roman"/>
+                        <w:szCs w:val="24"/>
+                      </w:rPr>
+                      <m:t xml:space="preserve"> </m:t>
+                    </m:r>
+                    <m:d>
+                      <m:dPr>
+                        <m:ctrlPr>
+                          <w:rPr>
+                            <w:rFonts w:ascii="Cambria Math" w:hAnsi="Cambria Math"/>
+                            <w:i/>
+                          </w:rPr>
+                        </m:ctrlPr>
+                      </m:dPr>
+                      <m:e>
+                        <m:f>
+                          <m:fPr>
+                            <m:ctrlPr>
+                              <w:rPr>
+                                <w:rFonts w:ascii="Cambria Math" w:hAnsi="Cambria Math"/>
+                                <w:i/>
+                              </w:rPr>
+                            </m:ctrlPr>
+                          </m:fPr>
+                          <m:num>
+                            <m:r>
+                              <w:rPr>
+                                <w:rFonts w:ascii="Cambria Math" w:hAnsi="Cambria Math"/>
+                              </w:rPr>
+                              <m:t>1</m:t>
+                            </m:r>
+                          </m:num>
+                          <m:den>
+                            <m:r>
+                              <w:rPr>
+                                <w:rFonts w:ascii="Cambria Math" w:hAnsi="Cambria Math"/>
+                              </w:rPr>
+                              <m:t>N</m:t>
+                            </m:r>
+                          </m:den>
+                        </m:f>
+                        <m:nary>
+                          <m:naryPr>
+                            <m:chr m:val="∑"/>
+                            <m:limLoc m:val="undOvr"/>
+                            <m:ctrlPr>
+                              <w:rPr>
+                                <w:rFonts w:ascii="Cambria Math" w:hAnsi="Cambria Math" w:cs="Times New Roman"/>
+                                <w:i/>
+                                <w:szCs w:val="24"/>
+                              </w:rPr>
+                            </m:ctrlPr>
+                          </m:naryPr>
+                          <m:sub>
+                            <m:r>
+                              <w:rPr>
+                                <w:rFonts w:ascii="Cambria Math" w:hAnsi="Cambria Math" w:cs="Times New Roman"/>
+                                <w:szCs w:val="24"/>
+                              </w:rPr>
+                              <m:t>i</m:t>
+                            </m:r>
+                            <w:bookmarkStart w:id="0" w:name="_GoBack"/>
+                            <w:bookmarkEnd w:id="0"/>
+                            <m:r>
+                              <w:rPr>
+                                <w:rFonts w:ascii="Cambria Math" w:hAnsi="Cambria Math" w:cs="Times New Roman"/>
+                                <w:szCs w:val="24"/>
+                              </w:rPr>
+                              <m:t>=1</m:t>
+                            </m:r>
+                          </m:sub>
+                          <m:sup>
+                            <m:r>
+                              <w:rPr>
+                                <w:rFonts w:ascii="Cambria Math" w:hAnsi="Cambria Math" w:cs="Times New Roman"/>
+                                <w:szCs w:val="24"/>
+                              </w:rPr>
+                              <m:t>n</m:t>
+                            </m:r>
+                          </m:sup>
+                          <m:e>
+                            <m:sSubSup>
+                              <m:sSubSupPr>
+                                <m:ctrlPr>
+                                  <w:rPr>
+                                    <w:rFonts w:ascii="Cambria Math" w:hAnsi="Cambria Math" w:cs="Times New Roman"/>
+                                    <w:i/>
+                                    <w:szCs w:val="24"/>
+                                  </w:rPr>
+                                </m:ctrlPr>
+                              </m:sSubSupPr>
+                              <m:e>
+                                <m:r>
+                                  <w:rPr>
+                                    <w:rFonts w:ascii="Cambria Math" w:hAnsi="Cambria Math" w:cs="Times New Roman"/>
+                                    <w:szCs w:val="24"/>
+                                  </w:rPr>
+                                  <m:t>α</m:t>
+                                </m:r>
+                              </m:e>
+                              <m:sub>
+                                <m:r>
+                                  <w:rPr>
+                                    <w:rFonts w:ascii="Cambria Math" w:hAnsi="Cambria Math" w:cs="Times New Roman"/>
+                                    <w:szCs w:val="24"/>
+                                  </w:rPr>
+                                  <m:t>k</m:t>
+                                </m:r>
+                              </m:sub>
+                              <m:sup>
+                                <m:r>
+                                  <w:rPr>
+                                    <w:rFonts w:ascii="Cambria Math" w:hAnsi="Cambria Math" w:cs="Times New Roman"/>
+                                    <w:szCs w:val="24"/>
+                                  </w:rPr>
+                                  <m:t>T</m:t>
+                                </m:r>
+                              </m:sup>
+                            </m:sSubSup>
+                            <m:sSub>
+                              <m:sSubPr>
+                                <m:ctrlPr>
+                                  <w:rPr>
+                                    <w:rFonts w:ascii="Cambria Math" w:hAnsi="Cambria Math" w:cs="Times New Roman"/>
+                                    <w:i/>
+                                    <w:szCs w:val="24"/>
+                                  </w:rPr>
+                                </m:ctrlPr>
+                              </m:sSubPr>
+                              <m:e>
+                                <m:r>
+                                  <w:rPr>
+                                    <w:rFonts w:ascii="Cambria Math" w:hAnsi="Cambria Math" w:cs="Times New Roman"/>
+                                    <w:szCs w:val="24"/>
+                                  </w:rPr>
+                                  <m:t>X</m:t>
+                                </m:r>
+                              </m:e>
+                              <m:sub>
+                                <m:r>
+                                  <w:rPr>
+                                    <w:rFonts w:ascii="Cambria Math" w:hAnsi="Cambria Math" w:cs="Times New Roman"/>
+                                    <w:szCs w:val="24"/>
+                                  </w:rPr>
+                                  <m:t>i</m:t>
+                                </m:r>
+                              </m:sub>
+                            </m:sSub>
+                          </m:e>
+                        </m:nary>
+                      </m:e>
+                    </m:d>
+                    <m:r>
+                      <w:rPr>
+                        <w:rFonts w:ascii="Cambria Math" w:hAnsi="Cambria Math" w:cs="Times New Roman"/>
+                        <w:szCs w:val="24"/>
+                      </w:rPr>
+                      <m:t>-</m:t>
+                    </m:r>
+                    <m:sSubSup>
+                      <m:sSubSupPr>
+                        <m:ctrlPr>
+                          <w:rPr>
+                            <w:rFonts w:ascii="Cambria Math" w:hAnsi="Cambria Math"/>
+                            <w:i/>
+                          </w:rPr>
+                        </m:ctrlPr>
+                      </m:sSubSupPr>
+                      <m:e>
+                        <m:r>
+                          <w:rPr>
+                            <w:rFonts w:ascii="Cambria Math" w:hAnsi="Cambria Math"/>
+                          </w:rPr>
+                          <m:t>μ</m:t>
+                        </m:r>
+                      </m:e>
+                      <m:sub>
+                        <m:r>
+                          <w:rPr>
+                            <w:rFonts w:ascii="Cambria Math" w:hAnsi="Cambria Math"/>
+                          </w:rPr>
+                          <m:t>k</m:t>
+                        </m:r>
+                      </m:sub>
+                      <m:sup>
+                        <m:d>
+                          <m:dPr>
+                            <m:ctrlPr>
+                              <w:rPr>
+                                <w:rFonts w:ascii="Cambria Math" w:hAnsi="Cambria Math"/>
+                                <w:i/>
+                              </w:rPr>
+                            </m:ctrlPr>
+                          </m:dPr>
+                          <m:e>
+                            <m:r>
+                              <w:rPr>
+                                <w:rFonts w:ascii="Cambria Math" w:hAnsi="Cambria Math"/>
+                              </w:rPr>
+                              <m:t>t+1</m:t>
+                            </m:r>
+                          </m:e>
+                        </m:d>
+                      </m:sup>
+                    </m:sSubSup>
+                    <m:r>
+                      <w:rPr>
+                        <w:rFonts w:ascii="Cambria Math" w:hAnsi="Cambria Math"/>
+                      </w:rPr>
+                      <m:t>=0</m:t>
+                    </m:r>
+                  </m:e>
+                </m:mr>
+              </m:m>
+            </m:e>
+          </m:d>
+        </m:oMath>
+      </m:oMathPara>
+    </w:p>
+    <w:p>
+      <w:pPr>
+        <w:rPr>
+          <w:rFonts w:eastAsiaTheme="minorEastAsia"/>
+          <w:szCs w:val="24"/>
+        </w:rPr>
+      </w:pPr>
+    </w:p>
+    <w:p>
+      <w:pPr>
+        <w:rPr>
+          <w:rFonts w:eastAsiaTheme="minorEastAsia"/>
+        </w:rPr>
+      </w:pPr>
+      <m:oMathPara>
+        <m:oMath>
+          <m:sSubSup>
+            <m:sSubSupPr>
+              <m:ctrlPr>
+                <w:rPr>
+                  <w:rFonts w:ascii="Cambria Math" w:hAnsi="Cambria Math" w:cs="Times New Roman"/>
+                  <w:i/>
+                  <w:szCs w:val="24"/>
+                </w:rPr>
+              </m:ctrlPr>
+            </m:sSubSupPr>
+            <m:e>
+              <m:r>
+                <w:rPr>
+                  <w:rFonts w:ascii="Cambria Math" w:hAnsi="Cambria Math" w:cs="Times New Roman"/>
+                  <w:szCs w:val="24"/>
+                </w:rPr>
+                <m:t>β</m:t>
+              </m:r>
+            </m:e>
+            <m:sub>
+              <m:r>
+                <w:rPr>
+                  <w:rFonts w:ascii="Cambria Math" w:hAnsi="Cambria Math" w:cs="Times New Roman"/>
+                  <w:szCs w:val="24"/>
+                </w:rPr>
+                <m:t>k</m:t>
+              </m:r>
+            </m:sub>
+            <m:sup>
+              <m:d>
+                <m:dPr>
+                  <m:ctrlPr>
+                    <w:rPr>
+                      <w:rFonts w:ascii="Cambria Math" w:hAnsi="Cambria Math" w:cs="Times New Roman"/>
+                      <w:i/>
+                      <w:szCs w:val="24"/>
+                    </w:rPr>
+                  </m:ctrlPr>
+                </m:dPr>
+                <m:e>
+                  <m:r>
+                    <w:rPr>
+                      <w:rFonts w:ascii="Cambria Math" w:hAnsi="Cambria Math" w:cs="Times New Roman"/>
+                      <w:szCs w:val="24"/>
+                    </w:rPr>
+                    <m:t>t+1</m:t>
+                  </m:r>
+                </m:e>
+              </m:d>
+            </m:sup>
+          </m:sSubSup>
+          <m:r>
+            <w:rPr>
+              <w:rFonts w:ascii="Cambria Math" w:hAnsi="Cambria Math" w:cs="Times New Roman"/>
+              <w:szCs w:val="24"/>
+            </w:rPr>
+            <m:t>=</m:t>
+          </m:r>
+          <m:sSup>
+            <m:sSupPr>
+              <m:ctrlPr>
+                <w:rPr>
+                  <w:rFonts w:ascii="Cambria Math" w:hAnsi="Cambria Math" w:cs="Times New Roman"/>
+                  <w:i/>
+                  <w:szCs w:val="24"/>
+                </w:rPr>
+              </m:ctrlPr>
+            </m:sSupPr>
+            <m:e>
+              <m:d>
+                <m:dPr>
+                  <m:ctrlPr>
+                    <w:rPr>
+                      <w:rFonts w:ascii="Cambria Math" w:hAnsi="Cambria Math" w:cs="Times New Roman"/>
+                      <w:i/>
+                      <w:szCs w:val="24"/>
+                    </w:rPr>
+                  </m:ctrlPr>
+                </m:dPr>
+                <m:e>
+                  <m:sSup>
+                    <m:sSupPr>
+                      <m:ctrlPr>
+                        <w:rPr>
+                          <w:rFonts w:ascii="Cambria Math" w:hAnsi="Cambria Math" w:cs="Times New Roman"/>
+                          <w:i/>
+                          <w:szCs w:val="24"/>
+                        </w:rPr>
+                      </m:ctrlPr>
+                    </m:sSupPr>
+                    <m:e>
+                      <m:r>
+                        <m:rPr>
+                          <m:sty m:val="bi"/>
+                        </m:rPr>
+                        <w:rPr>
+                          <w:rFonts w:ascii="Cambria Math" w:hAnsi="Cambria Math" w:cs="Times New Roman"/>
+                          <w:szCs w:val="24"/>
+                        </w:rPr>
+                        <m:t>Z</m:t>
+                      </m:r>
+                    </m:e>
+                    <m:sup>
+                      <m:r>
+                        <w:rPr>
+                          <w:rFonts w:ascii="Cambria Math" w:hAnsi="Cambria Math" w:cs="Times New Roman"/>
+                          <w:szCs w:val="24"/>
+                        </w:rPr>
+                        <m:t>T</m:t>
+                      </m:r>
+                    </m:sup>
+                  </m:sSup>
+                  <m:r>
+                    <m:rPr>
+                      <m:sty m:val="bi"/>
+                    </m:rPr>
+                    <w:rPr>
+                      <w:rFonts w:ascii="Cambria Math" w:hAnsi="Cambria Math" w:cs="Times New Roman"/>
+                      <w:szCs w:val="24"/>
+                    </w:rPr>
+                    <m:t>Z</m:t>
+                  </m:r>
+                </m:e>
+              </m:d>
+            </m:e>
+            <m:sup>
+              <m:r>
+                <w:rPr>
+                  <w:rFonts w:ascii="Cambria Math" w:hAnsi="Cambria Math" w:cs="Times New Roman"/>
+                  <w:szCs w:val="24"/>
+                </w:rPr>
+                <m:t>-1</m:t>
+              </m:r>
+            </m:sup>
+          </m:sSup>
+          <m:sSup>
+            <m:sSupPr>
+              <m:ctrlPr>
+                <w:rPr>
+                  <w:rFonts w:ascii="Cambria Math" w:hAnsi="Cambria Math" w:cs="Times New Roman"/>
+                  <w:i/>
+                  <w:szCs w:val="24"/>
+                </w:rPr>
+              </m:ctrlPr>
+            </m:sSupPr>
+            <m:e>
+              <m:r>
+                <m:rPr>
+                  <m:sty m:val="bi"/>
+                </m:rPr>
+                <w:rPr>
+                  <w:rFonts w:ascii="Cambria Math" w:hAnsi="Cambria Math" w:cs="Times New Roman"/>
+                  <w:szCs w:val="24"/>
+                </w:rPr>
+                <m:t>Z</m:t>
+              </m:r>
+            </m:e>
+            <m:sup>
+              <m:r>
+                <w:rPr>
+                  <w:rFonts w:ascii="Cambria Math" w:hAnsi="Cambria Math" w:cs="Times New Roman"/>
+                  <w:szCs w:val="24"/>
+                </w:rPr>
+                <m:t>T</m:t>
+              </m:r>
+            </m:sup>
+          </m:sSup>
+          <m:sSub>
+            <m:sSubPr>
+              <m:ctrlPr>
+                <w:rPr>
+                  <w:rFonts w:ascii="Cambria Math" w:hAnsi="Cambria Math" w:cs="Times New Roman"/>
+                  <w:i/>
+                  <w:szCs w:val="24"/>
+                </w:rPr>
+              </m:ctrlPr>
+            </m:sSubPr>
+            <m:e>
+              <m:r>
+                <w:rPr>
+                  <w:rFonts w:ascii="Cambria Math" w:hAnsi="Cambria Math" w:cs="Times New Roman"/>
+                  <w:szCs w:val="24"/>
+                </w:rPr>
+                <m:t>X</m:t>
+              </m:r>
+            </m:e>
+            <m:sub>
+              <m:r>
+                <w:rPr>
+                  <w:rFonts w:ascii="Cambria Math" w:hAnsi="Cambria Math" w:cs="Times New Roman"/>
+                  <w:szCs w:val="24"/>
+                </w:rPr>
+                <m:t>j</m:t>
+              </m:r>
+            </m:sub>
+          </m:sSub>
+        </m:oMath>
+      </m:oMathPara>
+    </w:p>
+    <w:p>
+      <w:pPr>
+        <w:rPr>
+          <w:rFonts w:eastAsiaTheme="minorEastAsia"/>
+        </w:rPr>
+      </w:pPr>
+      <w:r>
+        <w:rPr>
+          <w:rFonts w:eastAsiaTheme="minorEastAsia"/>
+        </w:rPr>
+        <w:t>Where,</w:t>
+      </w:r>
+    </w:p>
+    <w:p>
+      <w:pPr>
+        <w:rPr>
+          <w:rFonts w:eastAsiaTheme="minorEastAsia"/>
+        </w:rPr>
+      </w:pPr>
+      <m:oMathPara>
+        <m:oMath>
+          <m:r>
+            <w:rPr>
+              <w:rFonts w:ascii="Cambria Math" w:hAnsi="Cambria Math"/>
+            </w:rPr>
+            <m:t>P</m:t>
+          </m:r>
+          <m:d>
+            <m:dPr>
+              <m:ctrlPr>
+                <w:rPr>
+                  <w:rFonts w:ascii="Cambria Math" w:hAnsi="Cambria Math"/>
+                  <w:i/>
+                </w:rPr>
+              </m:ctrlPr>
+            </m:dPr>
+            <m:e>
+              <m:r>
+                <w:rPr>
+                  <w:rFonts w:ascii="Cambria Math" w:hAnsi="Cambria Math"/>
+                </w:rPr>
+                <m:t>Y=k</m:t>
+              </m:r>
+            </m:e>
+            <m:e>
+              <m:sSub>
+                <m:sSubPr>
+                  <m:ctrlPr>
+                    <w:rPr>
+                      <w:rFonts w:ascii="Cambria Math" w:hAnsi="Cambria Math"/>
+                      <w:i/>
+                    </w:rPr>
+                  </m:ctrlPr>
+                </m:sSubPr>
+                <m:e>
+                  <m:r>
+                    <w:rPr>
+                      <w:rFonts w:ascii="Cambria Math" w:hAnsi="Cambria Math"/>
+                    </w:rPr>
+                    <m:t>z</m:t>
+                  </m:r>
+                </m:e>
+                <m:sub>
+                  <m:r>
+                    <w:rPr>
+                      <w:rFonts w:ascii="Cambria Math" w:hAnsi="Cambria Math"/>
+                    </w:rPr>
+                    <m:t>i</m:t>
+                  </m:r>
+                </m:sub>
+              </m:sSub>
+              <m:r>
+                <w:rPr>
+                  <w:rFonts w:ascii="Cambria Math" w:hAnsi="Cambria Math"/>
+                </w:rPr>
+                <m:t>,</m:t>
+              </m:r>
+              <m:sSup>
+                <m:sSupPr>
+                  <m:ctrlPr>
+                    <w:rPr>
+                      <w:rFonts w:ascii="Cambria Math" w:hAnsi="Cambria Math"/>
+                      <w:i/>
+                    </w:rPr>
+                  </m:ctrlPr>
+                </m:sSupPr>
+                <m:e>
+                  <m:r>
+                    <m:rPr>
+                      <m:sty m:val="p"/>
+                    </m:rPr>
+                    <w:rPr>
+                      <w:rFonts w:ascii="Cambria Math" w:hAnsi="Cambria Math"/>
+                    </w:rPr>
+                    <m:t>Θ</m:t>
+                  </m:r>
+                </m:e>
+                <m:sup>
+                  <m:d>
+                    <m:dPr>
+                      <m:ctrlPr>
+                        <w:rPr>
+                          <w:rFonts w:ascii="Cambria Math" w:hAnsi="Cambria Math"/>
+                          <w:i/>
+                        </w:rPr>
+                      </m:ctrlPr>
+                    </m:dPr>
+                    <m:e>
+                      <m:r>
+                        <w:rPr>
+                          <w:rFonts w:ascii="Cambria Math" w:hAnsi="Cambria Math"/>
+                        </w:rPr>
+                        <m:t>t</m:t>
+                      </m:r>
+                    </m:e>
+                  </m:d>
+                </m:sup>
+              </m:sSup>
+            </m:e>
+          </m:d>
+          <m:r>
+            <w:rPr>
+              <w:rFonts w:ascii="Cambria Math" w:hAnsi="Cambria Math"/>
+            </w:rPr>
+            <m:t>=</m:t>
+          </m:r>
+          <m:f>
+            <m:fPr>
+              <m:ctrlPr>
+                <w:rPr>
+                  <w:rFonts w:ascii="Cambria Math" w:hAnsi="Cambria Math"/>
+                  <w:i/>
+                </w:rPr>
+              </m:ctrlPr>
+            </m:fPr>
+            <m:num>
+              <m:sSubSup>
+                <m:sSubSupPr>
+                  <m:ctrlPr>
+                    <w:rPr>
+                      <w:rFonts w:ascii="Cambria Math" w:hAnsi="Cambria Math"/>
+                      <w:i/>
+                    </w:rPr>
+                  </m:ctrlPr>
+                </m:sSubSupPr>
+                <m:e>
+                  <m:r>
+                    <w:rPr>
+                      <w:rFonts w:ascii="Cambria Math" w:hAnsi="Cambria Math"/>
+                    </w:rPr>
+                    <m:t>c</m:t>
+                  </m:r>
+                </m:e>
+                <m:sub>
+                  <m:r>
+                    <w:rPr>
+                      <w:rFonts w:ascii="Cambria Math" w:hAnsi="Cambria Math"/>
+                    </w:rPr>
+                    <m:t>k</m:t>
+                  </m:r>
+                </m:sub>
+                <m:sup>
+                  <m:d>
+                    <m:dPr>
+                      <m:ctrlPr>
+                        <w:rPr>
+                          <w:rFonts w:ascii="Cambria Math" w:hAnsi="Cambria Math"/>
+                          <w:i/>
+                        </w:rPr>
+                      </m:ctrlPr>
+                    </m:dPr>
+                    <m:e>
+                      <m:r>
+                        <w:rPr>
+                          <w:rFonts w:ascii="Cambria Math" w:hAnsi="Cambria Math"/>
+                        </w:rPr>
+                        <m:t>t</m:t>
+                      </m:r>
+                    </m:e>
+                  </m:d>
+                </m:sup>
+              </m:sSubSup>
+              <m:sSub>
+                <m:sSubPr>
+                  <m:ctrlPr>
+                    <w:rPr>
+                      <w:rFonts w:ascii="Cambria Math" w:hAnsi="Cambria Math"/>
+                      <w:i/>
+                    </w:rPr>
+                  </m:ctrlPr>
+                </m:sSubPr>
+                <m:e>
+                  <m:r>
+                    <w:rPr>
+                      <w:rFonts w:ascii="Cambria Math" w:hAnsi="Cambria Math"/>
+                    </w:rPr>
+                    <m:t>P</m:t>
+                  </m:r>
+                </m:e>
+                <m:sub>
+                  <m:r>
+                    <w:rPr>
+                      <w:rFonts w:ascii="Cambria Math" w:hAnsi="Cambria Math"/>
+                    </w:rPr>
+                    <m:t>k</m:t>
+                  </m:r>
+                </m:sub>
+              </m:sSub>
+              <m:d>
+                <m:dPr>
+                  <m:ctrlPr>
+                    <w:rPr>
+                      <w:rFonts w:ascii="Cambria Math" w:hAnsi="Cambria Math"/>
+                      <w:i/>
+                    </w:rPr>
+                  </m:ctrlPr>
+                </m:dPr>
+                <m:e>
+                  <m:sSub>
+                    <m:sSubPr>
+                      <m:ctrlPr>
+                        <w:rPr>
+                          <w:rFonts w:ascii="Cambria Math" w:hAnsi="Cambria Math"/>
+                          <w:i/>
+                        </w:rPr>
+                      </m:ctrlPr>
+                    </m:sSubPr>
+                    <m:e>
+                      <m:r>
+                        <w:rPr>
+                          <w:rFonts w:ascii="Cambria Math" w:hAnsi="Cambria Math"/>
+                        </w:rPr>
+                        <m:t>z</m:t>
+                      </m:r>
+                    </m:e>
+                    <m:sub>
+                      <m:r>
+                        <w:rPr>
+                          <w:rFonts w:ascii="Cambria Math" w:hAnsi="Cambria Math"/>
+                        </w:rPr>
+                        <m:t>i</m:t>
+                      </m:r>
+                    </m:sub>
+                  </m:sSub>
+                </m:e>
+                <m:e>
+                  <m:sSup>
+                    <m:sSupPr>
+                      <m:ctrlPr>
+                        <w:rPr>
+                          <w:rFonts w:ascii="Cambria Math" w:hAnsi="Cambria Math"/>
+                          <w:i/>
+                        </w:rPr>
+                      </m:ctrlPr>
+                    </m:sSupPr>
+                    <m:e>
+                      <m:r>
+                        <m:rPr>
+                          <m:sty m:val="p"/>
+                        </m:rPr>
+                        <w:rPr>
+                          <w:rFonts w:ascii="Cambria Math" w:hAnsi="Cambria Math"/>
+                        </w:rPr>
+                        <m:t>Θ</m:t>
+                      </m:r>
+                    </m:e>
+                    <m:sup>
+                      <m:d>
+                        <m:dPr>
+                          <m:ctrlPr>
+                            <w:rPr>
+                              <w:rFonts w:ascii="Cambria Math" w:hAnsi="Cambria Math"/>
+                              <w:i/>
+                            </w:rPr>
+                          </m:ctrlPr>
+                        </m:dPr>
+                        <m:e>
+                          <m:r>
+                            <w:rPr>
+                              <w:rFonts w:ascii="Cambria Math" w:hAnsi="Cambria Math"/>
+                            </w:rPr>
+                            <m:t>t</m:t>
+                          </m:r>
+                        </m:e>
+                      </m:d>
+                    </m:sup>
+                  </m:sSup>
+                </m:e>
+              </m:d>
+            </m:num>
+            <m:den>
+              <m:nary>
+                <m:naryPr>
+                  <m:chr m:val="∑"/>
+                  <m:limLoc m:val="undOvr"/>
+                  <m:ctrlPr>
+                    <w:rPr>
+                      <w:rFonts w:ascii="Cambria Math" w:hAnsi="Cambria Math"/>
+                      <w:i/>
+                    </w:rPr>
+                  </m:ctrlPr>
+                </m:naryPr>
+                <m:sub>
+                  <m:r>
+                    <w:rPr>
+                      <w:rFonts w:ascii="Cambria Math" w:hAnsi="Cambria Math"/>
+                    </w:rPr>
+                    <m:t>l</m:t>
+                  </m:r>
+                </m:sub>
+                <m:sup>
+                  <m:r>
+                    <w:rPr>
+                      <w:rFonts w:ascii="Cambria Math" w:hAnsi="Cambria Math"/>
+                    </w:rPr>
+                    <m:t>K</m:t>
+                  </m:r>
+                </m:sup>
+                <m:e>
+                  <m:sSubSup>
+                    <m:sSubSupPr>
+                      <m:ctrlPr>
+                        <w:rPr>
+                          <w:rFonts w:ascii="Cambria Math" w:hAnsi="Cambria Math"/>
+                          <w:i/>
+                        </w:rPr>
+                      </m:ctrlPr>
+                    </m:sSubSupPr>
+                    <m:e>
+                      <m:r>
+                        <w:rPr>
+                          <w:rFonts w:ascii="Cambria Math" w:hAnsi="Cambria Math"/>
+                        </w:rPr>
+                        <m:t>c</m:t>
+                      </m:r>
+                    </m:e>
+                    <m:sub>
+                      <m:r>
+                        <w:rPr>
+                          <w:rFonts w:ascii="Cambria Math" w:hAnsi="Cambria Math"/>
+                        </w:rPr>
+                        <m:t>l</m:t>
+                      </m:r>
+                    </m:sub>
+                    <m:sup>
+                      <m:d>
+                        <m:dPr>
+                          <m:ctrlPr>
+                            <w:rPr>
+                              <w:rFonts w:ascii="Cambria Math" w:hAnsi="Cambria Math"/>
+                              <w:i/>
+                            </w:rPr>
+                          </m:ctrlPr>
+                        </m:dPr>
+                        <m:e>
+                          <m:r>
+                            <w:rPr>
+                              <w:rFonts w:ascii="Cambria Math" w:hAnsi="Cambria Math"/>
+                            </w:rPr>
+                            <m:t>t</m:t>
+                          </m:r>
+                        </m:e>
+                      </m:d>
+                    </m:sup>
+                  </m:sSubSup>
+                  <m:sSub>
+                    <m:sSubPr>
+                      <m:ctrlPr>
+                        <w:rPr>
+                          <w:rFonts w:ascii="Cambria Math" w:hAnsi="Cambria Math"/>
+                          <w:i/>
+                        </w:rPr>
+                      </m:ctrlPr>
+                    </m:sSubPr>
+                    <m:e>
+                      <m:r>
+                        <w:rPr>
+                          <w:rFonts w:ascii="Cambria Math" w:hAnsi="Cambria Math"/>
+                        </w:rPr>
+                        <m:t>P</m:t>
+                      </m:r>
+                    </m:e>
+                    <m:sub>
+                      <m:r>
+                        <w:rPr>
+                          <w:rFonts w:ascii="Cambria Math" w:hAnsi="Cambria Math"/>
+                        </w:rPr>
+                        <m:t>l</m:t>
+                      </m:r>
+                    </m:sub>
+                  </m:sSub>
+                  <m:d>
+                    <m:dPr>
+                      <m:ctrlPr>
+                        <w:rPr>
+                          <w:rFonts w:ascii="Cambria Math" w:hAnsi="Cambria Math"/>
+                          <w:i/>
+                        </w:rPr>
+                      </m:ctrlPr>
+                    </m:dPr>
+                    <m:e>
+                      <m:sSub>
+                        <m:sSubPr>
+                          <m:ctrlPr>
+                            <w:rPr>
+                              <w:rFonts w:ascii="Cambria Math" w:hAnsi="Cambria Math"/>
+                              <w:i/>
+                            </w:rPr>
+                          </m:ctrlPr>
+                        </m:sSubPr>
+                        <m:e>
+                          <m:r>
+                            <w:rPr>
+                              <w:rFonts w:ascii="Cambria Math" w:hAnsi="Cambria Math"/>
+                            </w:rPr>
+                            <m:t>z</m:t>
+                          </m:r>
+                        </m:e>
+                        <m:sub>
+                          <m:r>
+                            <w:rPr>
+                              <w:rFonts w:ascii="Cambria Math" w:hAnsi="Cambria Math"/>
+                            </w:rPr>
+                            <m:t>i</m:t>
+                          </m:r>
+                        </m:sub>
+                      </m:sSub>
+                    </m:e>
+                    <m:e>
+                      <m:sSup>
+                        <m:sSupPr>
+                          <m:ctrlPr>
+                            <w:rPr>
+                              <w:rFonts w:ascii="Cambria Math" w:hAnsi="Cambria Math"/>
+                              <w:i/>
+                            </w:rPr>
+                          </m:ctrlPr>
+                        </m:sSupPr>
+                        <m:e>
+                          <m:r>
+                            <m:rPr>
+                              <m:sty m:val="p"/>
+                            </m:rPr>
+                            <w:rPr>
+                              <w:rFonts w:ascii="Cambria Math" w:hAnsi="Cambria Math"/>
+                            </w:rPr>
+                            <m:t>Θ</m:t>
+                          </m:r>
+                        </m:e>
+                        <m:sup>
+                          <m:d>
+                            <m:dPr>
+                              <m:ctrlPr>
+                                <w:rPr>
+                                  <w:rFonts w:ascii="Cambria Math" w:hAnsi="Cambria Math"/>
+                                  <w:i/>
+                                </w:rPr>
+                              </m:ctrlPr>
+                            </m:dPr>
+                            <m:e>
+                              <m:r>
+                                <w:rPr>
+                                  <w:rFonts w:ascii="Cambria Math" w:hAnsi="Cambria Math"/>
+                                </w:rPr>
+                                <m:t>t</m:t>
+                              </m:r>
+                            </m:e>
+                          </m:d>
+                        </m:sup>
+                      </m:sSup>
+                    </m:e>
+                  </m:d>
+                </m:e>
+              </m:nary>
+            </m:den>
+          </m:f>
+        </m:oMath>
+      </m:oMathPara>
+    </w:p>
+    <w:p>
+      <w:pPr>
+        <w:rPr>
+          <w:rFonts w:eastAsiaTheme="minorEastAsia"/>
+        </w:rPr>
+      </w:pPr>
+      <m:oMathPara>
+        <m:oMath>
+          <m:sSub>
+            <m:sSubPr>
+              <m:ctrlPr>
+                <w:rPr>
+                  <w:rFonts w:ascii="Cambria Math" w:hAnsi="Cambria Math"/>
+                  <w:i/>
+                </w:rPr>
+              </m:ctrlPr>
+            </m:sSubPr>
+            <m:e>
+              <m:r>
+                <w:rPr>
+                  <w:rFonts w:ascii="Cambria Math" w:hAnsi="Cambria Math"/>
+                </w:rPr>
+                <m:t>P</m:t>
+              </m:r>
+            </m:e>
+            <m:sub>
+              <m:r>
+                <w:rPr>
+                  <w:rFonts w:ascii="Cambria Math" w:hAnsi="Cambria Math"/>
+                </w:rPr>
+                <m:t>k</m:t>
+              </m:r>
+            </m:sub>
+          </m:sSub>
+          <m:d>
+            <m:dPr>
+              <m:ctrlPr>
+                <w:rPr>
+                  <w:rFonts w:ascii="Cambria Math" w:hAnsi="Cambria Math"/>
+                  <w:i/>
+                </w:rPr>
+              </m:ctrlPr>
+            </m:dPr>
+            <m:e>
+              <m:sSub>
+                <m:sSubPr>
+                  <m:ctrlPr>
+                    <w:rPr>
+                      <w:rFonts w:ascii="Cambria Math" w:hAnsi="Cambria Math"/>
+                      <w:i/>
+                    </w:rPr>
+                  </m:ctrlPr>
+                </m:sSubPr>
+                <m:e>
+                  <m:r>
+                    <w:rPr>
+                      <w:rFonts w:ascii="Cambria Math" w:hAnsi="Cambria Math"/>
+                    </w:rPr>
+                    <m:t>z</m:t>
+                  </m:r>
+                </m:e>
+                <m:sub>
+                  <m:r>
+                    <w:rPr>
+                      <w:rFonts w:ascii="Cambria Math" w:hAnsi="Cambria Math"/>
+                    </w:rPr>
+                    <m:t>i</m:t>
+                  </m:r>
+                </m:sub>
+              </m:sSub>
+            </m:e>
+            <m:e>
+              <m:sSup>
+                <m:sSupPr>
+                  <m:ctrlPr>
+                    <w:rPr>
+                      <w:rFonts w:ascii="Cambria Math" w:hAnsi="Cambria Math"/>
+                      <w:i/>
+                    </w:rPr>
+                  </m:ctrlPr>
+                </m:sSupPr>
+                <m:e>
+                  <m:r>
+                    <m:rPr>
+                      <m:sty m:val="p"/>
+                    </m:rPr>
+                    <w:rPr>
+                      <w:rFonts w:ascii="Cambria Math" w:hAnsi="Cambria Math"/>
+                    </w:rPr>
+                    <m:t>Θ</m:t>
+                  </m:r>
+                </m:e>
+                <m:sup>
+                  <m:d>
+                    <m:dPr>
+                      <m:ctrlPr>
+                        <w:rPr>
+                          <w:rFonts w:ascii="Cambria Math" w:hAnsi="Cambria Math"/>
+                          <w:i/>
+                        </w:rPr>
+                      </m:ctrlPr>
+                    </m:dPr>
+                    <m:e>
+                      <m:r>
+                        <w:rPr>
+                          <w:rFonts w:ascii="Cambria Math" w:hAnsi="Cambria Math"/>
+                        </w:rPr>
+                        <m:t>t</m:t>
+                      </m:r>
+                    </m:e>
+                  </m:d>
+                </m:sup>
+              </m:sSup>
+            </m:e>
+          </m:d>
+          <m:r>
+            <w:rPr>
+              <w:rFonts w:ascii="Cambria Math" w:hAnsi="Cambria Math"/>
+            </w:rPr>
+            <m:t>=</m:t>
+          </m:r>
+          <m:f>
+            <m:fPr>
+              <m:ctrlPr>
+                <w:rPr>
+                  <w:rFonts w:ascii="Cambria Math" w:hAnsi="Cambria Math"/>
+                  <w:i/>
+                </w:rPr>
+              </m:ctrlPr>
+            </m:fPr>
+            <m:num>
+              <m:r>
+                <w:rPr>
+                  <w:rFonts w:ascii="Cambria Math" w:hAnsi="Cambria Math"/>
+                </w:rPr>
+                <m:t>1</m:t>
+              </m:r>
+            </m:num>
+            <m:den>
+              <m:rad>
+                <m:radPr>
+                  <m:degHide m:val="1"/>
+                  <m:ctrlPr>
+                    <w:rPr>
+                      <w:rFonts w:ascii="Cambria Math" w:hAnsi="Cambria Math"/>
+                      <w:i/>
+                    </w:rPr>
+                  </m:ctrlPr>
+                </m:radPr>
+                <m:deg/>
+                <m:e>
+                  <m:r>
+                    <w:rPr>
+                      <w:rFonts w:ascii="Cambria Math" w:hAnsi="Cambria Math"/>
+                    </w:rPr>
+                    <m:t>2π</m:t>
+                  </m:r>
+                  <m:sSup>
+                    <m:sSupPr>
+                      <m:ctrlPr>
+                        <w:rPr>
+                          <w:rFonts w:ascii="Cambria Math" w:hAnsi="Cambria Math"/>
+                          <w:i/>
+                        </w:rPr>
+                      </m:ctrlPr>
+                    </m:sSupPr>
+                    <m:e>
+                      <m:d>
+                        <m:dPr>
+                          <m:ctrlPr>
+                            <w:rPr>
+                              <w:rFonts w:ascii="Cambria Math" w:hAnsi="Cambria Math"/>
+                              <w:i/>
+                            </w:rPr>
+                          </m:ctrlPr>
+                        </m:dPr>
+                        <m:e>
+                          <m:sSubSup>
+                            <m:sSubSupPr>
+                              <m:ctrlPr>
+                                <w:rPr>
+                                  <w:rFonts w:ascii="Cambria Math" w:hAnsi="Cambria Math"/>
+                                  <w:i/>
+                                </w:rPr>
+                              </m:ctrlPr>
+                            </m:sSubSupPr>
+                            <m:e>
+                              <m:r>
+                                <w:rPr>
+                                  <w:rFonts w:ascii="Cambria Math" w:hAnsi="Cambria Math"/>
+                                </w:rPr>
+                                <m:t>σ</m:t>
+                              </m:r>
+                            </m:e>
+                            <m:sub>
+                              <m:r>
+                                <w:rPr>
+                                  <w:rFonts w:ascii="Cambria Math" w:hAnsi="Cambria Math"/>
+                                </w:rPr>
+                                <m:t>k</m:t>
+                              </m:r>
+                            </m:sub>
+                            <m:sup>
+                              <m:r>
+                                <w:rPr>
+                                  <w:rFonts w:ascii="Cambria Math" w:hAnsi="Cambria Math"/>
+                                </w:rPr>
+                                <m:t>2</m:t>
+                              </m:r>
+                            </m:sup>
+                          </m:sSubSup>
+                        </m:e>
+                      </m:d>
+                    </m:e>
+                    <m:sup>
+                      <m:d>
+                        <m:dPr>
+                          <m:ctrlPr>
+                            <w:rPr>
+                              <w:rFonts w:ascii="Cambria Math" w:hAnsi="Cambria Math"/>
+                              <w:i/>
+                            </w:rPr>
+                          </m:ctrlPr>
+                        </m:dPr>
+                        <m:e>
+                          <m:r>
+                            <w:rPr>
+                              <w:rFonts w:ascii="Cambria Math" w:hAnsi="Cambria Math"/>
+                            </w:rPr>
+                            <m:t>t</m:t>
+                          </m:r>
+                        </m:e>
+                      </m:d>
+                    </m:sup>
+                  </m:sSup>
+                </m:e>
+              </m:rad>
+            </m:den>
+          </m:f>
+          <m:r>
+            <m:rPr>
+              <m:sty m:val="p"/>
+            </m:rPr>
+            <w:rPr>
+              <w:rFonts w:ascii="Cambria Math" w:hAnsi="Cambria Math"/>
+            </w:rPr>
+            <m:t>exp</m:t>
+          </m:r>
+          <m:d>
+            <m:dPr>
+              <m:ctrlPr>
+                <w:rPr>
+                  <w:rFonts w:ascii="Cambria Math" w:hAnsi="Cambria Math"/>
+                  <w:i/>
+                </w:rPr>
+              </m:ctrlPr>
+            </m:dPr>
+            <m:e>
+              <m:r>
+                <w:rPr>
+                  <w:rFonts w:ascii="Cambria Math" w:hAnsi="Cambria Math"/>
+                </w:rPr>
+                <m:t>-</m:t>
+              </m:r>
+              <m:f>
+                <m:fPr>
+                  <m:ctrlPr>
+                    <w:rPr>
+                      <w:rFonts w:ascii="Cambria Math" w:hAnsi="Cambria Math"/>
+                      <w:i/>
+                    </w:rPr>
+                  </m:ctrlPr>
+                </m:fPr>
+                <m:num>
+                  <m:sSup>
+                    <m:sSupPr>
+                      <m:ctrlPr>
+                        <w:rPr>
+                          <w:rFonts w:ascii="Cambria Math" w:hAnsi="Cambria Math"/>
+                          <w:i/>
+                        </w:rPr>
+                      </m:ctrlPr>
+                    </m:sSupPr>
+                    <m:e>
+                      <m:d>
+                        <m:dPr>
+                          <m:ctrlPr>
+                            <w:rPr>
+                              <w:rFonts w:ascii="Cambria Math" w:hAnsi="Cambria Math"/>
+                              <w:i/>
+                            </w:rPr>
+                          </m:ctrlPr>
+                        </m:dPr>
+                        <m:e>
+                          <m:sSub>
+                            <m:sSubPr>
+                              <m:ctrlPr>
+                                <w:rPr>
+                                  <w:rFonts w:ascii="Cambria Math" w:hAnsi="Cambria Math"/>
+                                  <w:i/>
+                                </w:rPr>
+                              </m:ctrlPr>
+                            </m:sSubPr>
+                            <m:e>
+                              <m:r>
+                                <w:rPr>
+                                  <w:rFonts w:ascii="Cambria Math" w:hAnsi="Cambria Math"/>
+                                </w:rPr>
+                                <m:t>z</m:t>
+                              </m:r>
+                            </m:e>
+                            <m:sub>
+                              <m:r>
+                                <w:rPr>
+                                  <w:rFonts w:ascii="Cambria Math" w:hAnsi="Cambria Math"/>
+                                </w:rPr>
+                                <m:t>i</m:t>
+                              </m:r>
+                            </m:sub>
+                          </m:sSub>
+                          <m:r>
+                            <w:rPr>
+                              <w:rFonts w:ascii="Cambria Math" w:hAnsi="Cambria Math"/>
+                            </w:rPr>
+                            <m:t>-</m:t>
+                          </m:r>
+                          <m:sSubSup>
+                            <m:sSubSupPr>
+                              <m:ctrlPr>
+                                <w:rPr>
+                                  <w:rFonts w:ascii="Cambria Math" w:hAnsi="Cambria Math"/>
+                                  <w:i/>
+                                </w:rPr>
+                              </m:ctrlPr>
+                            </m:sSubSupPr>
+                            <m:e>
+                              <m:r>
+                                <w:rPr>
+                                  <w:rFonts w:ascii="Cambria Math" w:hAnsi="Cambria Math"/>
+                                </w:rPr>
+                                <m:t>μ</m:t>
+                              </m:r>
+                            </m:e>
+                            <m:sub>
+                              <m:r>
+                                <w:rPr>
+                                  <w:rFonts w:ascii="Cambria Math" w:hAnsi="Cambria Math"/>
+                                </w:rPr>
+                                <m:t>k</m:t>
+                              </m:r>
+                            </m:sub>
+                            <m:sup>
+                              <m:d>
+                                <m:dPr>
+                                  <m:ctrlPr>
+                                    <w:rPr>
+                                      <w:rFonts w:ascii="Cambria Math" w:hAnsi="Cambria Math"/>
+                                      <w:i/>
+                                    </w:rPr>
+                                  </m:ctrlPr>
+                                </m:dPr>
+                                <m:e>
+                                  <m:r>
+                                    <w:rPr>
+                                      <w:rFonts w:ascii="Cambria Math" w:hAnsi="Cambria Math"/>
+                                    </w:rPr>
+                                    <m:t>t</m:t>
+                                  </m:r>
+                                </m:e>
+                              </m:d>
+                            </m:sup>
+                          </m:sSubSup>
+                        </m:e>
+                      </m:d>
+                    </m:e>
+                    <m:sup>
+                      <m:r>
+                        <w:rPr>
+                          <w:rFonts w:ascii="Cambria Math" w:hAnsi="Cambria Math"/>
+                        </w:rPr>
+                        <m:t>2</m:t>
+                      </m:r>
+                    </m:sup>
+                  </m:sSup>
+                </m:num>
+                <m:den>
+                  <m:r>
+                    <w:rPr>
+                      <w:rFonts w:ascii="Cambria Math" w:hAnsi="Cambria Math"/>
+                    </w:rPr>
+                    <m:t>2</m:t>
+                  </m:r>
+                  <m:sSup>
+                    <m:sSupPr>
+                      <m:ctrlPr>
+                        <w:rPr>
+                          <w:rFonts w:ascii="Cambria Math" w:hAnsi="Cambria Math"/>
+                          <w:i/>
+                        </w:rPr>
+                      </m:ctrlPr>
+                    </m:sSupPr>
+                    <m:e>
+                      <m:d>
+                        <m:dPr>
+                          <m:ctrlPr>
+                            <w:rPr>
+                              <w:rFonts w:ascii="Cambria Math" w:hAnsi="Cambria Math"/>
+                              <w:i/>
+                            </w:rPr>
+                          </m:ctrlPr>
+                        </m:dPr>
+                        <m:e>
+                          <m:sSubSup>
+                            <m:sSubSupPr>
+                              <m:ctrlPr>
+                                <w:rPr>
+                                  <w:rFonts w:ascii="Cambria Math" w:hAnsi="Cambria Math"/>
+                                  <w:i/>
+                                </w:rPr>
+                              </m:ctrlPr>
+                            </m:sSubSupPr>
+                            <m:e>
+                              <m:r>
+                                <w:rPr>
+                                  <w:rFonts w:ascii="Cambria Math" w:hAnsi="Cambria Math"/>
+                                </w:rPr>
+                                <m:t>σ</m:t>
+                              </m:r>
+                            </m:e>
+                            <m:sub>
+                              <m:r>
+                                <w:rPr>
+                                  <w:rFonts w:ascii="Cambria Math" w:hAnsi="Cambria Math"/>
+                                </w:rPr>
+                                <m:t>k</m:t>
+                              </m:r>
+                            </m:sub>
+                            <m:sup>
+                              <m:r>
+                                <w:rPr>
+                                  <w:rFonts w:ascii="Cambria Math" w:hAnsi="Cambria Math"/>
+                                </w:rPr>
+                                <m:t>2</m:t>
+                              </m:r>
+                            </m:sup>
+                          </m:sSubSup>
+                        </m:e>
+                      </m:d>
+                    </m:e>
+                    <m:sup>
+                      <m:d>
+                        <m:dPr>
+                          <m:ctrlPr>
+                            <w:rPr>
+                              <w:rFonts w:ascii="Cambria Math" w:hAnsi="Cambria Math"/>
+                              <w:i/>
+                            </w:rPr>
+                          </m:ctrlPr>
+                        </m:dPr>
+                        <m:e>
+                          <m:r>
+                            <w:rPr>
+                              <w:rFonts w:ascii="Cambria Math" w:hAnsi="Cambria Math"/>
+                            </w:rPr>
+                            <m:t>t</m:t>
+                          </m:r>
+                        </m:e>
+                      </m:d>
+                    </m:sup>
+                  </m:sSup>
+                </m:den>
+              </m:f>
+            </m:e>
+          </m:d>
+        </m:oMath>
+      </m:oMathPara>
+    </w:p>
+    <w:p>
+      <w:r>
+        <w:t xml:space="preserve">Note, </w:t>
+      </w:r>
+      <w:r>
+        <w:rPr>
+          <w:rFonts w:cs="Times New Roman"/>
+          <w:i/>
+        </w:rPr>
+        <w:t>μ</w:t>
+      </w:r>
+      <w:r>
+        <w:rPr>
+          <w:i/>
+          <w:vertAlign w:val="subscript"/>
+        </w:rPr>
+        <w:t>k</w:t>
+      </w:r>
+      <w:r>
+        <w:rPr>
+          <w:vertAlign w:val="superscript"/>
+        </w:rPr>
+        <w:t>(</w:t>
+      </w:r>
+      <w:r>
+        <w:rPr>
+          <w:i/>
+          <w:vertAlign w:val="superscript"/>
+        </w:rPr>
+        <w:t>t</w:t>
+      </w:r>
+      <w:r>
+        <w:rPr>
+          <w:vertAlign w:val="superscript"/>
+        </w:rPr>
+        <w:t>+1)</w:t>
+      </w:r>
+      <w:r>
+        <w:t xml:space="preserve"> </w:t>
+      </w:r>
+      <w:r>
+        <w:t>is biased estimate of variance.</w:t>
+      </w:r>
+      <w:r>
+        <w:t xml:space="preserve"> The optimization problem of </w:t>
+      </w:r>
+      <w:r>
+        <w:rPr>
+          <w:rFonts w:cs="Times New Roman"/>
+          <w:i/>
+        </w:rPr>
+        <w:t>α</w:t>
+      </w:r>
+      <w:r>
+        <w:rPr>
+          <w:i/>
+          <w:vertAlign w:val="subscript"/>
+        </w:rPr>
+        <w:t>k</w:t>
+      </w:r>
+      <w:r>
+        <w:rPr>
+          <w:vertAlign w:val="superscript"/>
+        </w:rPr>
+        <w:t>(</w:t>
+      </w:r>
+      <w:r>
+        <w:rPr>
+          <w:i/>
+          <w:vertAlign w:val="superscript"/>
+        </w:rPr>
+        <w:t>t</w:t>
+      </w:r>
+      <w:r>
+        <w:rPr>
+          <w:vertAlign w:val="superscript"/>
+        </w:rPr>
+        <w:t>+1)</w:t>
+      </w:r>
+      <w:r>
+        <w:t xml:space="preserve"> </w:t>
+      </w:r>
+      <w:r>
+        <w:t xml:space="preserve">estimation </w:t>
+      </w:r>
+      <w:r>
+        <w:t>is</w:t>
+      </w:r>
+      <w:r>
+        <w:t xml:space="preserve"> solved by Lagrange duality.</w:t>
+      </w:r>
     </w:p>
     <w:p/>
     <w:sectPr>

</xml_diff>